<commit_message>
Ispravljen model baze i moji SSU-ovi
</commit_message>
<xml_diff>
--- a/SSU/Ponistavanje izabrane osobe/MIND-SSU-Ponistavanje-izabrane-osobe.docx
+++ b/SSU/Ponistavanje izabrane osobe/MIND-SSU-Ponistavanje-izabrane-osobe.docx
@@ -925,7 +925,16 @@
           <w:sz w:val="36"/>
           <w:szCs w:val="36"/>
         </w:rPr>
-        <w:t>Pogled na podatke profila</w:t>
+        <w:t>Po</w:t>
+      </w:r>
+      <w:r>
+        <w:rPr>
+          <w:rFonts w:eastAsia="Arial"/>
+          <w:b/>
+          <w:sz w:val="36"/>
+          <w:szCs w:val="36"/>
+        </w:rPr>
+        <w:t>ništavanje izabrane osobe</w:t>
       </w:r>
     </w:p>
     <w:p>
@@ -1078,7 +1087,7 @@
         <mc:AlternateContent>
           <mc:Choice Requires="wps">
             <w:drawing>
-              <wp:anchor distT="0" distB="0" distL="114300" distR="114300" simplePos="0" relativeHeight="251659264" behindDoc="1" locked="0" layoutInCell="1" allowOverlap="1">
+              <wp:anchor distT="0" distB="0" distL="114300" distR="114300" simplePos="0" relativeHeight="251659264" behindDoc="1" locked="0" layoutInCell="1" allowOverlap="1" wp14:anchorId="2F5B33D2" wp14:editId="58DFDC80">
                 <wp:simplePos x="0" y="0"/>
                 <wp:positionH relativeFrom="page">
                   <wp:posOffset>1068070</wp:posOffset>
@@ -1741,7 +1750,7 @@
           </mc:Choice>
           <mc:Fallback>
             <w:pict>
-              <v:shapetype id="_x0000_t202" coordsize="21600,21600" o:spt="202" path="m,l,21600r21600,l21600,xe">
+              <v:shapetype w14:anchorId="2F5B33D2" id="_x0000_t202" coordsize="21600,21600" o:spt="202" path="m,l,21600r21600,l21600,xe">
                 <v:stroke joinstyle="miter"/>
                 <v:path gradientshapeok="t" o:connecttype="rect"/>
               </v:shapetype>
@@ -3059,8 +3068,8 @@
         <w:spacing w:before="10"/>
         <w:ind w:left="515" w:right="626" w:firstLine="25"/>
         <w:sectPr>
-          <w:headerReference w:type="default" r:id="rId7"/>
-          <w:footerReference w:type="default" r:id="rId8"/>
+          <w:headerReference w:type="default" r:id="rId5"/>
+          <w:footerReference w:type="default" r:id="rId6"/>
           <w:pgSz w:w="12240" w:h="15840"/>
           <w:pgMar w:top="940" w:right="420" w:bottom="280" w:left="1680" w:header="752" w:footer="726" w:gutter="0"/>
           <w:pgNumType w:start="3"/>
@@ -3074,7 +3083,7 @@
         <mc:AlternateContent>
           <mc:Choice Requires="wps">
             <w:drawing>
-              <wp:anchor distT="0" distB="0" distL="114300" distR="114300" simplePos="0" relativeHeight="251660288" behindDoc="1" locked="0" layoutInCell="1" allowOverlap="1">
+              <wp:anchor distT="0" distB="0" distL="114300" distR="114300" simplePos="0" relativeHeight="251660288" behindDoc="1" locked="0" layoutInCell="1" allowOverlap="1" wp14:anchorId="1F1AF2D8" wp14:editId="67E301DD">
                 <wp:simplePos x="0" y="0"/>
                 <wp:positionH relativeFrom="page">
                   <wp:posOffset>1390650</wp:posOffset>
@@ -3141,180 +3150,9 @@
                             </w:tblPr>
                             <w:tblGrid>
                               <w:gridCol w:w="489"/>
-                              <w:gridCol w:w="552"/>
-                              <w:gridCol w:w="6928"/>
+                              <w:gridCol w:w="7480"/>
                               <w:gridCol w:w="1041"/>
                             </w:tblGrid>
-                            <w:tr>
-                              <w:trPr>
-                                <w:trHeight w:hRule="exact" w:val="261"/>
-                              </w:trPr>
-                              <w:tc>
-                                <w:tcPr>
-                                  <w:tcW w:w="1041" w:type="dxa"/>
-                                  <w:gridSpan w:val="2"/>
-                                  <w:tcBorders>
-                                    <w:top w:val="nil"/>
-                                    <w:left w:val="nil"/>
-                                    <w:bottom w:val="nil"/>
-                                    <w:right w:val="nil"/>
-                                  </w:tcBorders>
-                                </w:tcPr>
-                                <w:p>
-                                  <w:pPr>
-                                    <w:spacing w:before="14"/>
-                                    <w:ind w:left="472"/>
-                                  </w:pPr>
-                                  <w:r>
-                                    <w:rPr>
-                                      <w:spacing w:val="1"/>
-                                    </w:rPr>
-                                    <w:t>2</w:t>
-                                  </w:r>
-                                  <w:r>
-                                    <w:t>.</w:t>
-                                  </w:r>
-                                  <w:r>
-                                    <w:rPr>
-                                      <w:spacing w:val="1"/>
-                                    </w:rPr>
-                                    <w:t>2</w:t>
-                                  </w:r>
-                                  <w:r>
-                                    <w:t>.1</w:t>
-                                  </w:r>
-                                </w:p>
-                              </w:tc>
-                              <w:tc>
-                                <w:tcPr>
-                                  <w:tcW w:w="6928" w:type="dxa"/>
-                                  <w:tcBorders>
-                                    <w:top w:val="nil"/>
-                                    <w:left w:val="nil"/>
-                                    <w:bottom w:val="nil"/>
-                                    <w:right w:val="nil"/>
-                                  </w:tcBorders>
-                                </w:tcPr>
-                                <w:p>
-                                  <w:pPr>
-                                    <w:spacing w:before="14"/>
-                                    <w:ind w:left="168"/>
-                                  </w:pPr>
-                                  <w:r>
-                                    <w:t>Učesnik je korisnik</w:t>
-                                  </w:r>
-                                </w:p>
-                              </w:tc>
-                              <w:tc>
-                                <w:tcPr>
-                                  <w:tcW w:w="1041" w:type="dxa"/>
-                                  <w:tcBorders>
-                                    <w:top w:val="nil"/>
-                                    <w:left w:val="nil"/>
-                                    <w:bottom w:val="nil"/>
-                                    <w:right w:val="nil"/>
-                                  </w:tcBorders>
-                                </w:tcPr>
-                                <w:p>
-                                  <w:pPr>
-                                    <w:spacing w:before="14"/>
-                                    <w:ind w:right="40"/>
-                                    <w:jc w:val="right"/>
-                                  </w:pPr>
-                                  <w:r>
-                                    <w:rPr>
-                                      <w:w w:val="99"/>
-                                    </w:rPr>
-                                    <w:t>4</w:t>
-                                  </w:r>
-                                </w:p>
-                              </w:tc>
-                            </w:tr>
-                            <w:tr>
-                              <w:trPr>
-                                <w:trHeight w:hRule="exact" w:val="240"/>
-                              </w:trPr>
-                              <w:tc>
-                                <w:tcPr>
-                                  <w:tcW w:w="1041" w:type="dxa"/>
-                                  <w:gridSpan w:val="2"/>
-                                  <w:tcBorders>
-                                    <w:top w:val="nil"/>
-                                    <w:left w:val="nil"/>
-                                    <w:bottom w:val="nil"/>
-                                    <w:right w:val="nil"/>
-                                  </w:tcBorders>
-                                </w:tcPr>
-                                <w:p>
-                                  <w:pPr>
-                                    <w:spacing w:line="220" w:lineRule="exact"/>
-                                    <w:ind w:left="472"/>
-                                  </w:pPr>
-                                  <w:r>
-                                    <w:rPr>
-                                      <w:spacing w:val="1"/>
-                                    </w:rPr>
-                                    <w:t>2</w:t>
-                                  </w:r>
-                                  <w:r>
-                                    <w:t>.</w:t>
-                                  </w:r>
-                                  <w:r>
-                                    <w:rPr>
-                                      <w:spacing w:val="1"/>
-                                    </w:rPr>
-                                    <w:t>2</w:t>
-                                  </w:r>
-                                  <w:r>
-                                    <w:t>.2</w:t>
-                                  </w:r>
-                                </w:p>
-                              </w:tc>
-                              <w:tc>
-                                <w:tcPr>
-                                  <w:tcW w:w="6928" w:type="dxa"/>
-                                  <w:tcBorders>
-                                    <w:top w:val="nil"/>
-                                    <w:left w:val="nil"/>
-                                    <w:bottom w:val="nil"/>
-                                    <w:right w:val="nil"/>
-                                  </w:tcBorders>
-                                </w:tcPr>
-                                <w:p>
-                                  <w:pPr>
-                                    <w:spacing w:line="220" w:lineRule="exact"/>
-                                    <w:ind w:left="168"/>
-                                  </w:pPr>
-                                  <w:r>
-                                    <w:t>Učesnik je prodavac</w:t>
-                                  </w:r>
-                                </w:p>
-                              </w:tc>
-                              <w:tc>
-                                <w:tcPr>
-                                  <w:tcW w:w="1041" w:type="dxa"/>
-                                  <w:tcBorders>
-                                    <w:top w:val="nil"/>
-                                    <w:left w:val="nil"/>
-                                    <w:bottom w:val="nil"/>
-                                    <w:right w:val="nil"/>
-                                  </w:tcBorders>
-                                </w:tcPr>
-                                <w:p>
-                                  <w:pPr>
-                                    <w:spacing w:line="220" w:lineRule="exact"/>
-                                    <w:ind w:right="40"/>
-                                    <w:jc w:val="right"/>
-                                  </w:pPr>
-                                  <w:r>
-                                    <w:rPr>
-                                      <w:w w:val="99"/>
-                                    </w:rPr>
-                                    <w:t>4</w:t>
-                                  </w:r>
-                                </w:p>
-                              </w:tc>
-                            </w:tr>
                             <w:tr>
                               <w:trPr>
                                 <w:trHeight w:hRule="exact" w:val="240"/>
@@ -3348,7 +3186,6 @@
                               <w:tc>
                                 <w:tcPr>
                                   <w:tcW w:w="7480" w:type="dxa"/>
-                                  <w:gridSpan w:val="2"/>
                                   <w:tcBorders>
                                     <w:top w:val="nil"/>
                                     <w:left w:val="nil"/>
@@ -3452,7 +3289,7 @@
                                     <w:rPr>
                                       <w:w w:val="99"/>
                                     </w:rPr>
-                                    <w:t>5</w:t>
+                                    <w:t>4</w:t>
                                   </w:r>
                                 </w:p>
                               </w:tc>
@@ -3490,7 +3327,6 @@
                               <w:tc>
                                 <w:tcPr>
                                   <w:tcW w:w="7480" w:type="dxa"/>
-                                  <w:gridSpan w:val="2"/>
                                   <w:tcBorders>
                                     <w:top w:val="nil"/>
                                     <w:left w:val="nil"/>
@@ -3570,7 +3406,7 @@
                                     <w:rPr>
                                       <w:w w:val="99"/>
                                     </w:rPr>
-                                    <w:t>5</w:t>
+                                    <w:t>4</w:t>
                                   </w:r>
                                 </w:p>
                               </w:tc>
@@ -3608,7 +3444,6 @@
                               <w:tc>
                                 <w:tcPr>
                                   <w:tcW w:w="7480" w:type="dxa"/>
-                                  <w:gridSpan w:val="2"/>
                                   <w:tcBorders>
                                     <w:top w:val="nil"/>
                                     <w:left w:val="nil"/>
@@ -3699,7 +3534,7 @@
           </mc:Choice>
           <mc:Fallback>
             <w:pict>
-              <v:shape id="Text Box 2" o:spid="_x0000_s1027" type="#_x0000_t202" style="position:absolute;left:0;text-align:left;margin-left:109.5pt;margin-top:11.8pt;width:450.45pt;height:101.05pt;z-index:-251656192;visibility:visible;mso-wrap-style:square;mso-width-percent:0;mso-height-percent:0;mso-wrap-distance-left:9pt;mso-wrap-distance-top:0;mso-wrap-distance-right:9pt;mso-wrap-distance-bottom:0;mso-position-horizontal:absolute;mso-position-horizontal-relative:page;mso-position-vertical:absolute;mso-position-vertical-relative:text;mso-width-percent:0;mso-height-percent:0;mso-width-relative:page;mso-height-relative:page;v-text-anchor:top" o:gfxdata="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" filled="f" stroked="f">
+              <v:shape w14:anchorId="1F1AF2D8" id="Text Box 2" o:spid="_x0000_s1027" type="#_x0000_t202" style="position:absolute;left:0;text-align:left;margin-left:109.5pt;margin-top:11.8pt;width:450.45pt;height:101.05pt;z-index:-251656192;visibility:visible;mso-wrap-style:square;mso-width-percent:0;mso-height-percent:0;mso-wrap-distance-left:9pt;mso-wrap-distance-top:0;mso-wrap-distance-right:9pt;mso-wrap-distance-bottom:0;mso-position-horizontal:absolute;mso-position-horizontal-relative:page;mso-position-vertical:absolute;mso-position-vertical-relative:text;mso-width-percent:0;mso-height-percent:0;mso-width-relative:page;mso-height-relative:page;v-text-anchor:top" o:gfxdata="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" filled="f" stroked="f">
                 <v:textbox inset="0,0,0,0">
                   <w:txbxContent>
                     <w:tbl>
@@ -3714,180 +3549,9 @@
                       </w:tblPr>
                       <w:tblGrid>
                         <w:gridCol w:w="489"/>
-                        <w:gridCol w:w="552"/>
-                        <w:gridCol w:w="6928"/>
+                        <w:gridCol w:w="7480"/>
                         <w:gridCol w:w="1041"/>
                       </w:tblGrid>
-                      <w:tr>
-                        <w:trPr>
-                          <w:trHeight w:hRule="exact" w:val="261"/>
-                        </w:trPr>
-                        <w:tc>
-                          <w:tcPr>
-                            <w:tcW w:w="1041" w:type="dxa"/>
-                            <w:gridSpan w:val="2"/>
-                            <w:tcBorders>
-                              <w:top w:val="nil"/>
-                              <w:left w:val="nil"/>
-                              <w:bottom w:val="nil"/>
-                              <w:right w:val="nil"/>
-                            </w:tcBorders>
-                          </w:tcPr>
-                          <w:p>
-                            <w:pPr>
-                              <w:spacing w:before="14"/>
-                              <w:ind w:left="472"/>
-                            </w:pPr>
-                            <w:r>
-                              <w:rPr>
-                                <w:spacing w:val="1"/>
-                              </w:rPr>
-                              <w:t>2</w:t>
-                            </w:r>
-                            <w:r>
-                              <w:t>.</w:t>
-                            </w:r>
-                            <w:r>
-                              <w:rPr>
-                                <w:spacing w:val="1"/>
-                              </w:rPr>
-                              <w:t>2</w:t>
-                            </w:r>
-                            <w:r>
-                              <w:t>.1</w:t>
-                            </w:r>
-                          </w:p>
-                        </w:tc>
-                        <w:tc>
-                          <w:tcPr>
-                            <w:tcW w:w="6928" w:type="dxa"/>
-                            <w:tcBorders>
-                              <w:top w:val="nil"/>
-                              <w:left w:val="nil"/>
-                              <w:bottom w:val="nil"/>
-                              <w:right w:val="nil"/>
-                            </w:tcBorders>
-                          </w:tcPr>
-                          <w:p>
-                            <w:pPr>
-                              <w:spacing w:before="14"/>
-                              <w:ind w:left="168"/>
-                            </w:pPr>
-                            <w:r>
-                              <w:t>Učesnik je korisnik</w:t>
-                            </w:r>
-                          </w:p>
-                        </w:tc>
-                        <w:tc>
-                          <w:tcPr>
-                            <w:tcW w:w="1041" w:type="dxa"/>
-                            <w:tcBorders>
-                              <w:top w:val="nil"/>
-                              <w:left w:val="nil"/>
-                              <w:bottom w:val="nil"/>
-                              <w:right w:val="nil"/>
-                            </w:tcBorders>
-                          </w:tcPr>
-                          <w:p>
-                            <w:pPr>
-                              <w:spacing w:before="14"/>
-                              <w:ind w:right="40"/>
-                              <w:jc w:val="right"/>
-                            </w:pPr>
-                            <w:r>
-                              <w:rPr>
-                                <w:w w:val="99"/>
-                              </w:rPr>
-                              <w:t>4</w:t>
-                            </w:r>
-                          </w:p>
-                        </w:tc>
-                      </w:tr>
-                      <w:tr>
-                        <w:trPr>
-                          <w:trHeight w:hRule="exact" w:val="240"/>
-                        </w:trPr>
-                        <w:tc>
-                          <w:tcPr>
-                            <w:tcW w:w="1041" w:type="dxa"/>
-                            <w:gridSpan w:val="2"/>
-                            <w:tcBorders>
-                              <w:top w:val="nil"/>
-                              <w:left w:val="nil"/>
-                              <w:bottom w:val="nil"/>
-                              <w:right w:val="nil"/>
-                            </w:tcBorders>
-                          </w:tcPr>
-                          <w:p>
-                            <w:pPr>
-                              <w:spacing w:line="220" w:lineRule="exact"/>
-                              <w:ind w:left="472"/>
-                            </w:pPr>
-                            <w:r>
-                              <w:rPr>
-                                <w:spacing w:val="1"/>
-                              </w:rPr>
-                              <w:t>2</w:t>
-                            </w:r>
-                            <w:r>
-                              <w:t>.</w:t>
-                            </w:r>
-                            <w:r>
-                              <w:rPr>
-                                <w:spacing w:val="1"/>
-                              </w:rPr>
-                              <w:t>2</w:t>
-                            </w:r>
-                            <w:r>
-                              <w:t>.2</w:t>
-                            </w:r>
-                          </w:p>
-                        </w:tc>
-                        <w:tc>
-                          <w:tcPr>
-                            <w:tcW w:w="6928" w:type="dxa"/>
-                            <w:tcBorders>
-                              <w:top w:val="nil"/>
-                              <w:left w:val="nil"/>
-                              <w:bottom w:val="nil"/>
-                              <w:right w:val="nil"/>
-                            </w:tcBorders>
-                          </w:tcPr>
-                          <w:p>
-                            <w:pPr>
-                              <w:spacing w:line="220" w:lineRule="exact"/>
-                              <w:ind w:left="168"/>
-                            </w:pPr>
-                            <w:r>
-                              <w:t>Učesnik je prodavac</w:t>
-                            </w:r>
-                          </w:p>
-                        </w:tc>
-                        <w:tc>
-                          <w:tcPr>
-                            <w:tcW w:w="1041" w:type="dxa"/>
-                            <w:tcBorders>
-                              <w:top w:val="nil"/>
-                              <w:left w:val="nil"/>
-                              <w:bottom w:val="nil"/>
-                              <w:right w:val="nil"/>
-                            </w:tcBorders>
-                          </w:tcPr>
-                          <w:p>
-                            <w:pPr>
-                              <w:spacing w:line="220" w:lineRule="exact"/>
-                              <w:ind w:right="40"/>
-                              <w:jc w:val="right"/>
-                            </w:pPr>
-                            <w:r>
-                              <w:rPr>
-                                <w:w w:val="99"/>
-                              </w:rPr>
-                              <w:t>4</w:t>
-                            </w:r>
-                          </w:p>
-                        </w:tc>
-                      </w:tr>
                       <w:tr>
                         <w:trPr>
                           <w:trHeight w:hRule="exact" w:val="240"/>
@@ -3921,7 +3585,6 @@
                         <w:tc>
                           <w:tcPr>
                             <w:tcW w:w="7480" w:type="dxa"/>
-                            <w:gridSpan w:val="2"/>
                             <w:tcBorders>
                               <w:top w:val="nil"/>
                               <w:left w:val="nil"/>
@@ -4025,7 +3688,7 @@
                               <w:rPr>
                                 <w:w w:val="99"/>
                               </w:rPr>
-                              <w:t>5</w:t>
+                              <w:t>4</w:t>
                             </w:r>
                           </w:p>
                         </w:tc>
@@ -4063,7 +3726,6 @@
                         <w:tc>
                           <w:tcPr>
                             <w:tcW w:w="7480" w:type="dxa"/>
-                            <w:gridSpan w:val="2"/>
                             <w:tcBorders>
                               <w:top w:val="nil"/>
                               <w:left w:val="nil"/>
@@ -4143,7 +3805,7 @@
                               <w:rPr>
                                 <w:w w:val="99"/>
                               </w:rPr>
-                              <w:t>5</w:t>
+                              <w:t>4</w:t>
                             </w:r>
                           </w:p>
                         </w:tc>
@@ -4181,7 +3843,6 @@
                         <w:tc>
                           <w:tcPr>
                             <w:tcW w:w="7480" w:type="dxa"/>
-                            <w:gridSpan w:val="2"/>
                             <w:tcBorders>
                               <w:top w:val="nil"/>
                               <w:left w:val="nil"/>
@@ -4351,6 +4012,24 @@
         </w:rPr>
         <w:t xml:space="preserve"> </w:t>
       </w:r>
+      <w:r>
+        <w:rPr>
+          <w:spacing w:val="23"/>
+        </w:rPr>
+        <w:t>4</w:t>
+      </w:r>
+      <w:r>
+        <w:rPr>
+          <w:spacing w:val="23"/>
+        </w:rPr>
+        <w:tab/>
+      </w:r>
+      <w:r>
+        <w:rPr>
+          <w:spacing w:val="23"/>
+        </w:rPr>
+        <w:tab/>
+      </w:r>
     </w:p>
     <w:p>
       <w:pPr>
@@ -4672,62 +4351,10 @@
           <w:sz w:val="24"/>
           <w:szCs w:val="24"/>
         </w:rPr>
-        <w:t>u</w:t>
-      </w:r>
-      <w:r>
-        <w:rPr>
-          <w:spacing w:val="1"/>
-          <w:sz w:val="24"/>
-          <w:szCs w:val="24"/>
-        </w:rPr>
-        <w:t>po</w:t>
-      </w:r>
-      <w:r>
-        <w:rPr>
-          <w:sz w:val="24"/>
-          <w:szCs w:val="24"/>
-        </w:rPr>
-        <w:t>tre</w:t>
-      </w:r>
-      <w:r>
-        <w:rPr>
-          <w:spacing w:val="1"/>
-          <w:sz w:val="24"/>
-          <w:szCs w:val="24"/>
-        </w:rPr>
-        <w:t>b</w:t>
-      </w:r>
-      <w:r>
-        <w:rPr>
-          <w:sz w:val="24"/>
-          <w:szCs w:val="24"/>
-        </w:rPr>
-        <w:t>e</w:t>
-      </w:r>
-      <w:r>
-        <w:rPr>
-          <w:spacing w:val="-6"/>
-          <w:sz w:val="24"/>
-          <w:szCs w:val="24"/>
-        </w:rPr>
-        <w:t xml:space="preserve"> </w:t>
-      </w:r>
-      <w:r>
-        <w:rPr>
-          <w:spacing w:val="1"/>
-          <w:sz w:val="24"/>
-          <w:szCs w:val="24"/>
-        </w:rPr>
-        <w:t>pogled na profil</w:t>
-      </w:r>
-      <w:r>
-        <w:rPr>
-          <w:spacing w:val="1"/>
-          <w:sz w:val="24"/>
-          <w:szCs w:val="24"/>
-        </w:rPr>
-        <w:t xml:space="preserve"> korisnika ili prodavca</w:t>
-      </w:r>
+        <w:t>poništavanje izabrane osobe</w:t>
+      </w:r>
+      <w:bookmarkStart w:id="0" w:name="_GoBack"/>
+      <w:bookmarkEnd w:id="0"/>
       <w:r>
         <w:rPr>
           <w:sz w:val="24"/>
@@ -6054,8 +5681,6 @@
           <w:szCs w:val="24"/>
         </w:rPr>
       </w:pPr>
-      <w:bookmarkStart w:id="0" w:name="_GoBack"/>
-      <w:bookmarkEnd w:id="0"/>
     </w:p>
     <w:p>
       <w:pPr>
@@ -6514,17 +6139,6 @@
         </w:rPr>
         <w:t>1.4 Otvorena pitanja</w:t>
       </w:r>
-    </w:p>
-    <w:p>
-      <w:pPr>
-        <w:spacing w:line="200" w:lineRule="exact"/>
-        <w:ind w:firstLine="270"/>
-        <w:rPr>
-          <w:b/>
-          <w:sz w:val="24"/>
-          <w:szCs w:val="24"/>
-        </w:rPr>
-      </w:pPr>
     </w:p>
     <w:p>
       <w:pPr>
@@ -6686,7 +6300,7 @@
       </w:tr>
       <w:tr>
         <w:trPr>
-          <w:trHeight w:hRule="exact" w:val="233"/>
+          <w:trHeight w:hRule="exact" w:val="791"/>
         </w:trPr>
         <w:tc>
           <w:tcPr>
@@ -6703,6 +6317,9 @@
               <w:spacing w:before="4"/>
               <w:ind w:left="102"/>
             </w:pPr>
+            <w:r>
+              <w:t>1</w:t>
+            </w:r>
           </w:p>
         </w:tc>
         <w:tc>
@@ -6721,6 +6338,9 @@
               <w:ind w:left="102" w:right="68"/>
               <w:jc w:val="both"/>
             </w:pPr>
+            <w:r>
+              <w:t>Da li je moguć slučaj da korisnik nema izabranog korisnika kome će darovati poklon?</w:t>
+            </w:r>
           </w:p>
         </w:tc>
         <w:tc>
@@ -7034,7 +6654,23 @@
           <w:sz w:val="24"/>
           <w:szCs w:val="24"/>
         </w:rPr>
-        <w:t>Kada se učesnik uloguje, kao jedna od opcija na ekranu mu se nudi da pregleda svoj profil, koji uklju</w:t>
+        <w:t xml:space="preserve">Kada se </w:t>
+      </w:r>
+      <w:r>
+        <w:rPr>
+          <w:spacing w:val="1"/>
+          <w:sz w:val="24"/>
+          <w:szCs w:val="24"/>
+        </w:rPr>
+        <w:t>korisnik</w:t>
+      </w:r>
+      <w:r>
+        <w:rPr>
+          <w:spacing w:val="1"/>
+          <w:sz w:val="24"/>
+          <w:szCs w:val="24"/>
+        </w:rPr>
+        <w:t xml:space="preserve"> uloguje, kao jedna od opcija na ekranu mu se nudi da pregleda svoj profil, koji uklju</w:t>
       </w:r>
       <w:r>
         <w:rPr>
@@ -7043,7 +6679,16 @@
           <w:szCs w:val="24"/>
           <w:lang w:val="sr-Latn-RS"/>
         </w:rPr>
-        <w:t>čuje opšte podatke, sliku i interesovanja koja ima (ako je pomenuti učesnik korisnik igre, interesovanja mogu pomoći korisniku koji mu kupuje poklon pri odabiru; ako je pomenuti učesnik prodavac, onda je poželjno da unese ciljna interesovanja koja treba da imaju oni korisnici koje bi možda zanimao njihov proizvod).</w:t>
+        <w:t>čuje opšte podatke, sliku i interesovanja koja.</w:t>
+      </w:r>
+      <w:r>
+        <w:rPr>
+          <w:spacing w:val="1"/>
+          <w:sz w:val="24"/>
+          <w:szCs w:val="24"/>
+          <w:lang w:val="sr-Latn-RS"/>
+        </w:rPr>
+        <w:t xml:space="preserve"> Postoji opcija izmene podataka koja uključuje poništavanje izabrane osobe za darivanje.</w:t>
       </w:r>
     </w:p>
     <w:p>
@@ -7105,11 +6750,20 @@
     </w:p>
     <w:p>
       <w:pPr>
-        <w:pStyle w:val="ListParagraph"/>
-        <w:numPr>
-          <w:ilvl w:val="2"/>
-          <w:numId w:val="3"/>
-        </w:numPr>
+        <w:ind w:left="218" w:right="160"/>
+        <w:jc w:val="both"/>
+        <w:rPr>
+          <w:rFonts w:eastAsia="Arial"/>
+          <w:spacing w:val="9"/>
+          <w:w w:val="99"/>
+          <w:sz w:val="24"/>
+          <w:szCs w:val="24"/>
+          <w:u w:color="000000"/>
+        </w:rPr>
+      </w:pPr>
+    </w:p>
+    <w:p>
+      <w:pPr>
         <w:ind w:right="160"/>
         <w:jc w:val="both"/>
         <w:rPr>
@@ -7130,7 +6784,7 @@
           <w:szCs w:val="24"/>
           <w:u w:color="000000"/>
         </w:rPr>
-        <w:t>U</w:t>
+        <w:t xml:space="preserve">     </w:t>
       </w:r>
       <w:r>
         <w:rPr>
@@ -7140,15 +6794,10 @@
           <w:sz w:val="24"/>
           <w:szCs w:val="24"/>
           <w:u w:color="000000"/>
-          <w:lang w:val="sr-Latn-RS"/>
-        </w:rPr>
-        <w:t>česnik je korisnik</w:t>
-      </w:r>
-    </w:p>
-    <w:p>
-      <w:pPr>
-        <w:ind w:left="218" w:right="160"/>
-        <w:jc w:val="both"/>
+        </w:rPr>
+        <w:t xml:space="preserve">1. </w:t>
+      </w:r>
+      <w:r>
         <w:rPr>
           <w:rFonts w:eastAsia="Arial"/>
           <w:spacing w:val="9"/>
@@ -7157,7 +6806,54 @@
           <w:szCs w:val="24"/>
           <w:u w:color="000000"/>
         </w:rPr>
-      </w:pPr>
+        <w:t>Korisnik odabere opciju opciju “Moj profil” sa osnovne horizontalne linije opcija</w:t>
+      </w:r>
+    </w:p>
+    <w:p>
+      <w:pPr>
+        <w:ind w:left="630" w:right="160" w:hanging="360"/>
+        <w:jc w:val="both"/>
+        <w:rPr>
+          <w:rFonts w:eastAsia="Arial"/>
+          <w:sz w:val="24"/>
+          <w:szCs w:val="24"/>
+        </w:rPr>
+      </w:pPr>
+      <w:r>
+        <w:rPr>
+          <w:rFonts w:eastAsia="Arial"/>
+          <w:sz w:val="24"/>
+          <w:szCs w:val="24"/>
+        </w:rPr>
+        <w:t xml:space="preserve"> 2. </w:t>
+      </w:r>
+      <w:r>
+        <w:rPr>
+          <w:rFonts w:eastAsia="Arial"/>
+          <w:sz w:val="24"/>
+          <w:szCs w:val="24"/>
+        </w:rPr>
+        <w:t>Korisnik bira opciju “Radi na profilu”</w:t>
+      </w:r>
+    </w:p>
+    <w:p>
+      <w:pPr>
+        <w:ind w:left="630" w:right="160" w:hanging="360"/>
+        <w:jc w:val="both"/>
+        <w:rPr>
+          <w:rFonts w:eastAsia="Arial"/>
+          <w:sz w:val="24"/>
+          <w:szCs w:val="24"/>
+        </w:rPr>
+      </w:pPr>
+      <w:r>
+        <w:rPr>
+          <w:rFonts w:eastAsia="Arial"/>
+          <w:sz w:val="24"/>
+          <w:szCs w:val="24"/>
+        </w:rPr>
+        <w:t xml:space="preserve"> 3. Korisnik briše osobu koju mu je dodelio sistem I klikne na “Sačuvaj izmene”</w:t>
+      </w:r>
     </w:p>
     <w:p>
       <w:pPr>
@@ -7165,116 +6861,10 @@
         <w:jc w:val="both"/>
         <w:rPr>
           <w:rFonts w:eastAsia="Arial"/>
-          <w:spacing w:val="9"/>
-          <w:w w:val="99"/>
-          <w:sz w:val="24"/>
-          <w:szCs w:val="24"/>
-          <w:u w:color="000000"/>
-        </w:rPr>
-      </w:pPr>
-      <w:r>
-        <w:rPr>
-          <w:rFonts w:eastAsia="Arial"/>
-          <w:spacing w:val="9"/>
-          <w:w w:val="99"/>
-          <w:sz w:val="24"/>
-          <w:szCs w:val="24"/>
-          <w:u w:color="000000"/>
-        </w:rPr>
-        <w:t xml:space="preserve">     </w:t>
-      </w:r>
-      <w:r>
-        <w:rPr>
-          <w:rFonts w:eastAsia="Arial"/>
-          <w:spacing w:val="9"/>
-          <w:w w:val="99"/>
-          <w:sz w:val="24"/>
-          <w:szCs w:val="24"/>
-          <w:u w:color="000000"/>
-        </w:rPr>
-        <w:t>1.</w:t>
-      </w:r>
-      <w:r>
-        <w:rPr>
-          <w:rFonts w:eastAsia="Arial"/>
-          <w:spacing w:val="9"/>
-          <w:w w:val="99"/>
-          <w:sz w:val="24"/>
-          <w:szCs w:val="24"/>
-          <w:u w:color="000000"/>
-        </w:rPr>
-        <w:t xml:space="preserve"> </w:t>
-      </w:r>
-      <w:r>
-        <w:rPr>
-          <w:rFonts w:eastAsia="Arial"/>
-          <w:spacing w:val="9"/>
-          <w:w w:val="99"/>
-          <w:sz w:val="24"/>
-          <w:szCs w:val="24"/>
-          <w:u w:color="000000"/>
-        </w:rPr>
-        <w:t>Korisnik odabere opciju opciju “Moj profil” sa osnovne horizontalne linije opcija</w:t>
-      </w:r>
-    </w:p>
-    <w:p>
-      <w:pPr>
-        <w:ind w:left="630" w:right="160" w:hanging="360"/>
-        <w:jc w:val="both"/>
-        <w:rPr>
-          <w:rFonts w:eastAsia="Arial"/>
-          <w:sz w:val="24"/>
-          <w:szCs w:val="24"/>
-        </w:rPr>
-      </w:pPr>
-      <w:r>
-        <w:rPr>
-          <w:rFonts w:eastAsia="Arial"/>
-          <w:sz w:val="24"/>
-          <w:szCs w:val="24"/>
-        </w:rPr>
-        <w:t xml:space="preserve"> </w:t>
-      </w:r>
-      <w:r>
-        <w:rPr>
-          <w:rFonts w:eastAsia="Arial"/>
-          <w:sz w:val="24"/>
-          <w:szCs w:val="24"/>
-        </w:rPr>
-        <w:t>2.</w:t>
-      </w:r>
-      <w:r>
-        <w:rPr>
-          <w:rFonts w:eastAsia="Arial"/>
-          <w:sz w:val="24"/>
-          <w:szCs w:val="24"/>
-        </w:rPr>
-        <w:t xml:space="preserve"> Polja</w:t>
-      </w:r>
-      <w:r>
-        <w:rPr>
-          <w:rFonts w:eastAsia="Arial"/>
-          <w:sz w:val="24"/>
-          <w:szCs w:val="24"/>
-        </w:rPr>
-        <w:t xml:space="preserve"> koja korisnik može da pogleda su: njegova slika, ime I prezime, datum rodjenja, pol, e – </w:t>
-      </w:r>
-      <w:r>
-        <w:rPr>
-          <w:rFonts w:eastAsia="Arial"/>
-          <w:sz w:val="24"/>
-          <w:szCs w:val="24"/>
-        </w:rPr>
-        <w:t xml:space="preserve">         </w:t>
-      </w:r>
-      <w:r>
-        <w:rPr>
-          <w:rFonts w:eastAsia="Arial"/>
-          <w:sz w:val="24"/>
-          <w:szCs w:val="24"/>
-        </w:rPr>
-        <w:t>mail adresa, adresa stanovanja, obrazovanje, dodeljenog primaoca poklona i lična interesovanja.</w:t>
-      </w:r>
+          <w:sz w:val="24"/>
+          <w:szCs w:val="24"/>
+        </w:rPr>
+      </w:pPr>
     </w:p>
     <w:p>
       <w:pPr>
@@ -7289,6 +6879,422 @@
     </w:p>
     <w:p>
       <w:pPr>
+        <w:ind w:firstLine="270"/>
+        <w:rPr>
+          <w:rFonts w:eastAsia="Arial"/>
+          <w:sz w:val="24"/>
+          <w:szCs w:val="24"/>
+        </w:rPr>
+      </w:pPr>
+      <w:r>
+        <w:rPr>
+          <w:rFonts w:eastAsia="Arial"/>
+          <w:b/>
+          <w:sz w:val="24"/>
+          <w:szCs w:val="24"/>
+        </w:rPr>
+        <w:t xml:space="preserve">2.3      </w:t>
+      </w:r>
+      <w:r>
+        <w:rPr>
+          <w:rFonts w:eastAsia="Arial"/>
+          <w:b/>
+          <w:spacing w:val="53"/>
+          <w:sz w:val="24"/>
+          <w:szCs w:val="24"/>
+        </w:rPr>
+        <w:t xml:space="preserve"> </w:t>
+      </w:r>
+      <w:r>
+        <w:rPr>
+          <w:rFonts w:eastAsia="Arial"/>
+          <w:b/>
+          <w:spacing w:val="-1"/>
+          <w:sz w:val="24"/>
+          <w:szCs w:val="24"/>
+        </w:rPr>
+        <w:t>P</w:t>
+      </w:r>
+      <w:r>
+        <w:rPr>
+          <w:rFonts w:eastAsia="Arial"/>
+          <w:b/>
+          <w:sz w:val="24"/>
+          <w:szCs w:val="24"/>
+        </w:rPr>
+        <w:t>osebni</w:t>
+      </w:r>
+      <w:r>
+        <w:rPr>
+          <w:rFonts w:eastAsia="Arial"/>
+          <w:b/>
+          <w:spacing w:val="-8"/>
+          <w:sz w:val="24"/>
+          <w:szCs w:val="24"/>
+        </w:rPr>
+        <w:t xml:space="preserve"> </w:t>
+      </w:r>
+      <w:r>
+        <w:rPr>
+          <w:rFonts w:eastAsia="Arial"/>
+          <w:b/>
+          <w:spacing w:val="1"/>
+          <w:sz w:val="24"/>
+          <w:szCs w:val="24"/>
+        </w:rPr>
+        <w:t>z</w:t>
+      </w:r>
+      <w:r>
+        <w:rPr>
+          <w:rFonts w:eastAsia="Arial"/>
+          <w:b/>
+          <w:sz w:val="24"/>
+          <w:szCs w:val="24"/>
+        </w:rPr>
+        <w:t>ah</w:t>
+      </w:r>
+      <w:r>
+        <w:rPr>
+          <w:rFonts w:eastAsia="Arial"/>
+          <w:b/>
+          <w:spacing w:val="1"/>
+          <w:sz w:val="24"/>
+          <w:szCs w:val="24"/>
+        </w:rPr>
+        <w:t>t</w:t>
+      </w:r>
+      <w:r>
+        <w:rPr>
+          <w:rFonts w:eastAsia="Arial"/>
+          <w:b/>
+          <w:sz w:val="24"/>
+          <w:szCs w:val="24"/>
+        </w:rPr>
+        <w:t>e</w:t>
+      </w:r>
+      <w:r>
+        <w:rPr>
+          <w:rFonts w:eastAsia="Arial"/>
+          <w:b/>
+          <w:spacing w:val="1"/>
+          <w:sz w:val="24"/>
+          <w:szCs w:val="24"/>
+        </w:rPr>
+        <w:t>v</w:t>
+      </w:r>
+      <w:r>
+        <w:rPr>
+          <w:rFonts w:eastAsia="Arial"/>
+          <w:b/>
+          <w:sz w:val="24"/>
+          <w:szCs w:val="24"/>
+        </w:rPr>
+        <w:t>i</w:t>
+      </w:r>
+    </w:p>
+    <w:p>
+      <w:pPr>
+        <w:spacing w:before="8" w:line="220" w:lineRule="exact"/>
+        <w:rPr>
+          <w:sz w:val="24"/>
+          <w:szCs w:val="24"/>
+        </w:rPr>
+      </w:pPr>
+    </w:p>
+    <w:p>
+      <w:pPr>
+        <w:spacing w:line="303" w:lineRule="auto"/>
+        <w:ind w:left="838" w:right="95"/>
+        <w:rPr>
+          <w:rFonts w:eastAsia="Arial"/>
+          <w:sz w:val="24"/>
+          <w:szCs w:val="24"/>
+        </w:rPr>
+      </w:pPr>
+      <w:r>
+        <w:rPr>
+          <w:rFonts w:eastAsia="Arial"/>
+          <w:sz w:val="24"/>
+          <w:szCs w:val="24"/>
+        </w:rPr>
+        <w:t>Nem</w:t>
+      </w:r>
+      <w:r>
+        <w:rPr>
+          <w:rFonts w:eastAsia="Arial"/>
+          <w:spacing w:val="-1"/>
+          <w:sz w:val="24"/>
+          <w:szCs w:val="24"/>
+        </w:rPr>
+        <w:t>a</w:t>
+      </w:r>
+      <w:r>
+        <w:rPr>
+          <w:rFonts w:eastAsia="Arial"/>
+          <w:sz w:val="24"/>
+          <w:szCs w:val="24"/>
+        </w:rPr>
+        <w:t>.</w:t>
+      </w:r>
+      <w:r>
+        <w:rPr>
+          <w:rFonts w:eastAsia="Arial"/>
+          <w:spacing w:val="33"/>
+          <w:sz w:val="24"/>
+          <w:szCs w:val="24"/>
+        </w:rPr>
+        <w:t xml:space="preserve"> </w:t>
+      </w:r>
+    </w:p>
+    <w:p>
+      <w:pPr>
+        <w:spacing w:before="13" w:line="220" w:lineRule="exact"/>
+        <w:rPr>
+          <w:sz w:val="24"/>
+          <w:szCs w:val="24"/>
+        </w:rPr>
+      </w:pPr>
+    </w:p>
+    <w:p>
+      <w:pPr>
+        <w:ind w:left="118" w:firstLine="152"/>
+        <w:rPr>
+          <w:rFonts w:eastAsia="Arial"/>
+          <w:sz w:val="24"/>
+          <w:szCs w:val="24"/>
+        </w:rPr>
+      </w:pPr>
+      <w:r>
+        <w:rPr>
+          <w:rFonts w:eastAsia="Arial"/>
+          <w:b/>
+          <w:sz w:val="24"/>
+          <w:szCs w:val="24"/>
+        </w:rPr>
+        <w:t xml:space="preserve">2.4      </w:t>
+      </w:r>
+      <w:r>
+        <w:rPr>
+          <w:rFonts w:eastAsia="Arial"/>
+          <w:b/>
+          <w:spacing w:val="53"/>
+          <w:sz w:val="24"/>
+          <w:szCs w:val="24"/>
+        </w:rPr>
+        <w:t xml:space="preserve"> </w:t>
+      </w:r>
+      <w:r>
+        <w:rPr>
+          <w:rFonts w:eastAsia="Arial"/>
+          <w:b/>
+          <w:spacing w:val="-1"/>
+          <w:sz w:val="24"/>
+          <w:szCs w:val="24"/>
+        </w:rPr>
+        <w:t>Pr</w:t>
+      </w:r>
+      <w:r>
+        <w:rPr>
+          <w:rFonts w:eastAsia="Arial"/>
+          <w:b/>
+          <w:sz w:val="24"/>
+          <w:szCs w:val="24"/>
+        </w:rPr>
+        <w:t>ed</w:t>
+      </w:r>
+      <w:r>
+        <w:rPr>
+          <w:rFonts w:eastAsia="Arial"/>
+          <w:b/>
+          <w:spacing w:val="3"/>
+          <w:sz w:val="24"/>
+          <w:szCs w:val="24"/>
+        </w:rPr>
+        <w:t>u</w:t>
+      </w:r>
+      <w:r>
+        <w:rPr>
+          <w:rFonts w:eastAsia="Arial"/>
+          <w:b/>
+          <w:sz w:val="24"/>
+          <w:szCs w:val="24"/>
+        </w:rPr>
+        <w:t>slo</w:t>
+      </w:r>
+      <w:r>
+        <w:rPr>
+          <w:rFonts w:eastAsia="Arial"/>
+          <w:b/>
+          <w:spacing w:val="2"/>
+          <w:sz w:val="24"/>
+          <w:szCs w:val="24"/>
+        </w:rPr>
+        <w:t>v</w:t>
+      </w:r>
+      <w:r>
+        <w:rPr>
+          <w:rFonts w:eastAsia="Arial"/>
+          <w:b/>
+          <w:sz w:val="24"/>
+          <w:szCs w:val="24"/>
+        </w:rPr>
+        <w:t>i</w:t>
+      </w:r>
+    </w:p>
+    <w:p>
+      <w:pPr>
+        <w:spacing w:before="7" w:line="260" w:lineRule="exact"/>
+        <w:rPr>
+          <w:sz w:val="24"/>
+          <w:szCs w:val="24"/>
+        </w:rPr>
+      </w:pPr>
+    </w:p>
+    <w:p>
+      <w:pPr>
+        <w:spacing w:line="276" w:lineRule="auto"/>
+        <w:ind w:left="838" w:right="1362"/>
+        <w:rPr>
+          <w:rFonts w:eastAsia="Arial"/>
+          <w:spacing w:val="-1"/>
+          <w:sz w:val="24"/>
+          <w:szCs w:val="24"/>
+        </w:rPr>
+      </w:pPr>
+      <w:r>
+        <w:rPr>
+          <w:rFonts w:eastAsia="Arial"/>
+          <w:spacing w:val="-1"/>
+          <w:sz w:val="24"/>
+          <w:szCs w:val="24"/>
+        </w:rPr>
+        <w:lastRenderedPageBreak/>
+        <w:t>Pre pregleda profila učesnik mora biti r</w:t>
+      </w:r>
+      <w:r>
+        <w:rPr>
+          <w:rFonts w:eastAsia="Arial"/>
+          <w:spacing w:val="-1"/>
+          <w:sz w:val="24"/>
+          <w:szCs w:val="24"/>
+        </w:rPr>
+        <w:t>egistrovan I ulogovan na sistem I pomenuti učesnik mora biti korisnik.</w:t>
+      </w:r>
+    </w:p>
+    <w:p>
+      <w:pPr>
+        <w:spacing w:line="276" w:lineRule="auto"/>
+        <w:ind w:left="838" w:right="1362"/>
+        <w:rPr>
+          <w:rFonts w:eastAsia="Arial"/>
+          <w:sz w:val="24"/>
+          <w:szCs w:val="24"/>
+        </w:rPr>
+      </w:pPr>
+    </w:p>
+    <w:p>
+      <w:pPr>
+        <w:spacing w:line="180" w:lineRule="exact"/>
+        <w:ind w:left="118" w:firstLine="152"/>
+        <w:rPr>
+          <w:rFonts w:eastAsia="Arial"/>
+          <w:b/>
+          <w:sz w:val="24"/>
+          <w:szCs w:val="24"/>
+        </w:rPr>
+      </w:pPr>
+      <w:r>
+        <w:rPr>
+          <w:rFonts w:eastAsia="Arial"/>
+          <w:b/>
+          <w:sz w:val="24"/>
+          <w:szCs w:val="24"/>
+        </w:rPr>
+        <w:t xml:space="preserve">2.5      </w:t>
+      </w:r>
+      <w:r>
+        <w:rPr>
+          <w:rFonts w:eastAsia="Arial"/>
+          <w:b/>
+          <w:spacing w:val="53"/>
+          <w:sz w:val="24"/>
+          <w:szCs w:val="24"/>
+        </w:rPr>
+        <w:t xml:space="preserve"> </w:t>
+      </w:r>
+      <w:r>
+        <w:rPr>
+          <w:rFonts w:eastAsia="Arial"/>
+          <w:b/>
+          <w:spacing w:val="-1"/>
+          <w:sz w:val="24"/>
+          <w:szCs w:val="24"/>
+        </w:rPr>
+        <w:t>P</w:t>
+      </w:r>
+      <w:r>
+        <w:rPr>
+          <w:rFonts w:eastAsia="Arial"/>
+          <w:b/>
+          <w:sz w:val="24"/>
+          <w:szCs w:val="24"/>
+        </w:rPr>
+        <w:t>osl</w:t>
+      </w:r>
+      <w:r>
+        <w:rPr>
+          <w:rFonts w:eastAsia="Arial"/>
+          <w:b/>
+          <w:spacing w:val="-1"/>
+          <w:sz w:val="24"/>
+          <w:szCs w:val="24"/>
+        </w:rPr>
+        <w:t>e</w:t>
+      </w:r>
+      <w:r>
+        <w:rPr>
+          <w:rFonts w:eastAsia="Arial"/>
+          <w:b/>
+          <w:spacing w:val="1"/>
+          <w:sz w:val="24"/>
+          <w:szCs w:val="24"/>
+        </w:rPr>
+        <w:t>d</w:t>
+      </w:r>
+      <w:r>
+        <w:rPr>
+          <w:rFonts w:eastAsia="Arial"/>
+          <w:b/>
+          <w:spacing w:val="2"/>
+          <w:sz w:val="24"/>
+          <w:szCs w:val="24"/>
+        </w:rPr>
+        <w:t>i</w:t>
+      </w:r>
+      <w:r>
+        <w:rPr>
+          <w:rFonts w:eastAsia="Arial"/>
+          <w:b/>
+          <w:sz w:val="24"/>
+          <w:szCs w:val="24"/>
+        </w:rPr>
+        <w:t>ce</w:t>
+      </w:r>
+    </w:p>
+    <w:p>
+      <w:pPr>
+        <w:spacing w:line="180" w:lineRule="exact"/>
+        <w:ind w:left="118"/>
+        <w:rPr>
+          <w:rFonts w:eastAsia="Arial"/>
+          <w:b/>
+          <w:sz w:val="24"/>
+          <w:szCs w:val="24"/>
+        </w:rPr>
+      </w:pPr>
+    </w:p>
+    <w:p>
+      <w:pPr>
         <w:ind w:right="160"/>
         <w:jc w:val="both"/>
         <w:rPr>
@@ -7296,572 +7302,8 @@
           <w:sz w:val="24"/>
           <w:szCs w:val="24"/>
         </w:rPr>
-      </w:pPr>
-    </w:p>
-    <w:p>
-      <w:pPr>
-        <w:pStyle w:val="ListParagraph"/>
-        <w:numPr>
-          <w:ilvl w:val="2"/>
-          <w:numId w:val="3"/>
-        </w:numPr>
-        <w:ind w:right="160"/>
-        <w:jc w:val="both"/>
-        <w:rPr>
-          <w:rFonts w:eastAsia="Arial"/>
-          <w:spacing w:val="9"/>
-          <w:w w:val="99"/>
-          <w:sz w:val="24"/>
-          <w:szCs w:val="24"/>
-          <w:u w:color="000000"/>
-          <w:lang w:val="sr-Latn-RS"/>
-        </w:rPr>
-      </w:pPr>
-      <w:r>
-        <w:rPr>
-          <w:rFonts w:eastAsia="Arial"/>
-          <w:spacing w:val="9"/>
-          <w:w w:val="99"/>
-          <w:sz w:val="24"/>
-          <w:szCs w:val="24"/>
-          <w:u w:color="000000"/>
-        </w:rPr>
-        <w:t>U</w:t>
-      </w:r>
-      <w:r>
-        <w:rPr>
-          <w:rFonts w:eastAsia="Arial"/>
-          <w:spacing w:val="9"/>
-          <w:w w:val="99"/>
-          <w:sz w:val="24"/>
-          <w:szCs w:val="24"/>
-          <w:u w:color="000000"/>
-          <w:lang w:val="sr-Latn-RS"/>
-        </w:rPr>
-        <w:t>česnik je prodavac</w:t>
-      </w:r>
-    </w:p>
-    <w:p>
-      <w:pPr>
-        <w:pStyle w:val="ListParagraph"/>
-        <w:ind w:left="990" w:right="160"/>
-        <w:jc w:val="both"/>
-        <w:rPr>
-          <w:rFonts w:eastAsia="Arial"/>
-          <w:spacing w:val="9"/>
-          <w:w w:val="99"/>
-          <w:sz w:val="24"/>
-          <w:szCs w:val="24"/>
-          <w:u w:color="000000"/>
-        </w:rPr>
-      </w:pPr>
-    </w:p>
-    <w:p>
-      <w:pPr>
-        <w:pStyle w:val="ListParagraph"/>
-        <w:numPr>
-          <w:ilvl w:val="0"/>
-          <w:numId w:val="4"/>
-        </w:numPr>
-        <w:ind w:right="160"/>
-        <w:jc w:val="both"/>
-        <w:rPr>
-          <w:rFonts w:eastAsia="Arial"/>
-          <w:spacing w:val="9"/>
-          <w:w w:val="99"/>
-          <w:sz w:val="24"/>
-          <w:szCs w:val="24"/>
-          <w:u w:color="000000"/>
-        </w:rPr>
-      </w:pPr>
-      <w:r>
-        <w:rPr>
-          <w:rFonts w:eastAsia="Arial"/>
-          <w:spacing w:val="9"/>
-          <w:w w:val="99"/>
-          <w:sz w:val="24"/>
-          <w:szCs w:val="24"/>
-          <w:u w:color="000000"/>
-          <w:lang w:val="sr-Latn-RS"/>
-        </w:rPr>
-        <w:t>Prodavac</w:t>
-      </w:r>
-      <w:r>
-        <w:rPr>
-          <w:rFonts w:eastAsia="Arial"/>
-          <w:spacing w:val="9"/>
-          <w:w w:val="99"/>
-          <w:sz w:val="24"/>
-          <w:szCs w:val="24"/>
-          <w:u w:color="000000"/>
-        </w:rPr>
-        <w:t xml:space="preserve"> odabere opciju “Moj profil” sa osnovne horizontalne linije opcija.</w:t>
-      </w:r>
-    </w:p>
-    <w:p>
-      <w:pPr>
-        <w:pStyle w:val="ListParagraph"/>
-        <w:ind w:left="630" w:right="160"/>
-        <w:jc w:val="both"/>
-        <w:rPr>
-          <w:rFonts w:eastAsia="Arial"/>
-          <w:spacing w:val="9"/>
-          <w:w w:val="99"/>
-          <w:sz w:val="24"/>
-          <w:szCs w:val="24"/>
-          <w:u w:color="000000"/>
-        </w:rPr>
-      </w:pPr>
-    </w:p>
-    <w:p>
-      <w:pPr>
-        <w:pStyle w:val="ListParagraph"/>
-        <w:numPr>
-          <w:ilvl w:val="0"/>
-          <w:numId w:val="4"/>
-        </w:numPr>
-        <w:ind w:right="160"/>
-        <w:jc w:val="both"/>
-        <w:rPr>
-          <w:rFonts w:eastAsia="Arial"/>
-          <w:sz w:val="24"/>
-          <w:szCs w:val="24"/>
-        </w:rPr>
-      </w:pPr>
-      <w:r>
-        <w:rPr>
-          <w:rFonts w:eastAsia="Arial"/>
-          <w:sz w:val="24"/>
-          <w:szCs w:val="24"/>
-        </w:rPr>
-        <w:lastRenderedPageBreak/>
-        <w:t>Polja koja prodavac može da pogleda su: njegova slika, naziv firme, PIB, e – mail adresa, adresa sedišta firme, kontakt telefon i lična interesovanja korisnika koja predstavljaju ciljnu grupu potrošača ove firme</w:t>
-      </w:r>
-    </w:p>
-    <w:p>
-      <w:pPr>
-        <w:ind w:right="160"/>
-        <w:jc w:val="both"/>
-        <w:rPr>
-          <w:rFonts w:eastAsia="Arial"/>
-          <w:sz w:val="24"/>
-          <w:szCs w:val="24"/>
-        </w:rPr>
-      </w:pPr>
-    </w:p>
-    <w:p>
-      <w:pPr>
-        <w:rPr>
-          <w:rFonts w:eastAsia="Arial"/>
-          <w:sz w:val="24"/>
-          <w:szCs w:val="24"/>
-        </w:rPr>
-      </w:pPr>
-      <w:r>
-        <w:rPr>
-          <w:rFonts w:eastAsia="Arial"/>
-          <w:b/>
-          <w:sz w:val="24"/>
-          <w:szCs w:val="24"/>
-        </w:rPr>
-        <w:t xml:space="preserve">  </w:t>
-      </w:r>
-      <w:r>
-        <w:rPr>
-          <w:rFonts w:eastAsia="Arial"/>
-          <w:b/>
-          <w:sz w:val="24"/>
-          <w:szCs w:val="24"/>
-        </w:rPr>
-        <w:t xml:space="preserve">2.3      </w:t>
-      </w:r>
-      <w:r>
-        <w:rPr>
-          <w:rFonts w:eastAsia="Arial"/>
-          <w:b/>
-          <w:spacing w:val="53"/>
-          <w:sz w:val="24"/>
-          <w:szCs w:val="24"/>
-        </w:rPr>
-        <w:t xml:space="preserve"> </w:t>
-      </w:r>
-      <w:r>
-        <w:rPr>
-          <w:rFonts w:eastAsia="Arial"/>
-          <w:b/>
-          <w:spacing w:val="-1"/>
-          <w:sz w:val="24"/>
-          <w:szCs w:val="24"/>
-        </w:rPr>
-        <w:t>P</w:t>
-      </w:r>
-      <w:r>
-        <w:rPr>
-          <w:rFonts w:eastAsia="Arial"/>
-          <w:b/>
-          <w:sz w:val="24"/>
-          <w:szCs w:val="24"/>
-        </w:rPr>
-        <w:t>osebni</w:t>
-      </w:r>
-      <w:r>
-        <w:rPr>
-          <w:rFonts w:eastAsia="Arial"/>
-          <w:b/>
-          <w:spacing w:val="-8"/>
-          <w:sz w:val="24"/>
-          <w:szCs w:val="24"/>
-        </w:rPr>
-        <w:t xml:space="preserve"> </w:t>
-      </w:r>
-      <w:r>
-        <w:rPr>
-          <w:rFonts w:eastAsia="Arial"/>
-          <w:b/>
-          <w:spacing w:val="1"/>
-          <w:sz w:val="24"/>
-          <w:szCs w:val="24"/>
-        </w:rPr>
-        <w:t>z</w:t>
-      </w:r>
-      <w:r>
-        <w:rPr>
-          <w:rFonts w:eastAsia="Arial"/>
-          <w:b/>
-          <w:sz w:val="24"/>
-          <w:szCs w:val="24"/>
-        </w:rPr>
-        <w:t>ah</w:t>
-      </w:r>
-      <w:r>
-        <w:rPr>
-          <w:rFonts w:eastAsia="Arial"/>
-          <w:b/>
-          <w:spacing w:val="1"/>
-          <w:sz w:val="24"/>
-          <w:szCs w:val="24"/>
-        </w:rPr>
-        <w:t>t</w:t>
-      </w:r>
-      <w:r>
-        <w:rPr>
-          <w:rFonts w:eastAsia="Arial"/>
-          <w:b/>
-          <w:sz w:val="24"/>
-          <w:szCs w:val="24"/>
-        </w:rPr>
-        <w:t>e</w:t>
-      </w:r>
-      <w:r>
-        <w:rPr>
-          <w:rFonts w:eastAsia="Arial"/>
-          <w:b/>
-          <w:spacing w:val="1"/>
-          <w:sz w:val="24"/>
-          <w:szCs w:val="24"/>
-        </w:rPr>
-        <w:t>v</w:t>
-      </w:r>
-      <w:r>
-        <w:rPr>
-          <w:rFonts w:eastAsia="Arial"/>
-          <w:b/>
-          <w:sz w:val="24"/>
-          <w:szCs w:val="24"/>
-        </w:rPr>
-        <w:t>i</w:t>
-      </w:r>
-    </w:p>
-    <w:p>
-      <w:pPr>
-        <w:spacing w:before="8" w:line="220" w:lineRule="exact"/>
-        <w:rPr>
-          <w:sz w:val="24"/>
-          <w:szCs w:val="24"/>
-        </w:rPr>
-      </w:pPr>
-    </w:p>
-    <w:p>
-      <w:pPr>
-        <w:spacing w:line="303" w:lineRule="auto"/>
-        <w:ind w:left="838" w:right="95"/>
-        <w:rPr>
-          <w:rFonts w:eastAsia="Arial"/>
-          <w:sz w:val="24"/>
-          <w:szCs w:val="24"/>
-        </w:rPr>
-      </w:pPr>
-      <w:r>
-        <w:rPr>
-          <w:rFonts w:eastAsia="Arial"/>
-          <w:sz w:val="24"/>
-          <w:szCs w:val="24"/>
-        </w:rPr>
-        <w:t>Nem</w:t>
-      </w:r>
-      <w:r>
-        <w:rPr>
-          <w:rFonts w:eastAsia="Arial"/>
-          <w:spacing w:val="-1"/>
-          <w:sz w:val="24"/>
-          <w:szCs w:val="24"/>
-        </w:rPr>
-        <w:t>a</w:t>
-      </w:r>
-      <w:r>
-        <w:rPr>
-          <w:rFonts w:eastAsia="Arial"/>
-          <w:sz w:val="24"/>
-          <w:szCs w:val="24"/>
-        </w:rPr>
-        <w:t>.</w:t>
-      </w:r>
-      <w:r>
-        <w:rPr>
-          <w:rFonts w:eastAsia="Arial"/>
-          <w:spacing w:val="33"/>
-          <w:sz w:val="24"/>
-          <w:szCs w:val="24"/>
-        </w:rPr>
-        <w:t xml:space="preserve"> </w:t>
-      </w:r>
-    </w:p>
-    <w:p>
-      <w:pPr>
-        <w:spacing w:before="13" w:line="220" w:lineRule="exact"/>
-        <w:rPr>
-          <w:sz w:val="24"/>
-          <w:szCs w:val="24"/>
-        </w:rPr>
-      </w:pPr>
-    </w:p>
-    <w:p>
-      <w:pPr>
-        <w:ind w:left="118"/>
-        <w:rPr>
-          <w:rFonts w:eastAsia="Arial"/>
-          <w:sz w:val="24"/>
-          <w:szCs w:val="24"/>
-        </w:rPr>
-      </w:pPr>
-      <w:r>
-        <w:rPr>
-          <w:rFonts w:eastAsia="Arial"/>
-          <w:b/>
-          <w:sz w:val="24"/>
-          <w:szCs w:val="24"/>
-        </w:rPr>
-        <w:t xml:space="preserve">2.4      </w:t>
-      </w:r>
-      <w:r>
-        <w:rPr>
-          <w:rFonts w:eastAsia="Arial"/>
-          <w:b/>
-          <w:spacing w:val="53"/>
-          <w:sz w:val="24"/>
-          <w:szCs w:val="24"/>
-        </w:rPr>
-        <w:t xml:space="preserve"> </w:t>
-      </w:r>
-      <w:r>
-        <w:rPr>
-          <w:rFonts w:eastAsia="Arial"/>
-          <w:b/>
-          <w:spacing w:val="-1"/>
-          <w:sz w:val="24"/>
-          <w:szCs w:val="24"/>
-        </w:rPr>
-        <w:t>Pr</w:t>
-      </w:r>
-      <w:r>
-        <w:rPr>
-          <w:rFonts w:eastAsia="Arial"/>
-          <w:b/>
-          <w:sz w:val="24"/>
-          <w:szCs w:val="24"/>
-        </w:rPr>
-        <w:t>ed</w:t>
-      </w:r>
-      <w:r>
-        <w:rPr>
-          <w:rFonts w:eastAsia="Arial"/>
-          <w:b/>
-          <w:spacing w:val="3"/>
-          <w:sz w:val="24"/>
-          <w:szCs w:val="24"/>
-        </w:rPr>
-        <w:t>u</w:t>
-      </w:r>
-      <w:r>
-        <w:rPr>
-          <w:rFonts w:eastAsia="Arial"/>
-          <w:b/>
-          <w:sz w:val="24"/>
-          <w:szCs w:val="24"/>
-        </w:rPr>
-        <w:t>slo</w:t>
-      </w:r>
-      <w:r>
-        <w:rPr>
-          <w:rFonts w:eastAsia="Arial"/>
-          <w:b/>
-          <w:spacing w:val="2"/>
-          <w:sz w:val="24"/>
-          <w:szCs w:val="24"/>
-        </w:rPr>
-        <w:t>v</w:t>
-      </w:r>
-      <w:r>
-        <w:rPr>
-          <w:rFonts w:eastAsia="Arial"/>
-          <w:b/>
-          <w:sz w:val="24"/>
-          <w:szCs w:val="24"/>
-        </w:rPr>
-        <w:t>i</w:t>
-      </w:r>
-    </w:p>
-    <w:p>
-      <w:pPr>
-        <w:spacing w:before="7" w:line="260" w:lineRule="exact"/>
-        <w:rPr>
-          <w:sz w:val="24"/>
-          <w:szCs w:val="24"/>
-        </w:rPr>
-      </w:pPr>
-    </w:p>
-    <w:p>
-      <w:pPr>
-        <w:spacing w:line="574" w:lineRule="auto"/>
-        <w:ind w:left="838" w:right="1362"/>
-        <w:rPr>
-          <w:rFonts w:eastAsia="Arial"/>
-          <w:sz w:val="24"/>
-          <w:szCs w:val="24"/>
-        </w:rPr>
-      </w:pPr>
-      <w:r>
-        <w:rPr>
-          <w:rFonts w:eastAsia="Arial"/>
-          <w:spacing w:val="-1"/>
-          <w:sz w:val="24"/>
-          <w:szCs w:val="24"/>
-        </w:rPr>
-        <w:t>Pre pregleda profila učesnik mora biti registrovan I ulogovan na sistem.</w:t>
-      </w:r>
-    </w:p>
-    <w:p>
-      <w:pPr>
-        <w:spacing w:line="180" w:lineRule="exact"/>
-        <w:ind w:left="118"/>
-        <w:rPr>
-          <w:rFonts w:eastAsia="Arial"/>
-          <w:b/>
-          <w:sz w:val="24"/>
-          <w:szCs w:val="24"/>
-        </w:rPr>
-      </w:pPr>
-      <w:r>
-        <w:rPr>
-          <w:rFonts w:eastAsia="Arial"/>
-          <w:b/>
-          <w:sz w:val="24"/>
-          <w:szCs w:val="24"/>
-        </w:rPr>
-        <w:t xml:space="preserve">2.5      </w:t>
-      </w:r>
-      <w:r>
-        <w:rPr>
-          <w:rFonts w:eastAsia="Arial"/>
-          <w:b/>
-          <w:spacing w:val="53"/>
-          <w:sz w:val="24"/>
-          <w:szCs w:val="24"/>
-        </w:rPr>
-        <w:t xml:space="preserve"> </w:t>
-      </w:r>
-      <w:r>
-        <w:rPr>
-          <w:rFonts w:eastAsia="Arial"/>
-          <w:b/>
-          <w:spacing w:val="-1"/>
-          <w:sz w:val="24"/>
-          <w:szCs w:val="24"/>
-        </w:rPr>
-        <w:t>P</w:t>
-      </w:r>
-      <w:r>
-        <w:rPr>
-          <w:rFonts w:eastAsia="Arial"/>
-          <w:b/>
-          <w:sz w:val="24"/>
-          <w:szCs w:val="24"/>
-        </w:rPr>
-        <w:t>osl</w:t>
-      </w:r>
-      <w:r>
-        <w:rPr>
-          <w:rFonts w:eastAsia="Arial"/>
-          <w:b/>
-          <w:spacing w:val="-1"/>
-          <w:sz w:val="24"/>
-          <w:szCs w:val="24"/>
-        </w:rPr>
-        <w:t>e</w:t>
-      </w:r>
-      <w:r>
-        <w:rPr>
-          <w:rFonts w:eastAsia="Arial"/>
-          <w:b/>
-          <w:spacing w:val="1"/>
-          <w:sz w:val="24"/>
-          <w:szCs w:val="24"/>
-        </w:rPr>
-        <w:t>d</w:t>
-      </w:r>
-      <w:r>
-        <w:rPr>
-          <w:rFonts w:eastAsia="Arial"/>
-          <w:b/>
-          <w:spacing w:val="2"/>
-          <w:sz w:val="24"/>
-          <w:szCs w:val="24"/>
-        </w:rPr>
-        <w:t>i</w:t>
-      </w:r>
-      <w:r>
-        <w:rPr>
-          <w:rFonts w:eastAsia="Arial"/>
-          <w:b/>
-          <w:sz w:val="24"/>
-          <w:szCs w:val="24"/>
-        </w:rPr>
-        <w:t>ce</w:t>
-      </w:r>
-    </w:p>
-    <w:p>
-      <w:pPr>
-        <w:spacing w:line="180" w:lineRule="exact"/>
-        <w:ind w:left="118"/>
-        <w:rPr>
-          <w:rFonts w:eastAsia="Arial"/>
-          <w:b/>
-          <w:sz w:val="24"/>
-          <w:szCs w:val="24"/>
-        </w:rPr>
-      </w:pPr>
-    </w:p>
-    <w:p>
-      <w:pPr>
-        <w:ind w:right="160"/>
-        <w:jc w:val="both"/>
-        <w:rPr>
-          <w:rFonts w:eastAsia="Arial"/>
-          <w:sz w:val="24"/>
-          <w:szCs w:val="24"/>
-        </w:rPr>
         <w:sectPr>
-          <w:footerReference w:type="default" r:id="rId9"/>
+          <w:footerReference w:type="default" r:id="rId7"/>
           <w:pgSz w:w="12240" w:h="15840"/>
           <w:pgMar w:top="940" w:right="420" w:bottom="280" w:left="1580" w:header="752" w:footer="726" w:gutter="0"/>
           <w:cols w:space="720"/>
@@ -7874,37 +7316,27 @@
           <w:szCs w:val="24"/>
         </w:rPr>
         <w:tab/>
-        <w:t xml:space="preserve">  Nema</w:t>
-      </w:r>
-    </w:p>
+        <w:t xml:space="preserve">  </w:t>
+      </w:r>
+      <w:r>
+        <w:rPr>
+          <w:rFonts w:eastAsia="Arial"/>
+          <w:sz w:val="24"/>
+          <w:szCs w:val="24"/>
+        </w:rPr>
+        <w:t>Unos izmenjenih podataka u odgovarajuću tabelu baze podataka.</w:t>
+      </w:r>
+    </w:p>
+    <w:p/>
     <w:p/>
     <w:sectPr>
-      <w:footerReference w:type="default" r:id="rId10"/>
+      <w:footerReference w:type="default" r:id="rId8"/>
       <w:pgSz w:w="12240" w:h="15840"/>
       <w:pgMar w:top="940" w:right="420" w:bottom="280" w:left="1680" w:header="752" w:footer="726" w:gutter="0"/>
       <w:cols w:space="720"/>
     </w:sectPr>
   </w:body>
 </w:document>
-</file>
-
-<file path=word/endnotes.xml><?xml version="1.0" encoding="utf-8"?>
-<w:endnotes xmlns:wpc="http://schemas.microsoft.com/office/word/2010/wordprocessingCanvas" xmlns:cx="http://schemas.microsoft.com/office/drawing/2014/chartex" xmlns:cx1="http://schemas.microsoft.com/office/drawing/2015/9/8/chartex" xmlns:cx2="http://schemas.microsoft.com/office/drawing/2015/10/21/chartex" xmlns:cx3="http://schemas.microsoft.com/office/drawing/2016/5/9/chartex" xmlns:cx4="http://schemas.microsoft.com/office/drawing/2016/5/10/chartex" xmlns:cx5="http://schemas.microsoft.com/office/drawing/2016/5/11/chartex" xmlns:mc="http://schemas.openxmlformats.org/markup-compatibility/2006" xmlns:o="urn:schemas-microsoft-com:office:office" xmlns:r="http://schemas.openxmlformats.org/officeDocument/2006/relationships" xmlns:m="http://schemas.openxmlformats.org/officeDocument/2006/math" xmlns:v="urn:schemas-microsoft-com:vml" xmlns:wp14="http://schemas.microsoft.com/office/word/2010/wordprocessingDrawing" xmlns:wp="http://schemas.openxmlformats.org/drawingml/2006/wordprocessingDrawing" xmlns:w10="urn:schemas-microsoft-com:office:word" xmlns:w="http://schemas.openxmlformats.org/wordprocessingml/2006/main" xmlns:w14="http://schemas.microsoft.com/office/word/2010/wordml" xmlns:w15="http://schemas.microsoft.com/office/word/2012/wordml" xmlns:w16se="http://schemas.microsoft.com/office/word/2015/wordml/symex" xmlns:wpg="http://schemas.microsoft.com/office/word/2010/wordprocessingGroup" xmlns:wpi="http://schemas.microsoft.com/office/word/2010/wordprocessingInk" xmlns:wne="http://schemas.microsoft.com/office/word/2006/wordml" xmlns:wps="http://schemas.microsoft.com/office/word/2010/wordprocessingShape" mc:Ignorable="w14 w15 w16se wp14">
-  <w:endnote w:type="separator" w:id="-1">
-    <w:p>
-      <w:r>
-        <w:separator/>
-      </w:r>
-    </w:p>
-  </w:endnote>
-  <w:endnote w:type="continuationSeparator" w:id="0">
-    <w:p>
-      <w:r>
-        <w:continuationSeparator/>
-      </w:r>
-    </w:p>
-  </w:endnote>
-</w:endnotes>
 </file>
 
 <file path=word/footer1.xml><?xml version="1.0" encoding="utf-8"?>
@@ -7980,25 +7412,6 @@
 </w:ftr>
 </file>
 
-<file path=word/footnotes.xml><?xml version="1.0" encoding="utf-8"?>
-<w:footnotes xmlns:wpc="http://schemas.microsoft.com/office/word/2010/wordprocessingCanvas" xmlns:cx="http://schemas.microsoft.com/office/drawing/2014/chartex" xmlns:cx1="http://schemas.microsoft.com/office/drawing/2015/9/8/chartex" xmlns:cx2="http://schemas.microsoft.com/office/drawing/2015/10/21/chartex" xmlns:cx3="http://schemas.microsoft.com/office/drawing/2016/5/9/chartex" xmlns:cx4="http://schemas.microsoft.com/office/drawing/2016/5/10/chartex" xmlns:cx5="http://schemas.microsoft.com/office/drawing/2016/5/11/chartex" xmlns:mc="http://schemas.openxmlformats.org/markup-compatibility/2006" xmlns:o="urn:schemas-microsoft-com:office:office" xmlns:r="http://schemas.openxmlformats.org/officeDocument/2006/relationships" xmlns:m="http://schemas.openxmlformats.org/officeDocument/2006/math" xmlns:v="urn:schemas-microsoft-com:vml" xmlns:wp14="http://schemas.microsoft.com/office/word/2010/wordprocessingDrawing" xmlns:wp="http://schemas.openxmlformats.org/drawingml/2006/wordprocessingDrawing" xmlns:w10="urn:schemas-microsoft-com:office:word" xmlns:w="http://schemas.openxmlformats.org/wordprocessingml/2006/main" xmlns:w14="http://schemas.microsoft.com/office/word/2010/wordml" xmlns:w15="http://schemas.microsoft.com/office/word/2012/wordml" xmlns:w16se="http://schemas.microsoft.com/office/word/2015/wordml/symex" xmlns:wpg="http://schemas.microsoft.com/office/word/2010/wordprocessingGroup" xmlns:wpi="http://schemas.microsoft.com/office/word/2010/wordprocessingInk" xmlns:wne="http://schemas.microsoft.com/office/word/2006/wordml" xmlns:wps="http://schemas.microsoft.com/office/word/2010/wordprocessingShape" mc:Ignorable="w14 w15 w16se wp14">
-  <w:footnote w:type="separator" w:id="-1">
-    <w:p>
-      <w:r>
-        <w:separator/>
-      </w:r>
-    </w:p>
-  </w:footnote>
-  <w:footnote w:type="continuationSeparator" w:id="0">
-    <w:p>
-      <w:r>
-        <w:continuationSeparator/>
-      </w:r>
-    </w:p>
-  </w:footnote>
-</w:footnotes>
-</file>
-
 <file path=word/header1.xml><?xml version="1.0" encoding="utf-8"?>
 <w:hdr xmlns:wpc="http://schemas.microsoft.com/office/word/2010/wordprocessingCanvas" xmlns:cx="http://schemas.microsoft.com/office/drawing/2014/chartex" xmlns:cx1="http://schemas.microsoft.com/office/drawing/2015/9/8/chartex" xmlns:cx2="http://schemas.microsoft.com/office/drawing/2015/10/21/chartex" xmlns:cx3="http://schemas.microsoft.com/office/drawing/2016/5/9/chartex" xmlns:cx4="http://schemas.microsoft.com/office/drawing/2016/5/10/chartex" xmlns:cx5="http://schemas.microsoft.com/office/drawing/2016/5/11/chartex" xmlns:mc="http://schemas.openxmlformats.org/markup-compatibility/2006" xmlns:o="urn:schemas-microsoft-com:office:office" xmlns:r="http://schemas.openxmlformats.org/officeDocument/2006/relationships" xmlns:m="http://schemas.openxmlformats.org/officeDocument/2006/math" xmlns:v="urn:schemas-microsoft-com:vml" xmlns:wp14="http://schemas.microsoft.com/office/word/2010/wordprocessingDrawing" xmlns:wp="http://schemas.openxmlformats.org/drawingml/2006/wordprocessingDrawing" xmlns:w10="urn:schemas-microsoft-com:office:word" xmlns:w="http://schemas.openxmlformats.org/wordprocessingml/2006/main" xmlns:w14="http://schemas.microsoft.com/office/word/2010/wordml" xmlns:w15="http://schemas.microsoft.com/office/word/2012/wordml" xmlns:w16se="http://schemas.microsoft.com/office/word/2015/wordml/symex" xmlns:wpg="http://schemas.microsoft.com/office/word/2010/wordprocessingGroup" xmlns:wpi="http://schemas.microsoft.com/office/word/2010/wordprocessingInk" xmlns:wne="http://schemas.microsoft.com/office/word/2006/wordml" xmlns:wps="http://schemas.microsoft.com/office/word/2010/wordprocessingShape" mc:Ignorable="w14 w15 w16se wp14">
   <w:p>
@@ -8012,7 +7425,7 @@
       <mc:AlternateContent>
         <mc:Choice Requires="wps">
           <w:drawing>
-            <wp:anchor distT="0" distB="0" distL="114300" distR="114300" simplePos="0" relativeHeight="251659264" behindDoc="1" locked="0" layoutInCell="1" allowOverlap="1">
+            <wp:anchor distT="0" distB="0" distL="114300" distR="114300" simplePos="0" relativeHeight="251659264" behindDoc="1" locked="0" layoutInCell="1" allowOverlap="1" wp14:anchorId="40CADD36" wp14:editId="41952D45">
               <wp:simplePos x="0" y="0"/>
               <wp:positionH relativeFrom="page">
                 <wp:posOffset>1129030</wp:posOffset>
@@ -8091,11 +7504,11 @@
         </mc:Choice>
         <mc:Fallback>
           <w:pict>
-            <v:shapetype id="_x0000_t202" coordsize="21600,21600" o:spt="202" path="m,l,21600r21600,l21600,xe">
+            <v:shapetype w14:anchorId="40CADD36" id="_x0000_t202" coordsize="21600,21600" o:spt="202" path="m,l,21600r21600,l21600,xe">
               <v:stroke joinstyle="miter"/>
               <v:path gradientshapeok="t" o:connecttype="rect"/>
             </v:shapetype>
-            <v:shape id="Text Box 4" o:spid="_x0000_s1029" type="#_x0000_t202" style="position:absolute;margin-left:88.9pt;margin-top:36.6pt;width:498.15pt;height:12.2pt;z-index:-251657216;visibility:visible;mso-wrap-style:square;mso-width-percent:0;mso-height-percent:0;mso-wrap-distance-left:9pt;mso-wrap-distance-top:0;mso-wrap-distance-right:9pt;mso-wrap-distance-bottom:0;mso-position-horizontal:absolute;mso-position-horizontal-relative:page;mso-position-vertical:absolute;mso-position-vertical-relative:page;mso-width-percent:0;mso-height-percent:0;mso-width-relative:page;mso-height-relative:page;v-text-anchor:top" o:gfxdata="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" filled="f" stroked="f">
+            <v:shape id="Text Box 4" o:spid="_x0000_s1028" type="#_x0000_t202" style="position:absolute;margin-left:88.9pt;margin-top:36.6pt;width:498.15pt;height:12.2pt;z-index:-251657216;visibility:visible;mso-wrap-style:square;mso-width-percent:0;mso-height-percent:0;mso-wrap-distance-left:9pt;mso-wrap-distance-top:0;mso-wrap-distance-right:9pt;mso-wrap-distance-bottom:0;mso-position-horizontal:absolute;mso-position-horizontal-relative:page;mso-position-vertical:absolute;mso-position-vertical-relative:page;mso-width-percent:0;mso-height-percent:0;mso-width-relative:page;mso-height-relative:page;v-text-anchor:top" o:gfxdata="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" filled="f" stroked="f">
               <v:textbox inset="0,0,0,0">
                 <w:txbxContent>
                   <w:p>
@@ -8207,226 +7620,6 @@
     </w:lvl>
   </w:abstractNum>
   <w:abstractNum w:abstractNumId="1" w15:restartNumberingAfterBreak="0">
-    <w:nsid w:val="391225CB"/>
-    <w:multiLevelType w:val="hybridMultilevel"/>
-    <w:tmpl w:val="A02C1EB8"/>
-    <w:lvl w:ilvl="0" w:tplc="EF1EE4D6">
-      <w:start w:val="1"/>
-      <w:numFmt w:val="decimal"/>
-      <w:lvlText w:val="%1."/>
-      <w:lvlJc w:val="left"/>
-      <w:pPr>
-        <w:ind w:left="630" w:hanging="360"/>
-      </w:pPr>
-      <w:rPr>
-        <w:rFonts w:hint="default"/>
-        <w:w w:val="99"/>
-      </w:rPr>
-    </w:lvl>
-    <w:lvl w:ilvl="1" w:tplc="04090019" w:tentative="1">
-      <w:start w:val="1"/>
-      <w:numFmt w:val="lowerLetter"/>
-      <w:lvlText w:val="%2."/>
-      <w:lvlJc w:val="left"/>
-      <w:pPr>
-        <w:ind w:left="1350" w:hanging="360"/>
-      </w:pPr>
-    </w:lvl>
-    <w:lvl w:ilvl="2" w:tplc="0409001B" w:tentative="1">
-      <w:start w:val="1"/>
-      <w:numFmt w:val="lowerRoman"/>
-      <w:lvlText w:val="%3."/>
-      <w:lvlJc w:val="right"/>
-      <w:pPr>
-        <w:ind w:left="2070" w:hanging="180"/>
-      </w:pPr>
-    </w:lvl>
-    <w:lvl w:ilvl="3" w:tplc="0409000F" w:tentative="1">
-      <w:start w:val="1"/>
-      <w:numFmt w:val="decimal"/>
-      <w:lvlText w:val="%4."/>
-      <w:lvlJc w:val="left"/>
-      <w:pPr>
-        <w:ind w:left="2790" w:hanging="360"/>
-      </w:pPr>
-    </w:lvl>
-    <w:lvl w:ilvl="4" w:tplc="04090019" w:tentative="1">
-      <w:start w:val="1"/>
-      <w:numFmt w:val="lowerLetter"/>
-      <w:lvlText w:val="%5."/>
-      <w:lvlJc w:val="left"/>
-      <w:pPr>
-        <w:ind w:left="3510" w:hanging="360"/>
-      </w:pPr>
-    </w:lvl>
-    <w:lvl w:ilvl="5" w:tplc="0409001B" w:tentative="1">
-      <w:start w:val="1"/>
-      <w:numFmt w:val="lowerRoman"/>
-      <w:lvlText w:val="%6."/>
-      <w:lvlJc w:val="right"/>
-      <w:pPr>
-        <w:ind w:left="4230" w:hanging="180"/>
-      </w:pPr>
-    </w:lvl>
-    <w:lvl w:ilvl="6" w:tplc="0409000F" w:tentative="1">
-      <w:start w:val="1"/>
-      <w:numFmt w:val="decimal"/>
-      <w:lvlText w:val="%7."/>
-      <w:lvlJc w:val="left"/>
-      <w:pPr>
-        <w:ind w:left="4950" w:hanging="360"/>
-      </w:pPr>
-    </w:lvl>
-    <w:lvl w:ilvl="7" w:tplc="04090019" w:tentative="1">
-      <w:start w:val="1"/>
-      <w:numFmt w:val="lowerLetter"/>
-      <w:lvlText w:val="%8."/>
-      <w:lvlJc w:val="left"/>
-      <w:pPr>
-        <w:ind w:left="5670" w:hanging="360"/>
-      </w:pPr>
-    </w:lvl>
-    <w:lvl w:ilvl="8" w:tplc="0409001B" w:tentative="1">
-      <w:start w:val="1"/>
-      <w:numFmt w:val="lowerRoman"/>
-      <w:lvlText w:val="%9."/>
-      <w:lvlJc w:val="right"/>
-      <w:pPr>
-        <w:ind w:left="6390" w:hanging="180"/>
-      </w:pPr>
-    </w:lvl>
-  </w:abstractNum>
-  <w:abstractNum w:abstractNumId="2" w15:restartNumberingAfterBreak="0">
-    <w:nsid w:val="3F6E109A"/>
-    <w:multiLevelType w:val="multilevel"/>
-    <w:tmpl w:val="EC7613C8"/>
-    <w:lvl w:ilvl="0">
-      <w:start w:val="1"/>
-      <w:numFmt w:val="decimal"/>
-      <w:lvlText w:val="%1."/>
-      <w:lvlJc w:val="left"/>
-      <w:pPr>
-        <w:ind w:left="578" w:hanging="360"/>
-      </w:pPr>
-      <w:rPr>
-        <w:rFonts w:hint="default"/>
-        <w:w w:val="99"/>
-      </w:rPr>
-    </w:lvl>
-    <w:lvl w:ilvl="1">
-      <w:start w:val="2"/>
-      <w:numFmt w:val="decimal"/>
-      <w:isLgl/>
-      <w:lvlText w:val="%1.%2"/>
-      <w:lvlJc w:val="left"/>
-      <w:pPr>
-        <w:ind w:left="844" w:hanging="600"/>
-      </w:pPr>
-      <w:rPr>
-        <w:rFonts w:hint="default"/>
-        <w:w w:val="100"/>
-      </w:rPr>
-    </w:lvl>
-    <w:lvl w:ilvl="2">
-      <w:start w:val="2"/>
-      <w:numFmt w:val="decimal"/>
-      <w:isLgl/>
-      <w:lvlText w:val="%1.%2.%3"/>
-      <w:lvlJc w:val="left"/>
-      <w:pPr>
-        <w:ind w:left="990" w:hanging="720"/>
-      </w:pPr>
-      <w:rPr>
-        <w:rFonts w:hint="default"/>
-        <w:w w:val="100"/>
-      </w:rPr>
-    </w:lvl>
-    <w:lvl w:ilvl="3">
-      <w:start w:val="1"/>
-      <w:numFmt w:val="decimal"/>
-      <w:isLgl/>
-      <w:lvlText w:val="%1.%2.%3.%4"/>
-      <w:lvlJc w:val="left"/>
-      <w:pPr>
-        <w:ind w:left="1016" w:hanging="720"/>
-      </w:pPr>
-      <w:rPr>
-        <w:rFonts w:hint="default"/>
-        <w:w w:val="100"/>
-      </w:rPr>
-    </w:lvl>
-    <w:lvl w:ilvl="4">
-      <w:start w:val="1"/>
-      <w:numFmt w:val="decimal"/>
-      <w:isLgl/>
-      <w:lvlText w:val="%1.%2.%3.%4.%5"/>
-      <w:lvlJc w:val="left"/>
-      <w:pPr>
-        <w:ind w:left="1402" w:hanging="1080"/>
-      </w:pPr>
-      <w:rPr>
-        <w:rFonts w:hint="default"/>
-        <w:w w:val="100"/>
-      </w:rPr>
-    </w:lvl>
-    <w:lvl w:ilvl="5">
-      <w:start w:val="1"/>
-      <w:numFmt w:val="decimal"/>
-      <w:isLgl/>
-      <w:lvlText w:val="%1.%2.%3.%4.%5.%6"/>
-      <w:lvlJc w:val="left"/>
-      <w:pPr>
-        <w:ind w:left="1788" w:hanging="1440"/>
-      </w:pPr>
-      <w:rPr>
-        <w:rFonts w:hint="default"/>
-        <w:w w:val="100"/>
-      </w:rPr>
-    </w:lvl>
-    <w:lvl w:ilvl="6">
-      <w:start w:val="1"/>
-      <w:numFmt w:val="decimal"/>
-      <w:isLgl/>
-      <w:lvlText w:val="%1.%2.%3.%4.%5.%6.%7"/>
-      <w:lvlJc w:val="left"/>
-      <w:pPr>
-        <w:ind w:left="1814" w:hanging="1440"/>
-      </w:pPr>
-      <w:rPr>
-        <w:rFonts w:hint="default"/>
-        <w:w w:val="100"/>
-      </w:rPr>
-    </w:lvl>
-    <w:lvl w:ilvl="7">
-      <w:start w:val="1"/>
-      <w:numFmt w:val="decimal"/>
-      <w:isLgl/>
-      <w:lvlText w:val="%1.%2.%3.%4.%5.%6.%7.%8"/>
-      <w:lvlJc w:val="left"/>
-      <w:pPr>
-        <w:ind w:left="2200" w:hanging="1800"/>
-      </w:pPr>
-      <w:rPr>
-        <w:rFonts w:hint="default"/>
-        <w:w w:val="100"/>
-      </w:rPr>
-    </w:lvl>
-    <w:lvl w:ilvl="8">
-      <w:start w:val="1"/>
-      <w:numFmt w:val="decimal"/>
-      <w:isLgl/>
-      <w:lvlText w:val="%1.%2.%3.%4.%5.%6.%7.%8.%9"/>
-      <w:lvlJc w:val="left"/>
-      <w:pPr>
-        <w:ind w:left="2226" w:hanging="1800"/>
-      </w:pPr>
-      <w:rPr>
-        <w:rFonts w:hint="default"/>
-        <w:w w:val="100"/>
-      </w:rPr>
-    </w:lvl>
-  </w:abstractNum>
-  <w:abstractNum w:abstractNumId="3" w15:restartNumberingAfterBreak="0">
     <w:nsid w:val="6FF97AFC"/>
     <w:multiLevelType w:val="multilevel"/>
     <w:tmpl w:val="E1E845EE"/>
@@ -8549,15 +7742,9 @@
     </w:lvl>
   </w:abstractNum>
   <w:num w:numId="1">
-    <w:abstractNumId w:val="2"/>
+    <w:abstractNumId w:val="1"/>
   </w:num>
   <w:num w:numId="2">
-    <w:abstractNumId w:val="1"/>
-  </w:num>
-  <w:num w:numId="3">
-    <w:abstractNumId w:val="3"/>
-  </w:num>
-  <w:num w:numId="4">
     <w:abstractNumId w:val="0"/>
   </w:num>
 </w:numbering>
@@ -8959,7 +8146,7 @@
   <w:style w:type="paragraph" w:default="1" w:styleId="Normal">
     <w:name w:val="Normal"/>
     <w:qFormat/>
-    <w:rsid w:val="00AC22CD"/>
+    <w:rsid w:val="00087C27"/>
     <w:pPr>
       <w:spacing w:after="0" w:line="240" w:lineRule="auto"/>
     </w:pPr>
@@ -9001,37 +8188,11 @@
     <w:basedOn w:val="Normal"/>
     <w:uiPriority w:val="34"/>
     <w:qFormat/>
-    <w:rsid w:val="00AC22CD"/>
+    <w:rsid w:val="00087C27"/>
     <w:pPr>
       <w:ind w:left="720"/>
       <w:contextualSpacing/>
     </w:pPr>
-  </w:style>
-  <w:style w:type="paragraph" w:styleId="Header">
-    <w:name w:val="header"/>
-    <w:basedOn w:val="Normal"/>
-    <w:link w:val="HeaderChar"/>
-    <w:uiPriority w:val="99"/>
-    <w:unhideWhenUsed/>
-    <w:rsid w:val="00AC22CD"/>
-    <w:pPr>
-      <w:tabs>
-        <w:tab w:val="center" w:pos="4703"/>
-        <w:tab w:val="right" w:pos="9406"/>
-      </w:tabs>
-    </w:pPr>
-  </w:style>
-  <w:style w:type="character" w:customStyle="1" w:styleId="HeaderChar">
-    <w:name w:val="Header Char"/>
-    <w:basedOn w:val="DefaultParagraphFont"/>
-    <w:link w:val="Header"/>
-    <w:uiPriority w:val="99"/>
-    <w:rsid w:val="00AC22CD"/>
-    <w:rPr>
-      <w:rFonts w:ascii="Times New Roman" w:eastAsia="Times New Roman" w:hAnsi="Times New Roman" w:cs="Times New Roman"/>
-      <w:sz w:val="20"/>
-      <w:szCs w:val="20"/>
-    </w:rPr>
   </w:style>
   <w:style w:type="paragraph" w:styleId="Footer">
     <w:name w:val="footer"/>
@@ -9039,7 +8200,7 @@
     <w:link w:val="FooterChar"/>
     <w:uiPriority w:val="99"/>
     <w:unhideWhenUsed/>
-    <w:rsid w:val="00AC22CD"/>
+    <w:rsid w:val="00087C27"/>
     <w:pPr>
       <w:tabs>
         <w:tab w:val="center" w:pos="4703"/>
@@ -9052,7 +8213,7 @@
     <w:basedOn w:val="DefaultParagraphFont"/>
     <w:link w:val="Footer"/>
     <w:uiPriority w:val="99"/>
-    <w:rsid w:val="00AC22CD"/>
+    <w:rsid w:val="00087C27"/>
     <w:rPr>
       <w:rFonts w:ascii="Times New Roman" w:eastAsia="Times New Roman" w:hAnsi="Times New Roman" w:cs="Times New Roman"/>
       <w:sz w:val="20"/>

</xml_diff>

<commit_message>
Dodate slike, najnovija verzija baze i jos neke sitnice
</commit_message>
<xml_diff>
--- a/SSU/Ponistavanje izabrane osobe/MIND-SSU-Ponistavanje-izabrane-osobe.docx
+++ b/SSU/Ponistavanje izabrane osobe/MIND-SSU-Ponistavanje-izabrane-osobe.docx
@@ -1,6 +1,6 @@
 
 <file path=word/document.xml><?xml version="1.0" encoding="utf-8"?>
-<w:document xmlns:wpc="http://schemas.microsoft.com/office/word/2010/wordprocessingCanvas" xmlns:cx="http://schemas.microsoft.com/office/drawing/2014/chartex" xmlns:cx1="http://schemas.microsoft.com/office/drawing/2015/9/8/chartex" xmlns:cx2="http://schemas.microsoft.com/office/drawing/2015/10/21/chartex" xmlns:cx3="http://schemas.microsoft.com/office/drawing/2016/5/9/chartex" xmlns:cx4="http://schemas.microsoft.com/office/drawing/2016/5/10/chartex" xmlns:cx5="http://schemas.microsoft.com/office/drawing/2016/5/11/chartex" xmlns:mc="http://schemas.openxmlformats.org/markup-compatibility/2006" xmlns:o="urn:schemas-microsoft-com:office:office" xmlns:r="http://schemas.openxmlformats.org/officeDocument/2006/relationships" xmlns:m="http://schemas.openxmlformats.org/officeDocument/2006/math" xmlns:v="urn:schemas-microsoft-com:vml" xmlns:wp14="http://schemas.microsoft.com/office/word/2010/wordprocessingDrawing" xmlns:wp="http://schemas.openxmlformats.org/drawingml/2006/wordprocessingDrawing" xmlns:w10="urn:schemas-microsoft-com:office:word" xmlns:w="http://schemas.openxmlformats.org/wordprocessingml/2006/main" xmlns:w14="http://schemas.microsoft.com/office/word/2010/wordml" xmlns:w15="http://schemas.microsoft.com/office/word/2012/wordml" xmlns:w16se="http://schemas.microsoft.com/office/word/2015/wordml/symex" xmlns:wpg="http://schemas.microsoft.com/office/word/2010/wordprocessingGroup" xmlns:wpi="http://schemas.microsoft.com/office/word/2010/wordprocessingInk" xmlns:wne="http://schemas.microsoft.com/office/word/2006/wordml" xmlns:wps="http://schemas.microsoft.com/office/word/2010/wordprocessingShape" mc:Ignorable="w14 w15 w16se wp14">
+<w:document xmlns:wpc="http://schemas.microsoft.com/office/word/2010/wordprocessingCanvas" xmlns:cx="http://schemas.microsoft.com/office/drawing/2014/chartex" xmlns:cx1="http://schemas.microsoft.com/office/drawing/2015/9/8/chartex" xmlns:cx2="http://schemas.microsoft.com/office/drawing/2015/10/21/chartex" xmlns:cx3="http://schemas.microsoft.com/office/drawing/2016/5/9/chartex" xmlns:cx4="http://schemas.microsoft.com/office/drawing/2016/5/10/chartex" xmlns:cx5="http://schemas.microsoft.com/office/drawing/2016/5/11/chartex" xmlns:cx6="http://schemas.microsoft.com/office/drawing/2016/5/12/chartex" xmlns:cx7="http://schemas.microsoft.com/office/drawing/2016/5/13/chartex" xmlns:cx8="http://schemas.microsoft.com/office/drawing/2016/5/14/chartex" xmlns:mc="http://schemas.openxmlformats.org/markup-compatibility/2006" xmlns:aink="http://schemas.microsoft.com/office/drawing/2016/ink" xmlns:o="urn:schemas-microsoft-com:office:office" xmlns:r="http://schemas.openxmlformats.org/officeDocument/2006/relationships" xmlns:m="http://schemas.openxmlformats.org/officeDocument/2006/math" xmlns:v="urn:schemas-microsoft-com:vml" xmlns:wp14="http://schemas.microsoft.com/office/word/2010/wordprocessingDrawing" xmlns:wp="http://schemas.openxmlformats.org/drawingml/2006/wordprocessingDrawing" xmlns:w10="urn:schemas-microsoft-com:office:word" xmlns:w="http://schemas.openxmlformats.org/wordprocessingml/2006/main" xmlns:w14="http://schemas.microsoft.com/office/word/2010/wordml" xmlns:w15="http://schemas.microsoft.com/office/word/2012/wordml" xmlns:w16se="http://schemas.microsoft.com/office/word/2015/wordml/symex" xmlns:wpg="http://schemas.microsoft.com/office/word/2010/wordprocessingGroup" xmlns:wpi="http://schemas.microsoft.com/office/word/2010/wordprocessingInk" xmlns:wne="http://schemas.microsoft.com/office/word/2006/wordml" xmlns:wps="http://schemas.microsoft.com/office/word/2010/wordprocessingShape" mc:Ignorable="w14 w15 w16se wp14">
   <w:body>
     <w:p>
       <w:pPr>
@@ -13,6 +13,7 @@
           <w:szCs w:val="24"/>
         </w:rPr>
       </w:pPr>
+      <w:proofErr w:type="spellStart"/>
       <w:r>
         <w:rPr>
           <w:rFonts w:eastAsia="Arial"/>
@@ -64,6 +65,7 @@
         </w:rPr>
         <w:t>ički</w:t>
       </w:r>
+      <w:proofErr w:type="spellEnd"/>
       <w:r>
         <w:rPr>
           <w:rFonts w:eastAsia="Arial"/>
@@ -73,6 +75,7 @@
         </w:rPr>
         <w:t xml:space="preserve"> </w:t>
       </w:r>
+      <w:proofErr w:type="spellStart"/>
       <w:r>
         <w:rPr>
           <w:rFonts w:eastAsia="Arial"/>
@@ -134,6 +137,7 @@
         </w:rPr>
         <w:t>t</w:t>
       </w:r>
+      <w:proofErr w:type="spellEnd"/>
       <w:r>
         <w:rPr>
           <w:rFonts w:eastAsia="Arial"/>
@@ -158,7 +162,17 @@
           <w:sz w:val="24"/>
           <w:szCs w:val="24"/>
         </w:rPr>
-        <w:t xml:space="preserve"> B</w:t>
+        <w:t xml:space="preserve"> </w:t>
+      </w:r>
+      <w:proofErr w:type="spellStart"/>
+      <w:r>
+        <w:rPr>
+          <w:rFonts w:eastAsia="Arial"/>
+          <w:spacing w:val="1"/>
+          <w:sz w:val="24"/>
+          <w:szCs w:val="24"/>
+        </w:rPr>
+        <w:t>B</w:t>
       </w:r>
       <w:r>
         <w:rPr>
@@ -212,6 +226,7 @@
         </w:rPr>
         <w:t>u</w:t>
       </w:r>
+      <w:proofErr w:type="spellEnd"/>
     </w:p>
     <w:p>
       <w:pPr>
@@ -283,6 +298,7 @@
         </w:rPr>
         <w:t xml:space="preserve"> </w:t>
       </w:r>
+      <w:proofErr w:type="spellStart"/>
       <w:r>
         <w:rPr>
           <w:rFonts w:eastAsia="Arial"/>
@@ -317,6 +333,7 @@
         </w:rPr>
         <w:t>cipi</w:t>
       </w:r>
+      <w:proofErr w:type="spellEnd"/>
       <w:r>
         <w:rPr>
           <w:rFonts w:eastAsia="Arial"/>
@@ -326,6 +343,7 @@
         </w:rPr>
         <w:t xml:space="preserve"> </w:t>
       </w:r>
+      <w:proofErr w:type="spellStart"/>
       <w:r>
         <w:rPr>
           <w:rFonts w:eastAsia="Arial"/>
@@ -386,15 +404,17 @@
         </w:rPr>
         <w:t>rskog</w:t>
       </w:r>
-      <w:r>
-        <w:rPr>
-          <w:rFonts w:eastAsia="Arial"/>
-          <w:spacing w:val="-1"/>
-          <w:sz w:val="24"/>
-          <w:szCs w:val="24"/>
-        </w:rPr>
-        <w:t xml:space="preserve"> </w:t>
-      </w:r>
+      <w:proofErr w:type="spellEnd"/>
+      <w:r>
+        <w:rPr>
+          <w:rFonts w:eastAsia="Arial"/>
+          <w:spacing w:val="-1"/>
+          <w:sz w:val="24"/>
+          <w:szCs w:val="24"/>
+        </w:rPr>
+        <w:t xml:space="preserve"> </w:t>
+      </w:r>
+      <w:proofErr w:type="spellStart"/>
       <w:r>
         <w:rPr>
           <w:rFonts w:eastAsia="Arial"/>
@@ -447,6 +467,7 @@
         </w:rPr>
         <w:t>a</w:t>
       </w:r>
+      <w:proofErr w:type="spellEnd"/>
     </w:p>
     <w:p>
       <w:pPr>
@@ -527,6 +548,7 @@
           <w:szCs w:val="36"/>
         </w:rPr>
       </w:pPr>
+      <w:proofErr w:type="spellStart"/>
       <w:r>
         <w:rPr>
           <w:rFonts w:eastAsia="Arial"/>
@@ -567,15 +589,52 @@
           <w:sz w:val="36"/>
           <w:szCs w:val="36"/>
         </w:rPr>
-        <w:t xml:space="preserve">at </w:t>
-      </w:r>
+        <w:t>at</w:t>
+      </w:r>
+      <w:proofErr w:type="spellEnd"/>
       <w:r>
         <w:rPr>
           <w:rFonts w:eastAsia="Arial"/>
           <w:sz w:val="36"/>
           <w:szCs w:val="36"/>
         </w:rPr>
-        <w:t>Tajanstveni Deda Mraz</w:t>
+        <w:t xml:space="preserve"> </w:t>
+      </w:r>
+      <w:proofErr w:type="spellStart"/>
+      <w:r>
+        <w:rPr>
+          <w:rFonts w:eastAsia="Arial"/>
+          <w:sz w:val="36"/>
+          <w:szCs w:val="36"/>
+        </w:rPr>
+        <w:t>Tajanstveni</w:t>
+      </w:r>
+      <w:proofErr w:type="spellEnd"/>
+      <w:r>
+        <w:rPr>
+          <w:rFonts w:eastAsia="Arial"/>
+          <w:sz w:val="36"/>
+          <w:szCs w:val="36"/>
+        </w:rPr>
+        <w:t xml:space="preserve"> </w:t>
+      </w:r>
+      <w:proofErr w:type="spellStart"/>
+      <w:r>
+        <w:rPr>
+          <w:rFonts w:eastAsia="Arial"/>
+          <w:sz w:val="36"/>
+          <w:szCs w:val="36"/>
+        </w:rPr>
+        <w:t>Deda</w:t>
+      </w:r>
+      <w:proofErr w:type="spellEnd"/>
+      <w:r>
+        <w:rPr>
+          <w:rFonts w:eastAsia="Arial"/>
+          <w:sz w:val="36"/>
+          <w:szCs w:val="36"/>
+        </w:rPr>
+        <w:t xml:space="preserve"> Mraz</w:t>
       </w:r>
     </w:p>
     <w:p>
@@ -652,6 +711,7 @@
           <w:szCs w:val="36"/>
         </w:rPr>
       </w:pPr>
+      <w:proofErr w:type="spellStart"/>
       <w:r>
         <w:rPr>
           <w:rFonts w:eastAsia="Arial"/>
@@ -718,6 +778,7 @@
         </w:rPr>
         <w:t>cija</w:t>
       </w:r>
+      <w:proofErr w:type="spellEnd"/>
       <w:r>
         <w:rPr>
           <w:rFonts w:eastAsia="Arial"/>
@@ -728,6 +789,7 @@
         </w:rPr>
         <w:t xml:space="preserve"> </w:t>
       </w:r>
+      <w:proofErr w:type="spellStart"/>
       <w:r>
         <w:rPr>
           <w:rFonts w:eastAsia="Arial"/>
@@ -773,8 +835,19 @@
           <w:sz w:val="36"/>
           <w:szCs w:val="36"/>
         </w:rPr>
-        <w:t xml:space="preserve">rija </w:t>
-      </w:r>
+        <w:t>rija</w:t>
+      </w:r>
+      <w:proofErr w:type="spellEnd"/>
+      <w:r>
+        <w:rPr>
+          <w:rFonts w:eastAsia="Arial"/>
+          <w:b/>
+          <w:sz w:val="36"/>
+          <w:szCs w:val="36"/>
+        </w:rPr>
+        <w:t xml:space="preserve"> </w:t>
+      </w:r>
+      <w:proofErr w:type="spellStart"/>
       <w:r>
         <w:rPr>
           <w:rFonts w:eastAsia="Arial"/>
@@ -840,18 +913,19 @@
           <w:sz w:val="36"/>
           <w:szCs w:val="36"/>
         </w:rPr>
-        <w:t>be f</w:t>
-      </w:r>
-      <w:r>
-        <w:rPr>
-          <w:rFonts w:eastAsia="Arial"/>
-          <w:b/>
-          <w:spacing w:val="1"/>
+        <w:t>be</w:t>
+      </w:r>
+      <w:proofErr w:type="spellEnd"/>
+      <w:r>
+        <w:rPr>
+          <w:rFonts w:eastAsia="Arial"/>
+          <w:b/>
           <w:sz w:val="36"/>
           <w:szCs w:val="36"/>
         </w:rPr>
-        <w:t>u</w:t>
-      </w:r>
+        <w:t xml:space="preserve"> </w:t>
+      </w:r>
+      <w:proofErr w:type="spellStart"/>
       <w:r>
         <w:rPr>
           <w:rFonts w:eastAsia="Arial"/>
@@ -859,17 +933,17 @@
           <w:sz w:val="36"/>
           <w:szCs w:val="36"/>
         </w:rPr>
-        <w:t>nk</w:t>
-      </w:r>
-      <w:r>
-        <w:rPr>
-          <w:rFonts w:eastAsia="Arial"/>
-          <w:b/>
-          <w:spacing w:val="-1"/>
+        <w:t>f</w:t>
+      </w:r>
+      <w:r>
+        <w:rPr>
+          <w:rFonts w:eastAsia="Arial"/>
+          <w:b/>
+          <w:spacing w:val="1"/>
           <w:sz w:val="36"/>
           <w:szCs w:val="36"/>
         </w:rPr>
-        <w:t>c</w:t>
+        <w:t>u</w:t>
       </w:r>
       <w:r>
         <w:rPr>
@@ -878,17 +952,17 @@
           <w:sz w:val="36"/>
           <w:szCs w:val="36"/>
         </w:rPr>
-        <w:t>i</w:t>
-      </w:r>
-      <w:r>
-        <w:rPr>
-          <w:rFonts w:eastAsia="Arial"/>
-          <w:b/>
-          <w:spacing w:val="1"/>
+        <w:t>nk</w:t>
+      </w:r>
+      <w:r>
+        <w:rPr>
+          <w:rFonts w:eastAsia="Arial"/>
+          <w:b/>
+          <w:spacing w:val="-1"/>
           <w:sz w:val="36"/>
           <w:szCs w:val="36"/>
         </w:rPr>
-        <w:t>o</w:t>
+        <w:t>c</w:t>
       </w:r>
       <w:r>
         <w:rPr>
@@ -897,7 +971,7 @@
           <w:sz w:val="36"/>
           <w:szCs w:val="36"/>
         </w:rPr>
-        <w:t>nal</w:t>
+        <w:t>i</w:t>
       </w:r>
       <w:r>
         <w:rPr>
@@ -907,7 +981,7 @@
           <w:sz w:val="36"/>
           <w:szCs w:val="36"/>
         </w:rPr>
-        <w:t>n</w:t>
+        <w:t>o</w:t>
       </w:r>
       <w:r>
         <w:rPr>
@@ -916,16 +990,17 @@
           <w:sz w:val="36"/>
           <w:szCs w:val="36"/>
         </w:rPr>
-        <w:t xml:space="preserve">osti </w:t>
-      </w:r>
-      <w:r>
-        <w:rPr>
-          <w:rFonts w:eastAsia="Arial"/>
-          <w:b/>
+        <w:t>nal</w:t>
+      </w:r>
+      <w:r>
+        <w:rPr>
+          <w:rFonts w:eastAsia="Arial"/>
+          <w:b/>
+          <w:spacing w:val="1"/>
           <w:sz w:val="36"/>
           <w:szCs w:val="36"/>
         </w:rPr>
-        <w:t>Po</w:t>
+        <w:t>n</w:t>
       </w:r>
       <w:r>
         <w:rPr>
@@ -934,8 +1009,78 @@
           <w:sz w:val="36"/>
           <w:szCs w:val="36"/>
         </w:rPr>
-        <w:t>ništavanje izabrane osobe</w:t>
-      </w:r>
+        <w:t>osti</w:t>
+      </w:r>
+      <w:proofErr w:type="spellEnd"/>
+      <w:r>
+        <w:rPr>
+          <w:rFonts w:eastAsia="Arial"/>
+          <w:b/>
+          <w:sz w:val="36"/>
+          <w:szCs w:val="36"/>
+        </w:rPr>
+        <w:t xml:space="preserve"> </w:t>
+      </w:r>
+      <w:proofErr w:type="spellStart"/>
+      <w:r>
+        <w:rPr>
+          <w:rFonts w:eastAsia="Arial"/>
+          <w:b/>
+          <w:sz w:val="36"/>
+          <w:szCs w:val="36"/>
+        </w:rPr>
+        <w:t>Po</w:t>
+      </w:r>
+      <w:r>
+        <w:rPr>
+          <w:rFonts w:eastAsia="Arial"/>
+          <w:b/>
+          <w:sz w:val="36"/>
+          <w:szCs w:val="36"/>
+        </w:rPr>
+        <w:t>ništavanje</w:t>
+      </w:r>
+      <w:proofErr w:type="spellEnd"/>
+      <w:r>
+        <w:rPr>
+          <w:rFonts w:eastAsia="Arial"/>
+          <w:b/>
+          <w:sz w:val="36"/>
+          <w:szCs w:val="36"/>
+        </w:rPr>
+        <w:t xml:space="preserve"> </w:t>
+      </w:r>
+      <w:proofErr w:type="spellStart"/>
+      <w:r>
+        <w:rPr>
+          <w:rFonts w:eastAsia="Arial"/>
+          <w:b/>
+          <w:sz w:val="36"/>
+          <w:szCs w:val="36"/>
+        </w:rPr>
+        <w:t>izabrane</w:t>
+      </w:r>
+      <w:proofErr w:type="spellEnd"/>
+      <w:r>
+        <w:rPr>
+          <w:rFonts w:eastAsia="Arial"/>
+          <w:b/>
+          <w:sz w:val="36"/>
+          <w:szCs w:val="36"/>
+        </w:rPr>
+        <w:t xml:space="preserve"> </w:t>
+      </w:r>
+      <w:proofErr w:type="spellStart"/>
+      <w:r>
+        <w:rPr>
+          <w:rFonts w:eastAsia="Arial"/>
+          <w:b/>
+          <w:sz w:val="36"/>
+          <w:szCs w:val="36"/>
+        </w:rPr>
+        <w:t>osobe</w:t>
+      </w:r>
+      <w:proofErr w:type="spellEnd"/>
     </w:p>
     <w:p>
       <w:pPr>
@@ -966,6 +1111,7 @@
           <w:cols w:space="720"/>
         </w:sectPr>
       </w:pPr>
+      <w:proofErr w:type="spellStart"/>
       <w:r>
         <w:rPr>
           <w:rFonts w:eastAsia="Arial"/>
@@ -1024,6 +1170,7 @@
         </w:rPr>
         <w:t>a</w:t>
       </w:r>
+      <w:proofErr w:type="spellEnd"/>
       <w:r>
         <w:rPr>
           <w:rFonts w:eastAsia="Arial"/>
@@ -1225,6 +1372,7 @@
                                     <w:spacing w:before="11"/>
                                     <w:ind w:left="251"/>
                                   </w:pPr>
+                                  <w:proofErr w:type="spellStart"/>
                                   <w:r>
                                     <w:rPr>
                                       <w:b/>
@@ -1257,6 +1405,7 @@
                                     </w:rPr>
                                     <w:t>a</w:t>
                                   </w:r>
+                                  <w:proofErr w:type="spellEnd"/>
                                 </w:p>
                               </w:tc>
                               <w:tc>
@@ -1275,6 +1424,7 @@
                                     <w:ind w:left="1284" w:right="1287"/>
                                     <w:jc w:val="center"/>
                                   </w:pPr>
+                                  <w:proofErr w:type="spellStart"/>
                                   <w:r>
                                     <w:rPr>
                                       <w:b/>
@@ -1301,6 +1451,7 @@
                                     </w:rPr>
                                     <w:t>k</w:t>
                                   </w:r>
+                                  <w:proofErr w:type="spellEnd"/>
                                   <w:r>
                                     <w:rPr>
                                       <w:b/>
@@ -1308,6 +1459,7 @@
                                     </w:rPr>
                                     <w:t xml:space="preserve"> </w:t>
                                   </w:r>
+                                  <w:proofErr w:type="spellStart"/>
                                   <w:r>
                                     <w:rPr>
                                       <w:b/>
@@ -1323,6 +1475,7 @@
                                     </w:rPr>
                                     <w:t>pis</w:t>
                                   </w:r>
+                                  <w:proofErr w:type="spellEnd"/>
                                 </w:p>
                               </w:tc>
                               <w:tc>
@@ -1445,6 +1598,7 @@
                                       <w:szCs w:val="24"/>
                                     </w:rPr>
                                   </w:pPr>
+                                  <w:proofErr w:type="spellStart"/>
                                   <w:r>
                                     <w:rPr>
                                       <w:sz w:val="24"/>
@@ -1496,7 +1650,23 @@
                                       <w:sz w:val="24"/>
                                       <w:szCs w:val="24"/>
                                     </w:rPr>
-                                    <w:t>lna v</w:t>
+                                    <w:t>lna</w:t>
+                                  </w:r>
+                                  <w:proofErr w:type="spellEnd"/>
+                                  <w:r>
+                                    <w:rPr>
+                                      <w:sz w:val="24"/>
+                                      <w:szCs w:val="24"/>
+                                    </w:rPr>
+                                    <w:t xml:space="preserve"> </w:t>
+                                  </w:r>
+                                  <w:proofErr w:type="spellStart"/>
+                                  <w:r>
+                                    <w:rPr>
+                                      <w:sz w:val="24"/>
+                                      <w:szCs w:val="24"/>
+                                    </w:rPr>
+                                    <w:t>v</w:t>
                                   </w:r>
                                   <w:r>
                                     <w:rPr>
@@ -1528,6 +1698,7 @@
                                     </w:rPr>
                                     <w:t>a</w:t>
                                   </w:r>
+                                  <w:proofErr w:type="spellEnd"/>
                                 </w:p>
                               </w:tc>
                               <w:tc>
@@ -1556,8 +1727,18 @@
                                       <w:sz w:val="24"/>
                                       <w:szCs w:val="24"/>
                                     </w:rPr>
-                                    <w:t>Danijela Mijailovi</w:t>
+                                    <w:t xml:space="preserve">Danijela </w:t>
                                   </w:r>
+                                  <w:proofErr w:type="spellStart"/>
+                                  <w:r>
+                                    <w:rPr>
+                                      <w:spacing w:val="-2"/>
+                                      <w:sz w:val="24"/>
+                                      <w:szCs w:val="24"/>
+                                    </w:rPr>
+                                    <w:t>Mijailovi</w:t>
+                                  </w:r>
+                                  <w:proofErr w:type="spellEnd"/>
                                   <w:r>
                                     <w:rPr>
                                       <w:spacing w:val="-2"/>
@@ -1840,6 +2021,7 @@
                               <w:spacing w:before="11"/>
                               <w:ind w:left="251"/>
                             </w:pPr>
+                            <w:proofErr w:type="spellStart"/>
                             <w:r>
                               <w:rPr>
                                 <w:b/>
@@ -1872,6 +2054,7 @@
                               </w:rPr>
                               <w:t>a</w:t>
                             </w:r>
+                            <w:proofErr w:type="spellEnd"/>
                           </w:p>
                         </w:tc>
                         <w:tc>
@@ -1890,6 +2073,7 @@
                               <w:ind w:left="1284" w:right="1287"/>
                               <w:jc w:val="center"/>
                             </w:pPr>
+                            <w:proofErr w:type="spellStart"/>
                             <w:r>
                               <w:rPr>
                                 <w:b/>
@@ -1916,6 +2100,7 @@
                               </w:rPr>
                               <w:t>k</w:t>
                             </w:r>
+                            <w:proofErr w:type="spellEnd"/>
                             <w:r>
                               <w:rPr>
                                 <w:b/>
@@ -1923,6 +2108,7 @@
                               </w:rPr>
                               <w:t xml:space="preserve"> </w:t>
                             </w:r>
+                            <w:proofErr w:type="spellStart"/>
                             <w:r>
                               <w:rPr>
                                 <w:b/>
@@ -1938,6 +2124,7 @@
                               </w:rPr>
                               <w:t>pis</w:t>
                             </w:r>
+                            <w:proofErr w:type="spellEnd"/>
                           </w:p>
                         </w:tc>
                         <w:tc>
@@ -2060,6 +2247,7 @@
                                 <w:szCs w:val="24"/>
                               </w:rPr>
                             </w:pPr>
+                            <w:proofErr w:type="spellStart"/>
                             <w:r>
                               <w:rPr>
                                 <w:sz w:val="24"/>
@@ -2111,7 +2299,23 @@
                                 <w:sz w:val="24"/>
                                 <w:szCs w:val="24"/>
                               </w:rPr>
-                              <w:t>lna v</w:t>
+                              <w:t>lna</w:t>
+                            </w:r>
+                            <w:proofErr w:type="spellEnd"/>
+                            <w:r>
+                              <w:rPr>
+                                <w:sz w:val="24"/>
+                                <w:szCs w:val="24"/>
+                              </w:rPr>
+                              <w:t xml:space="preserve"> </w:t>
+                            </w:r>
+                            <w:proofErr w:type="spellStart"/>
+                            <w:r>
+                              <w:rPr>
+                                <w:sz w:val="24"/>
+                                <w:szCs w:val="24"/>
+                              </w:rPr>
+                              <w:t>v</w:t>
                             </w:r>
                             <w:r>
                               <w:rPr>
@@ -2143,6 +2347,7 @@
                               </w:rPr>
                               <w:t>a</w:t>
                             </w:r>
+                            <w:proofErr w:type="spellEnd"/>
                           </w:p>
                         </w:tc>
                         <w:tc>
@@ -2171,8 +2376,18 @@
                                 <w:sz w:val="24"/>
                                 <w:szCs w:val="24"/>
                               </w:rPr>
-                              <w:t>Danijela Mijailovi</w:t>
+                              <w:t xml:space="preserve">Danijela </w:t>
                             </w:r>
+                            <w:proofErr w:type="spellStart"/>
+                            <w:r>
+                              <w:rPr>
+                                <w:spacing w:val="-2"/>
+                                <w:sz w:val="24"/>
+                                <w:szCs w:val="24"/>
+                              </w:rPr>
+                              <w:t>Mijailovi</w:t>
+                            </w:r>
+                            <w:proofErr w:type="spellEnd"/>
                             <w:r>
                               <w:rPr>
                                 <w:spacing w:val="-2"/>
@@ -2354,6 +2569,7 @@
           </mc:Fallback>
         </mc:AlternateContent>
       </w:r>
+      <w:proofErr w:type="spellStart"/>
       <w:r>
         <w:rPr>
           <w:rFonts w:eastAsia="Arial"/>
@@ -2380,18 +2596,19 @@
           <w:sz w:val="36"/>
           <w:szCs w:val="36"/>
         </w:rPr>
-        <w:t>a izm</w:t>
-      </w:r>
-      <w:r>
-        <w:rPr>
-          <w:rFonts w:eastAsia="Arial"/>
-          <w:b/>
-          <w:spacing w:val="-1"/>
+        <w:t>a</w:t>
+      </w:r>
+      <w:proofErr w:type="spellEnd"/>
+      <w:r>
+        <w:rPr>
+          <w:rFonts w:eastAsia="Arial"/>
+          <w:b/>
           <w:sz w:val="36"/>
           <w:szCs w:val="36"/>
         </w:rPr>
-        <w:t>e</w:t>
-      </w:r>
+        <w:t xml:space="preserve"> </w:t>
+      </w:r>
+      <w:proofErr w:type="spellStart"/>
       <w:r>
         <w:rPr>
           <w:rFonts w:eastAsia="Arial"/>
@@ -2399,8 +2616,28 @@
           <w:sz w:val="36"/>
           <w:szCs w:val="36"/>
         </w:rPr>
+        <w:t>izm</w:t>
+      </w:r>
+      <w:r>
+        <w:rPr>
+          <w:rFonts w:eastAsia="Arial"/>
+          <w:b/>
+          <w:spacing w:val="-1"/>
+          <w:sz w:val="36"/>
+          <w:szCs w:val="36"/>
+        </w:rPr>
+        <w:t>e</w:t>
+      </w:r>
+      <w:r>
+        <w:rPr>
+          <w:rFonts w:eastAsia="Arial"/>
+          <w:b/>
+          <w:sz w:val="36"/>
+          <w:szCs w:val="36"/>
+        </w:rPr>
         <w:t>na</w:t>
       </w:r>
+      <w:proofErr w:type="spellEnd"/>
     </w:p>
     <w:p>
       <w:pPr>
@@ -2437,6 +2674,7 @@
           <w:szCs w:val="36"/>
         </w:rPr>
       </w:pPr>
+      <w:proofErr w:type="spellStart"/>
       <w:r>
         <w:rPr>
           <w:rFonts w:eastAsia="Arial"/>
@@ -2465,6 +2703,7 @@
         </w:rPr>
         <w:t>držaj</w:t>
       </w:r>
+      <w:proofErr w:type="spellEnd"/>
     </w:p>
     <w:p>
       <w:pPr>
@@ -2494,6 +2733,7 @@
         </w:rPr>
         <w:t xml:space="preserve"> </w:t>
       </w:r>
+      <w:proofErr w:type="spellStart"/>
       <w:r>
         <w:t>U</w:t>
       </w:r>
@@ -2510,7 +2750,11 @@
         <w:t>o</w:t>
       </w:r>
       <w:r>
-        <w:t xml:space="preserve">d                                                                                                                                                                      </w:t>
+        <w:t>d</w:t>
+      </w:r>
+      <w:proofErr w:type="spellEnd"/>
+      <w:r>
+        <w:t xml:space="preserve">                                                                                                                                                                      </w:t>
       </w:r>
       <w:r>
         <w:rPr>
@@ -2543,6 +2787,7 @@
         </w:rPr>
         <w:t xml:space="preserve"> </w:t>
       </w:r>
+      <w:proofErr w:type="spellStart"/>
       <w:r>
         <w:rPr>
           <w:spacing w:val="-1"/>
@@ -2571,7 +2816,11 @@
         <w:t>m</w:t>
       </w:r>
       <w:r>
-        <w:t xml:space="preserve">e                                                                                                                                                      </w:t>
+        <w:t>e</w:t>
+      </w:r>
+      <w:proofErr w:type="spellEnd"/>
+      <w:r>
+        <w:t xml:space="preserve">                                                                                                                                                      </w:t>
       </w:r>
       <w:r>
         <w:rPr>
@@ -2607,6 +2856,7 @@
         </w:rPr>
         <w:t xml:space="preserve"> </w:t>
       </w:r>
+      <w:proofErr w:type="spellStart"/>
       <w:r>
         <w:t>N</w:t>
       </w:r>
@@ -2637,12 +2887,14 @@
       <w:r>
         <w:t>a</w:t>
       </w:r>
+      <w:proofErr w:type="spellEnd"/>
       <w:r>
         <w:rPr>
           <w:spacing w:val="-6"/>
         </w:rPr>
         <w:t xml:space="preserve"> </w:t>
       </w:r>
+      <w:proofErr w:type="spellStart"/>
       <w:r>
         <w:rPr>
           <w:spacing w:val="1"/>
@@ -2682,21 +2934,25 @@
       <w:r>
         <w:t>ta</w:t>
       </w:r>
+      <w:proofErr w:type="spellEnd"/>
       <w:r>
         <w:rPr>
           <w:spacing w:val="-9"/>
         </w:rPr>
         <w:t xml:space="preserve"> </w:t>
       </w:r>
+      <w:proofErr w:type="spellStart"/>
       <w:r>
         <w:t>i</w:t>
       </w:r>
-      <w:r>
-        <w:rPr>
-          <w:spacing w:val="-1"/>
-        </w:rPr>
-        <w:t xml:space="preserve"> </w:t>
-      </w:r>
+      <w:proofErr w:type="spellEnd"/>
+      <w:r>
+        <w:rPr>
+          <w:spacing w:val="-1"/>
+        </w:rPr>
+        <w:t xml:space="preserve"> </w:t>
+      </w:r>
+      <w:proofErr w:type="spellStart"/>
       <w:r>
         <w:rPr>
           <w:spacing w:val="1"/>
@@ -2721,12 +2977,14 @@
       <w:r>
         <w:t>e</w:t>
       </w:r>
+      <w:proofErr w:type="spellEnd"/>
       <w:r>
         <w:rPr>
           <w:spacing w:val="-3"/>
         </w:rPr>
         <w:t xml:space="preserve"> </w:t>
       </w:r>
+      <w:proofErr w:type="spellStart"/>
       <w:r>
         <w:rPr>
           <w:spacing w:val="-1"/>
@@ -2752,7 +3010,11 @@
         <w:t>p</w:t>
       </w:r>
       <w:r>
-        <w:t xml:space="preserve">e                                                                                                            </w:t>
+        <w:t>e</w:t>
+      </w:r>
+      <w:proofErr w:type="spellEnd"/>
+      <w:r>
+        <w:t xml:space="preserve">                                                                                                            </w:t>
       </w:r>
       <w:r>
         <w:rPr>
@@ -2861,6 +3123,7 @@
         </w:rPr>
         <w:t xml:space="preserve"> </w:t>
       </w:r>
+      <w:proofErr w:type="spellStart"/>
       <w:r>
         <w:t>Ot</w:t>
       </w:r>
@@ -2888,12 +3151,14 @@
       <w:r>
         <w:t>a</w:t>
       </w:r>
+      <w:proofErr w:type="spellEnd"/>
       <w:r>
         <w:rPr>
           <w:spacing w:val="-6"/>
         </w:rPr>
         <w:t xml:space="preserve"> </w:t>
       </w:r>
+      <w:proofErr w:type="spellStart"/>
       <w:r>
         <w:rPr>
           <w:spacing w:val="1"/>
@@ -2922,7 +3187,11 @@
         <w:t>j</w:t>
       </w:r>
       <w:r>
-        <w:t xml:space="preserve">a                                                                                                                                       </w:t>
+        <w:t>a</w:t>
+      </w:r>
+      <w:proofErr w:type="spellEnd"/>
+      <w:r>
+        <w:t xml:space="preserve">                                                                                                                                       </w:t>
       </w:r>
       <w:r>
         <w:rPr>
@@ -2992,12 +3261,56 @@
         </w:rPr>
         <w:t xml:space="preserve"> </w:t>
       </w:r>
-      <w:r>
-        <w:rPr>
-          <w:spacing w:val="1"/>
-        </w:rPr>
-        <w:t>pogleda na podatke profila</w:t>
-      </w:r>
+      <w:proofErr w:type="spellStart"/>
+      <w:r>
+        <w:rPr>
+          <w:spacing w:val="1"/>
+        </w:rPr>
+        <w:t>pogleda</w:t>
+      </w:r>
+      <w:proofErr w:type="spellEnd"/>
+      <w:r>
+        <w:rPr>
+          <w:spacing w:val="1"/>
+        </w:rPr>
+        <w:t xml:space="preserve"> </w:t>
+      </w:r>
+      <w:proofErr w:type="spellStart"/>
+      <w:r>
+        <w:rPr>
+          <w:spacing w:val="1"/>
+        </w:rPr>
+        <w:t>na</w:t>
+      </w:r>
+      <w:proofErr w:type="spellEnd"/>
+      <w:r>
+        <w:rPr>
+          <w:spacing w:val="1"/>
+        </w:rPr>
+        <w:t xml:space="preserve"> </w:t>
+      </w:r>
+      <w:proofErr w:type="spellStart"/>
+      <w:r>
+        <w:rPr>
+          <w:spacing w:val="1"/>
+        </w:rPr>
+        <w:t>podatke</w:t>
+      </w:r>
+      <w:proofErr w:type="spellEnd"/>
+      <w:r>
+        <w:rPr>
+          <w:spacing w:val="1"/>
+        </w:rPr>
+        <w:t xml:space="preserve"> </w:t>
+      </w:r>
+      <w:proofErr w:type="spellStart"/>
+      <w:r>
+        <w:rPr>
+          <w:spacing w:val="1"/>
+        </w:rPr>
+        <w:t>profila</w:t>
+      </w:r>
+      <w:proofErr w:type="spellEnd"/>
       <w:r>
         <w:t xml:space="preserve">                                                                                                                      4</w:t>
       </w:r>
@@ -3023,6 +3336,7 @@
         </w:rPr>
         <w:t xml:space="preserve"> </w:t>
       </w:r>
+      <w:proofErr w:type="spellStart"/>
       <w:r>
         <w:t>K</w:t>
       </w:r>
@@ -3035,12 +3349,14 @@
       <w:r>
         <w:t>atak</w:t>
       </w:r>
+      <w:proofErr w:type="spellEnd"/>
       <w:r>
         <w:rPr>
           <w:spacing w:val="-5"/>
         </w:rPr>
         <w:t xml:space="preserve"> </w:t>
       </w:r>
+      <w:proofErr w:type="spellStart"/>
       <w:r>
         <w:rPr>
           <w:spacing w:val="1"/>
@@ -3048,7 +3364,11 @@
         <w:t>op</w:t>
       </w:r>
       <w:r>
-        <w:t xml:space="preserve">is                                                                                                                                                </w:t>
+        <w:t>is</w:t>
+      </w:r>
+      <w:proofErr w:type="spellEnd"/>
+      <w:r>
+        <w:t xml:space="preserve">                                                                                                                                                </w:t>
       </w:r>
       <w:r>
         <w:rPr>
@@ -3068,8 +3388,8 @@
         <w:spacing w:before="10"/>
         <w:ind w:left="515" w:right="626" w:firstLine="25"/>
         <w:sectPr>
-          <w:headerReference w:type="default" r:id="rId5"/>
-          <w:footerReference w:type="default" r:id="rId6"/>
+          <w:headerReference w:type="default" r:id="rId7"/>
+          <w:footerReference w:type="default" r:id="rId8"/>
           <w:pgSz w:w="12240" w:h="15840"/>
           <w:pgMar w:top="940" w:right="420" w:bottom="280" w:left="1680" w:header="752" w:footer="726" w:gutter="0"/>
           <w:pgNumType w:start="3"/>
@@ -3198,6 +3518,7 @@
                                     <w:spacing w:line="220" w:lineRule="exact"/>
                                     <w:ind w:left="199"/>
                                   </w:pPr>
+                                  <w:proofErr w:type="spellStart"/>
                                   <w:r>
                                     <w:rPr>
                                       <w:spacing w:val="2"/>
@@ -3234,12 +3555,14 @@
                                   <w:r>
                                     <w:t>i</w:t>
                                   </w:r>
+                                  <w:proofErr w:type="spellEnd"/>
                                   <w:r>
                                     <w:rPr>
                                       <w:spacing w:val="-6"/>
                                     </w:rPr>
                                     <w:t xml:space="preserve"> </w:t>
                                   </w:r>
+                                  <w:proofErr w:type="spellStart"/>
                                   <w:r>
                                     <w:rPr>
                                       <w:spacing w:val="1"/>
@@ -3267,6 +3590,7 @@
                                   <w:r>
                                     <w:t>i</w:t>
                                   </w:r>
+                                  <w:proofErr w:type="spellEnd"/>
                                 </w:p>
                               </w:tc>
                               <w:tc>
@@ -3339,6 +3663,7 @@
                                     <w:spacing w:line="220" w:lineRule="exact"/>
                                     <w:ind w:left="199"/>
                                   </w:pPr>
+                                  <w:proofErr w:type="spellStart"/>
                                   <w:r>
                                     <w:rPr>
                                       <w:spacing w:val="2"/>
@@ -3384,6 +3709,7 @@
                                   <w:r>
                                     <w:t>i</w:t>
                                   </w:r>
+                                  <w:proofErr w:type="spellEnd"/>
                                 </w:p>
                               </w:tc>
                               <w:tc>
@@ -3456,6 +3782,7 @@
                                     <w:spacing w:line="220" w:lineRule="exact"/>
                                     <w:ind w:left="199"/>
                                   </w:pPr>
+                                  <w:proofErr w:type="spellStart"/>
                                   <w:r>
                                     <w:rPr>
                                       <w:spacing w:val="2"/>
@@ -3486,6 +3813,7 @@
                                   <w:r>
                                     <w:t>ice</w:t>
                                   </w:r>
+                                  <w:proofErr w:type="spellEnd"/>
                                 </w:p>
                               </w:tc>
                               <w:tc>
@@ -3597,6 +3925,7 @@
                               <w:spacing w:line="220" w:lineRule="exact"/>
                               <w:ind w:left="199"/>
                             </w:pPr>
+                            <w:proofErr w:type="spellStart"/>
                             <w:r>
                               <w:rPr>
                                 <w:spacing w:val="2"/>
@@ -3633,12 +3962,14 @@
                             <w:r>
                               <w:t>i</w:t>
                             </w:r>
+                            <w:proofErr w:type="spellEnd"/>
                             <w:r>
                               <w:rPr>
                                 <w:spacing w:val="-6"/>
                               </w:rPr>
                               <w:t xml:space="preserve"> </w:t>
                             </w:r>
+                            <w:proofErr w:type="spellStart"/>
                             <w:r>
                               <w:rPr>
                                 <w:spacing w:val="1"/>
@@ -3666,6 +3997,7 @@
                             <w:r>
                               <w:t>i</w:t>
                             </w:r>
+                            <w:proofErr w:type="spellEnd"/>
                           </w:p>
                         </w:tc>
                         <w:tc>
@@ -3738,6 +4070,7 @@
                               <w:spacing w:line="220" w:lineRule="exact"/>
                               <w:ind w:left="199"/>
                             </w:pPr>
+                            <w:proofErr w:type="spellStart"/>
                             <w:r>
                               <w:rPr>
                                 <w:spacing w:val="2"/>
@@ -3783,6 +4116,7 @@
                             <w:r>
                               <w:t>i</w:t>
                             </w:r>
+                            <w:proofErr w:type="spellEnd"/>
                           </w:p>
                         </w:tc>
                         <w:tc>
@@ -3855,6 +4189,7 @@
                               <w:spacing w:line="220" w:lineRule="exact"/>
                               <w:ind w:left="199"/>
                             </w:pPr>
+                            <w:proofErr w:type="spellStart"/>
                             <w:r>
                               <w:rPr>
                                 <w:spacing w:val="2"/>
@@ -3885,6 +4220,7 @@
                             <w:r>
                               <w:t>ice</w:t>
                             </w:r>
+                            <w:proofErr w:type="spellEnd"/>
                           </w:p>
                         </w:tc>
                         <w:tc>
@@ -3937,6 +4273,7 @@
         </w:rPr>
         <w:t xml:space="preserve"> </w:t>
       </w:r>
+      <w:proofErr w:type="spellStart"/>
       <w:r>
         <w:rPr>
           <w:spacing w:val="3"/>
@@ -3952,12 +4289,14 @@
       <w:r>
         <w:t>k</w:t>
       </w:r>
+      <w:proofErr w:type="spellEnd"/>
       <w:r>
         <w:rPr>
           <w:spacing w:val="-4"/>
         </w:rPr>
         <w:t xml:space="preserve"> </w:t>
       </w:r>
+      <w:proofErr w:type="spellStart"/>
       <w:r>
         <w:rPr>
           <w:spacing w:val="-1"/>
@@ -4004,7 +4343,11 @@
         <w:t>j</w:t>
       </w:r>
       <w:r>
-        <w:t xml:space="preserve">a                                                                                                                                           </w:t>
+        <w:t>a</w:t>
+      </w:r>
+      <w:proofErr w:type="spellEnd"/>
+      <w:r>
+        <w:t xml:space="preserve">                                                                                                                                           </w:t>
       </w:r>
       <w:r>
         <w:rPr>
@@ -4069,6 +4412,7 @@
         </w:rPr>
         <w:t xml:space="preserve"> </w:t>
       </w:r>
+      <w:proofErr w:type="spellStart"/>
       <w:r>
         <w:rPr>
           <w:rFonts w:eastAsia="Arial"/>
@@ -4108,6 +4452,7 @@
         </w:rPr>
         <w:t>d</w:t>
       </w:r>
+      <w:proofErr w:type="spellEnd"/>
     </w:p>
     <w:p>
       <w:pPr>
@@ -4146,6 +4491,7 @@
         </w:rPr>
         <w:t xml:space="preserve"> </w:t>
       </w:r>
+      <w:proofErr w:type="spellStart"/>
       <w:r>
         <w:rPr>
           <w:rFonts w:eastAsia="Arial"/>
@@ -4174,6 +4520,7 @@
         </w:rPr>
         <w:t>ime</w:t>
       </w:r>
+      <w:proofErr w:type="spellEnd"/>
     </w:p>
     <w:p>
       <w:pPr>
@@ -4184,6 +4531,7 @@
           <w:szCs w:val="24"/>
         </w:rPr>
       </w:pPr>
+      <w:proofErr w:type="spellStart"/>
       <w:r>
         <w:rPr>
           <w:sz w:val="24"/>
@@ -4261,6 +4609,7 @@
         </w:rPr>
         <w:t>e</w:t>
       </w:r>
+      <w:proofErr w:type="spellEnd"/>
       <w:r>
         <w:rPr>
           <w:spacing w:val="-8"/>
@@ -4269,6 +4618,7 @@
         </w:rPr>
         <w:t xml:space="preserve"> </w:t>
       </w:r>
+      <w:proofErr w:type="spellStart"/>
       <w:r>
         <w:rPr>
           <w:spacing w:val="-1"/>
@@ -4337,6 +4687,7 @@
         </w:rPr>
         <w:t>a</w:t>
       </w:r>
+      <w:proofErr w:type="spellEnd"/>
       <w:r>
         <w:rPr>
           <w:spacing w:val="-6"/>
@@ -4345,16 +4696,52 @@
         </w:rPr>
         <w:t xml:space="preserve"> </w:t>
       </w:r>
-      <w:r>
-        <w:rPr>
-          <w:spacing w:val="-1"/>
-          <w:sz w:val="24"/>
-          <w:szCs w:val="24"/>
-        </w:rPr>
-        <w:t>poništavanje izabrane osobe</w:t>
-      </w:r>
-      <w:bookmarkStart w:id="0" w:name="_GoBack"/>
-      <w:bookmarkEnd w:id="0"/>
+      <w:proofErr w:type="spellStart"/>
+      <w:r>
+        <w:rPr>
+          <w:spacing w:val="-1"/>
+          <w:sz w:val="24"/>
+          <w:szCs w:val="24"/>
+        </w:rPr>
+        <w:t>poništavanje</w:t>
+      </w:r>
+      <w:proofErr w:type="spellEnd"/>
+      <w:r>
+        <w:rPr>
+          <w:spacing w:val="-1"/>
+          <w:sz w:val="24"/>
+          <w:szCs w:val="24"/>
+        </w:rPr>
+        <w:t xml:space="preserve"> </w:t>
+      </w:r>
+      <w:proofErr w:type="spellStart"/>
+      <w:r>
+        <w:rPr>
+          <w:spacing w:val="-1"/>
+          <w:sz w:val="24"/>
+          <w:szCs w:val="24"/>
+        </w:rPr>
+        <w:t>izabrane</w:t>
+      </w:r>
+      <w:proofErr w:type="spellEnd"/>
+      <w:r>
+        <w:rPr>
+          <w:spacing w:val="-1"/>
+          <w:sz w:val="24"/>
+          <w:szCs w:val="24"/>
+        </w:rPr>
+        <w:t xml:space="preserve"> </w:t>
+      </w:r>
+      <w:proofErr w:type="spellStart"/>
+      <w:r>
+        <w:rPr>
+          <w:spacing w:val="-1"/>
+          <w:sz w:val="24"/>
+          <w:szCs w:val="24"/>
+        </w:rPr>
+        <w:t>osobe</w:t>
+      </w:r>
+      <w:proofErr w:type="spellEnd"/>
       <w:r>
         <w:rPr>
           <w:sz w:val="24"/>
@@ -4370,6 +4757,7 @@
         </w:rPr>
         <w:t xml:space="preserve"> </w:t>
       </w:r>
+      <w:proofErr w:type="spellStart"/>
       <w:r>
         <w:rPr>
           <w:spacing w:val="-1"/>
@@ -4385,14 +4773,16 @@
         </w:rPr>
         <w:t>a</w:t>
       </w:r>
-      <w:r>
-        <w:rPr>
-          <w:spacing w:val="-1"/>
-          <w:sz w:val="24"/>
-          <w:szCs w:val="24"/>
-        </w:rPr>
-        <w:t xml:space="preserve"> </w:t>
-      </w:r>
+      <w:proofErr w:type="spellEnd"/>
+      <w:r>
+        <w:rPr>
+          <w:spacing w:val="-1"/>
+          <w:sz w:val="24"/>
+          <w:szCs w:val="24"/>
+        </w:rPr>
+        <w:t xml:space="preserve"> </w:t>
+      </w:r>
+      <w:proofErr w:type="spellStart"/>
       <w:r>
         <w:rPr>
           <w:spacing w:val="3"/>
@@ -4463,14 +4853,34 @@
         </w:rPr>
         <w:t>a</w:t>
       </w:r>
+      <w:proofErr w:type="spellEnd"/>
       <w:r>
         <w:rPr>
           <w:spacing w:val="-7"/>
           <w:sz w:val="24"/>
           <w:szCs w:val="24"/>
         </w:rPr>
-        <w:t xml:space="preserve"> izgleda </w:t>
-      </w:r>
+        <w:t xml:space="preserve"> </w:t>
+      </w:r>
+      <w:proofErr w:type="spellStart"/>
+      <w:r>
+        <w:rPr>
+          <w:spacing w:val="-7"/>
+          <w:sz w:val="24"/>
+          <w:szCs w:val="24"/>
+        </w:rPr>
+        <w:t>izgleda</w:t>
+      </w:r>
+      <w:proofErr w:type="spellEnd"/>
+      <w:r>
+        <w:rPr>
+          <w:spacing w:val="-7"/>
+          <w:sz w:val="24"/>
+          <w:szCs w:val="24"/>
+        </w:rPr>
+        <w:t xml:space="preserve"> </w:t>
+      </w:r>
+      <w:proofErr w:type="spellStart"/>
       <w:r>
         <w:rPr>
           <w:spacing w:val="1"/>
@@ -4540,6 +4950,7 @@
         </w:rPr>
         <w:t>ćih</w:t>
       </w:r>
+      <w:proofErr w:type="spellEnd"/>
       <w:r>
         <w:rPr>
           <w:spacing w:val="-10"/>
@@ -4587,6 +4998,7 @@
         </w:rPr>
         <w:t xml:space="preserve"> </w:t>
       </w:r>
+      <w:proofErr w:type="spellStart"/>
       <w:r>
         <w:rPr>
           <w:sz w:val="24"/>
@@ -4623,7 +5035,52 @@
           <w:sz w:val="24"/>
           <w:szCs w:val="24"/>
         </w:rPr>
-        <w:t>a, izradjenim u alatu Pencil</w:t>
+        <w:t>a</w:t>
+      </w:r>
+      <w:proofErr w:type="spellEnd"/>
+      <w:r>
+        <w:rPr>
+          <w:spacing w:val="1"/>
+          <w:sz w:val="24"/>
+          <w:szCs w:val="24"/>
+        </w:rPr>
+        <w:t xml:space="preserve">, </w:t>
+      </w:r>
+      <w:proofErr w:type="spellStart"/>
+      <w:r>
+        <w:rPr>
+          <w:spacing w:val="1"/>
+          <w:sz w:val="24"/>
+          <w:szCs w:val="24"/>
+        </w:rPr>
+        <w:t>izradjenim</w:t>
+      </w:r>
+      <w:proofErr w:type="spellEnd"/>
+      <w:r>
+        <w:rPr>
+          <w:spacing w:val="1"/>
+          <w:sz w:val="24"/>
+          <w:szCs w:val="24"/>
+        </w:rPr>
+        <w:t xml:space="preserve"> u </w:t>
+      </w:r>
+      <w:proofErr w:type="spellStart"/>
+      <w:r>
+        <w:rPr>
+          <w:spacing w:val="1"/>
+          <w:sz w:val="24"/>
+          <w:szCs w:val="24"/>
+        </w:rPr>
+        <w:t>alatu</w:t>
+      </w:r>
+      <w:proofErr w:type="spellEnd"/>
+      <w:r>
+        <w:rPr>
+          <w:spacing w:val="1"/>
+          <w:sz w:val="24"/>
+          <w:szCs w:val="24"/>
+        </w:rPr>
+        <w:t xml:space="preserve"> Pencil</w:t>
       </w:r>
       <w:r>
         <w:rPr>
@@ -4670,6 +5127,7 @@
         </w:rPr>
         <w:t xml:space="preserve"> </w:t>
       </w:r>
+      <w:proofErr w:type="spellStart"/>
       <w:r>
         <w:rPr>
           <w:rFonts w:eastAsia="Arial"/>
@@ -4679,6 +5137,7 @@
         </w:rPr>
         <w:t>Namena</w:t>
       </w:r>
+      <w:proofErr w:type="spellEnd"/>
       <w:r>
         <w:rPr>
           <w:rFonts w:eastAsia="Arial"/>
@@ -4689,6 +5148,7 @@
         </w:rPr>
         <w:t xml:space="preserve"> </w:t>
       </w:r>
+      <w:proofErr w:type="spellStart"/>
       <w:r>
         <w:rPr>
           <w:rFonts w:eastAsia="Arial"/>
@@ -4755,6 +5215,7 @@
         </w:rPr>
         <w:t>a</w:t>
       </w:r>
+      <w:proofErr w:type="spellEnd"/>
       <w:r>
         <w:rPr>
           <w:rFonts w:eastAsia="Arial"/>
@@ -4765,14 +5226,35 @@
         </w:rPr>
         <w:t xml:space="preserve"> </w:t>
       </w:r>
-      <w:r>
-        <w:rPr>
-          <w:rFonts w:eastAsia="Arial"/>
-          <w:b/>
-          <w:sz w:val="24"/>
-          <w:szCs w:val="24"/>
-        </w:rPr>
-        <w:t>i ci</w:t>
+      <w:proofErr w:type="spellStart"/>
+      <w:r>
+        <w:rPr>
+          <w:rFonts w:eastAsia="Arial"/>
+          <w:b/>
+          <w:sz w:val="24"/>
+          <w:szCs w:val="24"/>
+        </w:rPr>
+        <w:t>i</w:t>
+      </w:r>
+      <w:proofErr w:type="spellEnd"/>
+      <w:r>
+        <w:rPr>
+          <w:rFonts w:eastAsia="Arial"/>
+          <w:b/>
+          <w:sz w:val="24"/>
+          <w:szCs w:val="24"/>
+        </w:rPr>
+        <w:t xml:space="preserve"> </w:t>
+      </w:r>
+      <w:proofErr w:type="spellStart"/>
+      <w:r>
+        <w:rPr>
+          <w:rFonts w:eastAsia="Arial"/>
+          <w:b/>
+          <w:sz w:val="24"/>
+          <w:szCs w:val="24"/>
+        </w:rPr>
+        <w:t>ci</w:t>
       </w:r>
       <w:r>
         <w:rPr>
@@ -4803,6 +5285,7 @@
         </w:rPr>
         <w:t>ne</w:t>
       </w:r>
+      <w:proofErr w:type="spellEnd"/>
       <w:r>
         <w:rPr>
           <w:rFonts w:eastAsia="Arial"/>
@@ -4813,6 +5296,7 @@
         </w:rPr>
         <w:t xml:space="preserve"> </w:t>
       </w:r>
+      <w:proofErr w:type="spellStart"/>
       <w:r>
         <w:rPr>
           <w:rFonts w:eastAsia="Arial"/>
@@ -4841,6 +5325,7 @@
         </w:rPr>
         <w:t>e</w:t>
       </w:r>
+      <w:proofErr w:type="spellEnd"/>
     </w:p>
     <w:p>
       <w:pPr>
@@ -4851,6 +5336,7 @@
           <w:szCs w:val="24"/>
         </w:rPr>
       </w:pPr>
+      <w:proofErr w:type="spellStart"/>
       <w:r>
         <w:rPr>
           <w:sz w:val="24"/>
@@ -4913,6 +5399,7 @@
         </w:rPr>
         <w:t>t</w:t>
       </w:r>
+      <w:proofErr w:type="spellEnd"/>
       <w:r>
         <w:rPr>
           <w:spacing w:val="-6"/>
@@ -4921,6 +5408,7 @@
         </w:rPr>
         <w:t xml:space="preserve"> </w:t>
       </w:r>
+      <w:proofErr w:type="spellStart"/>
       <w:r>
         <w:rPr>
           <w:sz w:val="24"/>
@@ -4928,14 +5416,16 @@
         </w:rPr>
         <w:t>će</w:t>
       </w:r>
-      <w:r>
-        <w:rPr>
-          <w:spacing w:val="1"/>
-          <w:sz w:val="24"/>
-          <w:szCs w:val="24"/>
-        </w:rPr>
-        <w:t xml:space="preserve"> </w:t>
-      </w:r>
+      <w:proofErr w:type="spellEnd"/>
+      <w:r>
+        <w:rPr>
+          <w:spacing w:val="1"/>
+          <w:sz w:val="24"/>
+          <w:szCs w:val="24"/>
+        </w:rPr>
+        <w:t xml:space="preserve"> </w:t>
+      </w:r>
+      <w:proofErr w:type="spellStart"/>
       <w:r>
         <w:rPr>
           <w:spacing w:val="-1"/>
@@ -4974,6 +5464,7 @@
         </w:rPr>
         <w:t>titi</w:t>
       </w:r>
+      <w:proofErr w:type="spellEnd"/>
       <w:r>
         <w:rPr>
           <w:spacing w:val="-4"/>
@@ -4982,6 +5473,7 @@
         </w:rPr>
         <w:t xml:space="preserve"> </w:t>
       </w:r>
+      <w:proofErr w:type="spellStart"/>
       <w:r>
         <w:rPr>
           <w:spacing w:val="2"/>
@@ -5003,8 +5495,17 @@
           <w:sz w:val="24"/>
           <w:szCs w:val="24"/>
         </w:rPr>
-        <w:t xml:space="preserve">i </w:t>
-      </w:r>
+        <w:t>i</w:t>
+      </w:r>
+      <w:proofErr w:type="spellEnd"/>
+      <w:r>
+        <w:rPr>
+          <w:sz w:val="24"/>
+          <w:szCs w:val="24"/>
+        </w:rPr>
+        <w:t xml:space="preserve"> </w:t>
+      </w:r>
+      <w:proofErr w:type="spellStart"/>
       <w:r>
         <w:rPr>
           <w:spacing w:val="3"/>
@@ -5051,6 +5552,7 @@
         </w:rPr>
         <w:t>i</w:t>
       </w:r>
+      <w:proofErr w:type="spellEnd"/>
       <w:r>
         <w:rPr>
           <w:spacing w:val="-4"/>
@@ -5059,6 +5561,7 @@
         </w:rPr>
         <w:t xml:space="preserve"> </w:t>
       </w:r>
+      <w:proofErr w:type="spellStart"/>
       <w:r>
         <w:rPr>
           <w:spacing w:val="1"/>
@@ -5128,6 +5631,7 @@
         </w:rPr>
         <w:t>g</w:t>
       </w:r>
+      <w:proofErr w:type="spellEnd"/>
       <w:r>
         <w:rPr>
           <w:spacing w:val="-8"/>
@@ -5136,6 +5640,7 @@
         </w:rPr>
         <w:t xml:space="preserve"> </w:t>
       </w:r>
+      <w:proofErr w:type="spellStart"/>
       <w:r>
         <w:rPr>
           <w:sz w:val="24"/>
@@ -5166,6 +5671,7 @@
         </w:rPr>
         <w:t>a</w:t>
       </w:r>
+      <w:proofErr w:type="spellEnd"/>
       <w:r>
         <w:rPr>
           <w:spacing w:val="-1"/>
@@ -5181,6 +5687,7 @@
         </w:rPr>
         <w:t xml:space="preserve">u </w:t>
       </w:r>
+      <w:proofErr w:type="spellStart"/>
       <w:r>
         <w:rPr>
           <w:spacing w:val="1"/>
@@ -5235,6 +5742,7 @@
         </w:rPr>
         <w:t>u</w:t>
       </w:r>
+      <w:proofErr w:type="spellEnd"/>
       <w:r>
         <w:rPr>
           <w:spacing w:val="-5"/>
@@ -5243,6 +5751,7 @@
         </w:rPr>
         <w:t xml:space="preserve"> </w:t>
       </w:r>
+      <w:proofErr w:type="spellStart"/>
       <w:r>
         <w:rPr>
           <w:spacing w:val="1"/>
@@ -5289,6 +5798,7 @@
         </w:rPr>
         <w:t>ta</w:t>
       </w:r>
+      <w:proofErr w:type="spellEnd"/>
       <w:r>
         <w:rPr>
           <w:spacing w:val="-4"/>
@@ -5297,6 +5807,7 @@
         </w:rPr>
         <w:t xml:space="preserve"> </w:t>
       </w:r>
+      <w:proofErr w:type="spellStart"/>
       <w:r>
         <w:rPr>
           <w:sz w:val="24"/>
@@ -5304,14 +5815,16 @@
         </w:rPr>
         <w:t>i</w:t>
       </w:r>
-      <w:r>
-        <w:rPr>
-          <w:spacing w:val="1"/>
-          <w:sz w:val="24"/>
-          <w:szCs w:val="24"/>
-        </w:rPr>
-        <w:t xml:space="preserve"> </w:t>
-      </w:r>
+      <w:proofErr w:type="spellEnd"/>
+      <w:r>
+        <w:rPr>
+          <w:spacing w:val="1"/>
+          <w:sz w:val="24"/>
+          <w:szCs w:val="24"/>
+        </w:rPr>
+        <w:t xml:space="preserve"> </w:t>
+      </w:r>
+      <w:proofErr w:type="spellStart"/>
       <w:r>
         <w:rPr>
           <w:sz w:val="24"/>
@@ -5357,6 +5870,7 @@
         </w:rPr>
         <w:t>u</w:t>
       </w:r>
+      <w:proofErr w:type="spellEnd"/>
       <w:r>
         <w:rPr>
           <w:spacing w:val="-6"/>
@@ -5380,6 +5894,7 @@
         </w:rPr>
         <w:t xml:space="preserve"> </w:t>
       </w:r>
+      <w:proofErr w:type="spellStart"/>
       <w:r>
         <w:rPr>
           <w:spacing w:val="-4"/>
@@ -5403,6 +5918,7 @@
         </w:rPr>
         <w:t>že</w:t>
       </w:r>
+      <w:proofErr w:type="spellEnd"/>
       <w:r>
         <w:rPr>
           <w:spacing w:val="-1"/>
@@ -5426,6 +5942,7 @@
         </w:rPr>
         <w:t xml:space="preserve"> </w:t>
       </w:r>
+      <w:proofErr w:type="spellStart"/>
       <w:r>
         <w:rPr>
           <w:spacing w:val="-1"/>
@@ -5464,6 +5981,7 @@
         </w:rPr>
         <w:t>titi</w:t>
       </w:r>
+      <w:proofErr w:type="spellEnd"/>
       <w:r>
         <w:rPr>
           <w:spacing w:val="-4"/>
@@ -5472,6 +5990,7 @@
         </w:rPr>
         <w:t xml:space="preserve"> </w:t>
       </w:r>
+      <w:proofErr w:type="spellStart"/>
       <w:r>
         <w:rPr>
           <w:sz w:val="24"/>
@@ -5479,21 +5998,40 @@
         </w:rPr>
         <w:t>i</w:t>
       </w:r>
-      <w:r>
-        <w:rPr>
-          <w:spacing w:val="1"/>
-          <w:sz w:val="24"/>
-          <w:szCs w:val="24"/>
-        </w:rPr>
-        <w:t xml:space="preserve"> pr</w:t>
-      </w:r>
-      <w:r>
-        <w:rPr>
-          <w:sz w:val="24"/>
-          <w:szCs w:val="24"/>
-        </w:rPr>
-        <w:t xml:space="preserve">i </w:t>
-      </w:r>
+      <w:proofErr w:type="spellEnd"/>
+      <w:r>
+        <w:rPr>
+          <w:spacing w:val="1"/>
+          <w:sz w:val="24"/>
+          <w:szCs w:val="24"/>
+        </w:rPr>
+        <w:t xml:space="preserve"> </w:t>
+      </w:r>
+      <w:proofErr w:type="spellStart"/>
+      <w:r>
+        <w:rPr>
+          <w:spacing w:val="1"/>
+          <w:sz w:val="24"/>
+          <w:szCs w:val="24"/>
+        </w:rPr>
+        <w:t>pr</w:t>
+      </w:r>
+      <w:r>
+        <w:rPr>
+          <w:sz w:val="24"/>
+          <w:szCs w:val="24"/>
+        </w:rPr>
+        <w:t>i</w:t>
+      </w:r>
+      <w:proofErr w:type="spellEnd"/>
+      <w:r>
+        <w:rPr>
+          <w:sz w:val="24"/>
+          <w:szCs w:val="24"/>
+        </w:rPr>
+        <w:t xml:space="preserve"> </w:t>
+      </w:r>
+      <w:proofErr w:type="spellStart"/>
       <w:r>
         <w:rPr>
           <w:spacing w:val="1"/>
@@ -5547,6 +6085,7 @@
         </w:rPr>
         <w:t>u</w:t>
       </w:r>
+      <w:proofErr w:type="spellEnd"/>
       <w:r>
         <w:rPr>
           <w:spacing w:val="2"/>
@@ -5555,6 +6094,7 @@
         </w:rPr>
         <w:t xml:space="preserve"> </w:t>
       </w:r>
+      <w:proofErr w:type="spellStart"/>
       <w:r>
         <w:rPr>
           <w:spacing w:val="-1"/>
@@ -5618,6 +6158,7 @@
         </w:rPr>
         <w:t>a</w:t>
       </w:r>
+      <w:proofErr w:type="spellEnd"/>
       <w:r>
         <w:rPr>
           <w:spacing w:val="-4"/>
@@ -5626,13 +6167,23 @@
         </w:rPr>
         <w:t xml:space="preserve"> </w:t>
       </w:r>
-      <w:r>
-        <w:rPr>
-          <w:sz w:val="24"/>
-          <w:szCs w:val="24"/>
-        </w:rPr>
-        <w:t xml:space="preserve">za </w:t>
-      </w:r>
+      <w:proofErr w:type="spellStart"/>
+      <w:r>
+        <w:rPr>
+          <w:sz w:val="24"/>
+          <w:szCs w:val="24"/>
+        </w:rPr>
+        <w:t>za</w:t>
+      </w:r>
+      <w:proofErr w:type="spellEnd"/>
+      <w:r>
+        <w:rPr>
+          <w:sz w:val="24"/>
+          <w:szCs w:val="24"/>
+        </w:rPr>
+        <w:t xml:space="preserve"> </w:t>
+      </w:r>
+      <w:proofErr w:type="spellStart"/>
       <w:r>
         <w:rPr>
           <w:spacing w:val="-1"/>
@@ -5669,7 +6220,15 @@
           <w:sz w:val="24"/>
           <w:szCs w:val="24"/>
         </w:rPr>
-        <w:t>u.</w:t>
+        <w:t>u</w:t>
+      </w:r>
+      <w:proofErr w:type="spellEnd"/>
+      <w:r>
+        <w:rPr>
+          <w:sz w:val="24"/>
+          <w:szCs w:val="24"/>
+        </w:rPr>
+        <w:t>.</w:t>
       </w:r>
     </w:p>
     <w:p>
@@ -5724,8 +6283,33 @@
           <w:sz w:val="24"/>
           <w:szCs w:val="24"/>
         </w:rPr>
-        <w:t>1. Projektni zadatak</w:t>
-      </w:r>
+        <w:t xml:space="preserve">1. </w:t>
+      </w:r>
+      <w:proofErr w:type="spellStart"/>
+      <w:r>
+        <w:rPr>
+          <w:sz w:val="24"/>
+          <w:szCs w:val="24"/>
+        </w:rPr>
+        <w:t>Projektni</w:t>
+      </w:r>
+      <w:proofErr w:type="spellEnd"/>
+      <w:r>
+        <w:rPr>
+          <w:sz w:val="24"/>
+          <w:szCs w:val="24"/>
+        </w:rPr>
+        <w:t xml:space="preserve"> </w:t>
+      </w:r>
+      <w:proofErr w:type="spellStart"/>
+      <w:r>
+        <w:rPr>
+          <w:sz w:val="24"/>
+          <w:szCs w:val="24"/>
+        </w:rPr>
+        <w:t>zadatak</w:t>
+      </w:r>
+      <w:proofErr w:type="spellEnd"/>
     </w:p>
     <w:p>
       <w:pPr>
@@ -5743,6 +6327,7 @@
         </w:rPr>
         <w:t xml:space="preserve">2. </w:t>
       </w:r>
+      <w:proofErr w:type="spellStart"/>
       <w:r>
         <w:rPr>
           <w:sz w:val="24"/>
@@ -5804,6 +6389,7 @@
         </w:rPr>
         <w:t>o</w:t>
       </w:r>
+      <w:proofErr w:type="spellEnd"/>
       <w:r>
         <w:rPr>
           <w:spacing w:val="-6"/>
@@ -5812,6 +6398,7 @@
         </w:rPr>
         <w:t xml:space="preserve"> </w:t>
       </w:r>
+      <w:proofErr w:type="spellStart"/>
       <w:r>
         <w:rPr>
           <w:sz w:val="24"/>
@@ -5819,14 +6406,16 @@
         </w:rPr>
         <w:t>za</w:t>
       </w:r>
-      <w:r>
-        <w:rPr>
-          <w:spacing w:val="-1"/>
-          <w:sz w:val="24"/>
-          <w:szCs w:val="24"/>
-        </w:rPr>
-        <w:t xml:space="preserve"> </w:t>
-      </w:r>
+      <w:proofErr w:type="spellEnd"/>
+      <w:r>
+        <w:rPr>
+          <w:spacing w:val="-1"/>
+          <w:sz w:val="24"/>
+          <w:szCs w:val="24"/>
+        </w:rPr>
+        <w:t xml:space="preserve"> </w:t>
+      </w:r>
+      <w:proofErr w:type="spellStart"/>
       <w:r>
         <w:rPr>
           <w:spacing w:val="1"/>
@@ -5880,6 +6469,7 @@
         </w:rPr>
         <w:t>e</w:t>
       </w:r>
+      <w:proofErr w:type="spellEnd"/>
       <w:r>
         <w:rPr>
           <w:spacing w:val="-5"/>
@@ -5888,6 +6478,7 @@
         </w:rPr>
         <w:t xml:space="preserve"> </w:t>
       </w:r>
+      <w:proofErr w:type="spellStart"/>
       <w:r>
         <w:rPr>
           <w:spacing w:val="-1"/>
@@ -5987,6 +6578,7 @@
         </w:rPr>
         <w:t>e</w:t>
       </w:r>
+      <w:proofErr w:type="spellEnd"/>
       <w:r>
         <w:rPr>
           <w:spacing w:val="-9"/>
@@ -5995,6 +6587,7 @@
         </w:rPr>
         <w:t xml:space="preserve"> </w:t>
       </w:r>
+      <w:proofErr w:type="spellStart"/>
       <w:r>
         <w:rPr>
           <w:spacing w:val="-1"/>
@@ -6064,6 +6657,7 @@
         </w:rPr>
         <w:t>a</w:t>
       </w:r>
+      <w:proofErr w:type="spellEnd"/>
       <w:r>
         <w:rPr>
           <w:spacing w:val="-6"/>
@@ -6072,6 +6666,7 @@
         </w:rPr>
         <w:t xml:space="preserve"> </w:t>
       </w:r>
+      <w:proofErr w:type="spellStart"/>
       <w:r>
         <w:rPr>
           <w:spacing w:val="-1"/>
@@ -6110,6 +6705,7 @@
         </w:rPr>
         <w:t>e</w:t>
       </w:r>
+      <w:proofErr w:type="spellEnd"/>
     </w:p>
     <w:p>
       <w:pPr>
@@ -6137,8 +6733,36 @@
           <w:sz w:val="24"/>
           <w:szCs w:val="24"/>
         </w:rPr>
-        <w:t>1.4 Otvorena pitanja</w:t>
-      </w:r>
+        <w:t xml:space="preserve">1.4 </w:t>
+      </w:r>
+      <w:proofErr w:type="spellStart"/>
+      <w:r>
+        <w:rPr>
+          <w:b/>
+          <w:sz w:val="24"/>
+          <w:szCs w:val="24"/>
+        </w:rPr>
+        <w:t>Otvorena</w:t>
+      </w:r>
+      <w:proofErr w:type="spellEnd"/>
+      <w:r>
+        <w:rPr>
+          <w:b/>
+          <w:sz w:val="24"/>
+          <w:szCs w:val="24"/>
+        </w:rPr>
+        <w:t xml:space="preserve"> </w:t>
+      </w:r>
+      <w:proofErr w:type="spellStart"/>
+      <w:r>
+        <w:rPr>
+          <w:b/>
+          <w:sz w:val="24"/>
+          <w:szCs w:val="24"/>
+        </w:rPr>
+        <w:t>pitanja</w:t>
+      </w:r>
+      <w:proofErr w:type="spellEnd"/>
     </w:p>
     <w:p>
       <w:pPr>
@@ -6180,6 +6804,7 @@
               <w:spacing w:before="4"/>
               <w:ind w:left="102"/>
             </w:pPr>
+            <w:proofErr w:type="spellStart"/>
             <w:r>
               <w:rPr>
                 <w:spacing w:val="-1"/>
@@ -6204,12 +6829,14 @@
             <w:r>
               <w:t>i</w:t>
             </w:r>
+            <w:proofErr w:type="spellEnd"/>
             <w:r>
               <w:rPr>
                 <w:spacing w:val="-5"/>
               </w:rPr>
               <w:t xml:space="preserve"> </w:t>
             </w:r>
+            <w:proofErr w:type="spellStart"/>
             <w:r>
               <w:rPr>
                 <w:spacing w:val="1"/>
@@ -6219,6 +6846,7 @@
             <w:r>
               <w:t>j</w:t>
             </w:r>
+            <w:proofErr w:type="spellEnd"/>
           </w:p>
         </w:tc>
         <w:tc>
@@ -6236,6 +6864,7 @@
               <w:spacing w:before="4"/>
               <w:ind w:left="102"/>
             </w:pPr>
+            <w:proofErr w:type="spellStart"/>
             <w:r>
               <w:t>O</w:t>
             </w:r>
@@ -6248,6 +6877,7 @@
             <w:r>
               <w:t>is</w:t>
             </w:r>
+            <w:proofErr w:type="spellEnd"/>
           </w:p>
         </w:tc>
         <w:tc>
@@ -6265,6 +6895,7 @@
               <w:spacing w:before="4"/>
               <w:ind w:left="102"/>
             </w:pPr>
+            <w:proofErr w:type="spellStart"/>
             <w:r>
               <w:rPr>
                 <w:spacing w:val="-1"/>
@@ -6295,6 +6926,7 @@
             <w:r>
               <w:t>e</w:t>
             </w:r>
+            <w:proofErr w:type="spellEnd"/>
           </w:p>
         </w:tc>
       </w:tr>
@@ -6339,7 +6971,95 @@
               <w:jc w:val="both"/>
             </w:pPr>
             <w:r>
-              <w:t>Da li je moguć slučaj da korisnik nema izabranog korisnika kome će darovati poklon?</w:t>
+              <w:t xml:space="preserve">Da li </w:t>
+            </w:r>
+            <w:proofErr w:type="spellStart"/>
+            <w:r>
+              <w:t>je</w:t>
+            </w:r>
+            <w:proofErr w:type="spellEnd"/>
+            <w:r>
+              <w:t xml:space="preserve"> </w:t>
+            </w:r>
+            <w:proofErr w:type="spellStart"/>
+            <w:r>
+              <w:t>moguć</w:t>
+            </w:r>
+            <w:proofErr w:type="spellEnd"/>
+            <w:r>
+              <w:t xml:space="preserve"> </w:t>
+            </w:r>
+            <w:proofErr w:type="spellStart"/>
+            <w:r>
+              <w:t>slučaj</w:t>
+            </w:r>
+            <w:proofErr w:type="spellEnd"/>
+            <w:r>
+              <w:t xml:space="preserve"> da </w:t>
+            </w:r>
+            <w:proofErr w:type="spellStart"/>
+            <w:r>
+              <w:t>korisnik</w:t>
+            </w:r>
+            <w:proofErr w:type="spellEnd"/>
+            <w:r>
+              <w:t xml:space="preserve"> </w:t>
+            </w:r>
+            <w:proofErr w:type="spellStart"/>
+            <w:r>
+              <w:t>nema</w:t>
+            </w:r>
+            <w:proofErr w:type="spellEnd"/>
+            <w:r>
+              <w:t xml:space="preserve"> </w:t>
+            </w:r>
+            <w:proofErr w:type="spellStart"/>
+            <w:r>
+              <w:t>izabranog</w:t>
+            </w:r>
+            <w:proofErr w:type="spellEnd"/>
+            <w:r>
+              <w:t xml:space="preserve"> </w:t>
+            </w:r>
+            <w:proofErr w:type="spellStart"/>
+            <w:r>
+              <w:t>korisnika</w:t>
+            </w:r>
+            <w:proofErr w:type="spellEnd"/>
+            <w:r>
+              <w:t xml:space="preserve"> </w:t>
+            </w:r>
+            <w:proofErr w:type="spellStart"/>
+            <w:r>
+              <w:t>kome</w:t>
+            </w:r>
+            <w:proofErr w:type="spellEnd"/>
+            <w:r>
+              <w:t xml:space="preserve"> </w:t>
+            </w:r>
+            <w:proofErr w:type="spellStart"/>
+            <w:r>
+              <w:t>će</w:t>
+            </w:r>
+            <w:proofErr w:type="spellEnd"/>
+            <w:r>
+              <w:t xml:space="preserve"> </w:t>
+            </w:r>
+            <w:proofErr w:type="spellStart"/>
+            <w:r>
+              <w:t>darovati</w:t>
+            </w:r>
+            <w:proofErr w:type="spellEnd"/>
+            <w:r>
+              <w:t xml:space="preserve"> </w:t>
+            </w:r>
+            <w:proofErr w:type="spellStart"/>
+            <w:r>
+              <w:t>poklon</w:t>
+            </w:r>
+            <w:proofErr w:type="spellEnd"/>
+            <w:r>
+              <w:t>?</w:t>
             </w:r>
           </w:p>
         </w:tc>
@@ -6583,6 +7303,7 @@
         </w:rPr>
         <w:t xml:space="preserve"> </w:t>
       </w:r>
+      <w:proofErr w:type="spellStart"/>
       <w:r>
         <w:rPr>
           <w:rFonts w:eastAsia="Arial"/>
@@ -6590,8 +7311,49 @@
           <w:sz w:val="32"/>
           <w:szCs w:val="32"/>
         </w:rPr>
-        <w:t>pogleda na podatke</w:t>
-      </w:r>
+        <w:t>pogleda</w:t>
+      </w:r>
+      <w:proofErr w:type="spellEnd"/>
+      <w:r>
+        <w:rPr>
+          <w:rFonts w:eastAsia="Arial"/>
+          <w:b/>
+          <w:sz w:val="32"/>
+          <w:szCs w:val="32"/>
+        </w:rPr>
+        <w:t xml:space="preserve"> </w:t>
+      </w:r>
+      <w:proofErr w:type="spellStart"/>
+      <w:r>
+        <w:rPr>
+          <w:rFonts w:eastAsia="Arial"/>
+          <w:b/>
+          <w:sz w:val="32"/>
+          <w:szCs w:val="32"/>
+        </w:rPr>
+        <w:t>na</w:t>
+      </w:r>
+      <w:proofErr w:type="spellEnd"/>
+      <w:r>
+        <w:rPr>
+          <w:rFonts w:eastAsia="Arial"/>
+          <w:b/>
+          <w:sz w:val="32"/>
+          <w:szCs w:val="32"/>
+        </w:rPr>
+        <w:t xml:space="preserve"> </w:t>
+      </w:r>
+      <w:proofErr w:type="spellStart"/>
+      <w:r>
+        <w:rPr>
+          <w:rFonts w:eastAsia="Arial"/>
+          <w:b/>
+          <w:sz w:val="32"/>
+          <w:szCs w:val="32"/>
+        </w:rPr>
+        <w:t>podatke</w:t>
+      </w:r>
+      <w:proofErr w:type="spellEnd"/>
     </w:p>
     <w:p>
       <w:pPr>
@@ -6635,8 +7397,41 @@
           <w:u w:color="000000"/>
         </w:rPr>
         <w:tab/>
-        <w:t>Kratak opis</w:t>
-      </w:r>
+      </w:r>
+      <w:proofErr w:type="spellStart"/>
+      <w:r>
+        <w:rPr>
+          <w:rFonts w:eastAsia="Arial"/>
+          <w:b/>
+          <w:sz w:val="24"/>
+          <w:szCs w:val="24"/>
+          <w:u w:color="000000"/>
+        </w:rPr>
+        <w:t>Kratak</w:t>
+      </w:r>
+      <w:proofErr w:type="spellEnd"/>
+      <w:r>
+        <w:rPr>
+          <w:rFonts w:eastAsia="Arial"/>
+          <w:b/>
+          <w:sz w:val="24"/>
+          <w:szCs w:val="24"/>
+          <w:u w:color="000000"/>
+        </w:rPr>
+        <w:t xml:space="preserve"> </w:t>
+      </w:r>
+      <w:proofErr w:type="spellStart"/>
+      <w:r>
+        <w:rPr>
+          <w:rFonts w:eastAsia="Arial"/>
+          <w:b/>
+          <w:sz w:val="24"/>
+          <w:szCs w:val="24"/>
+          <w:u w:color="000000"/>
+        </w:rPr>
+        <w:t>opis</w:t>
+      </w:r>
+      <w:proofErr w:type="spellEnd"/>
     </w:p>
     <w:p>
       <w:pPr>
@@ -6648,14 +7443,25 @@
           <w:szCs w:val="24"/>
         </w:rPr>
       </w:pPr>
-      <w:r>
-        <w:rPr>
-          <w:spacing w:val="1"/>
-          <w:sz w:val="24"/>
-          <w:szCs w:val="24"/>
-        </w:rPr>
-        <w:t xml:space="preserve">Kada se </w:t>
-      </w:r>
+      <w:proofErr w:type="spellStart"/>
+      <w:r>
+        <w:rPr>
+          <w:spacing w:val="1"/>
+          <w:sz w:val="24"/>
+          <w:szCs w:val="24"/>
+        </w:rPr>
+        <w:t>Kada</w:t>
+      </w:r>
+      <w:proofErr w:type="spellEnd"/>
+      <w:r>
+        <w:rPr>
+          <w:spacing w:val="1"/>
+          <w:sz w:val="24"/>
+          <w:szCs w:val="24"/>
+        </w:rPr>
+        <w:t xml:space="preserve"> se </w:t>
+      </w:r>
+      <w:proofErr w:type="spellStart"/>
       <w:r>
         <w:rPr>
           <w:spacing w:val="1"/>
@@ -6664,14 +7470,241 @@
         </w:rPr>
         <w:t>korisnik</w:t>
       </w:r>
-      <w:r>
-        <w:rPr>
-          <w:spacing w:val="1"/>
-          <w:sz w:val="24"/>
-          <w:szCs w:val="24"/>
-        </w:rPr>
-        <w:t xml:space="preserve"> uloguje, kao jedna od opcija na ekranu mu se nudi da pregleda svoj profil, koji uklju</w:t>
-      </w:r>
+      <w:proofErr w:type="spellEnd"/>
+      <w:r>
+        <w:rPr>
+          <w:spacing w:val="1"/>
+          <w:sz w:val="24"/>
+          <w:szCs w:val="24"/>
+        </w:rPr>
+        <w:t xml:space="preserve"> </w:t>
+      </w:r>
+      <w:proofErr w:type="spellStart"/>
+      <w:r>
+        <w:rPr>
+          <w:spacing w:val="1"/>
+          <w:sz w:val="24"/>
+          <w:szCs w:val="24"/>
+        </w:rPr>
+        <w:t>uloguje</w:t>
+      </w:r>
+      <w:proofErr w:type="spellEnd"/>
+      <w:r>
+        <w:rPr>
+          <w:spacing w:val="1"/>
+          <w:sz w:val="24"/>
+          <w:szCs w:val="24"/>
+        </w:rPr>
+        <w:t xml:space="preserve">, </w:t>
+      </w:r>
+      <w:proofErr w:type="spellStart"/>
+      <w:r>
+        <w:rPr>
+          <w:spacing w:val="1"/>
+          <w:sz w:val="24"/>
+          <w:szCs w:val="24"/>
+        </w:rPr>
+        <w:t>kao</w:t>
+      </w:r>
+      <w:proofErr w:type="spellEnd"/>
+      <w:r>
+        <w:rPr>
+          <w:spacing w:val="1"/>
+          <w:sz w:val="24"/>
+          <w:szCs w:val="24"/>
+        </w:rPr>
+        <w:t xml:space="preserve"> </w:t>
+      </w:r>
+      <w:proofErr w:type="spellStart"/>
+      <w:r>
+        <w:rPr>
+          <w:spacing w:val="1"/>
+          <w:sz w:val="24"/>
+          <w:szCs w:val="24"/>
+        </w:rPr>
+        <w:t>jedna</w:t>
+      </w:r>
+      <w:proofErr w:type="spellEnd"/>
+      <w:r>
+        <w:rPr>
+          <w:spacing w:val="1"/>
+          <w:sz w:val="24"/>
+          <w:szCs w:val="24"/>
+        </w:rPr>
+        <w:t xml:space="preserve"> </w:t>
+      </w:r>
+      <w:proofErr w:type="spellStart"/>
+      <w:r>
+        <w:rPr>
+          <w:spacing w:val="1"/>
+          <w:sz w:val="24"/>
+          <w:szCs w:val="24"/>
+        </w:rPr>
+        <w:t>od</w:t>
+      </w:r>
+      <w:proofErr w:type="spellEnd"/>
+      <w:r>
+        <w:rPr>
+          <w:spacing w:val="1"/>
+          <w:sz w:val="24"/>
+          <w:szCs w:val="24"/>
+        </w:rPr>
+        <w:t xml:space="preserve"> </w:t>
+      </w:r>
+      <w:proofErr w:type="spellStart"/>
+      <w:r>
+        <w:rPr>
+          <w:spacing w:val="1"/>
+          <w:sz w:val="24"/>
+          <w:szCs w:val="24"/>
+        </w:rPr>
+        <w:t>opcija</w:t>
+      </w:r>
+      <w:proofErr w:type="spellEnd"/>
+      <w:r>
+        <w:rPr>
+          <w:spacing w:val="1"/>
+          <w:sz w:val="24"/>
+          <w:szCs w:val="24"/>
+        </w:rPr>
+        <w:t xml:space="preserve"> </w:t>
+      </w:r>
+      <w:proofErr w:type="spellStart"/>
+      <w:r>
+        <w:rPr>
+          <w:spacing w:val="1"/>
+          <w:sz w:val="24"/>
+          <w:szCs w:val="24"/>
+        </w:rPr>
+        <w:t>na</w:t>
+      </w:r>
+      <w:proofErr w:type="spellEnd"/>
+      <w:r>
+        <w:rPr>
+          <w:spacing w:val="1"/>
+          <w:sz w:val="24"/>
+          <w:szCs w:val="24"/>
+        </w:rPr>
+        <w:t xml:space="preserve"> </w:t>
+      </w:r>
+      <w:proofErr w:type="spellStart"/>
+      <w:r>
+        <w:rPr>
+          <w:spacing w:val="1"/>
+          <w:sz w:val="24"/>
+          <w:szCs w:val="24"/>
+        </w:rPr>
+        <w:t>ekranu</w:t>
+      </w:r>
+      <w:proofErr w:type="spellEnd"/>
+      <w:r>
+        <w:rPr>
+          <w:spacing w:val="1"/>
+          <w:sz w:val="24"/>
+          <w:szCs w:val="24"/>
+        </w:rPr>
+        <w:t xml:space="preserve"> mu se </w:t>
+      </w:r>
+      <w:proofErr w:type="spellStart"/>
+      <w:r>
+        <w:rPr>
+          <w:spacing w:val="1"/>
+          <w:sz w:val="24"/>
+          <w:szCs w:val="24"/>
+        </w:rPr>
+        <w:t>nudi</w:t>
+      </w:r>
+      <w:proofErr w:type="spellEnd"/>
+      <w:r>
+        <w:rPr>
+          <w:spacing w:val="1"/>
+          <w:sz w:val="24"/>
+          <w:szCs w:val="24"/>
+        </w:rPr>
+        <w:t xml:space="preserve"> da </w:t>
+      </w:r>
+      <w:proofErr w:type="spellStart"/>
+      <w:r>
+        <w:rPr>
+          <w:spacing w:val="1"/>
+          <w:sz w:val="24"/>
+          <w:szCs w:val="24"/>
+        </w:rPr>
+        <w:t>pregleda</w:t>
+      </w:r>
+      <w:proofErr w:type="spellEnd"/>
+      <w:r>
+        <w:rPr>
+          <w:spacing w:val="1"/>
+          <w:sz w:val="24"/>
+          <w:szCs w:val="24"/>
+        </w:rPr>
+        <w:t xml:space="preserve"> </w:t>
+      </w:r>
+      <w:proofErr w:type="spellStart"/>
+      <w:r>
+        <w:rPr>
+          <w:spacing w:val="1"/>
+          <w:sz w:val="24"/>
+          <w:szCs w:val="24"/>
+        </w:rPr>
+        <w:t>svoj</w:t>
+      </w:r>
+      <w:proofErr w:type="spellEnd"/>
+      <w:r>
+        <w:rPr>
+          <w:spacing w:val="1"/>
+          <w:sz w:val="24"/>
+          <w:szCs w:val="24"/>
+        </w:rPr>
+        <w:t xml:space="preserve"> </w:t>
+      </w:r>
+      <w:proofErr w:type="spellStart"/>
+      <w:r>
+        <w:rPr>
+          <w:spacing w:val="1"/>
+          <w:sz w:val="24"/>
+          <w:szCs w:val="24"/>
+        </w:rPr>
+        <w:t>profil</w:t>
+      </w:r>
+      <w:proofErr w:type="spellEnd"/>
+      <w:r>
+        <w:rPr>
+          <w:spacing w:val="1"/>
+          <w:sz w:val="24"/>
+          <w:szCs w:val="24"/>
+        </w:rPr>
+        <w:t xml:space="preserve">, </w:t>
+      </w:r>
+      <w:proofErr w:type="spellStart"/>
+      <w:r>
+        <w:rPr>
+          <w:spacing w:val="1"/>
+          <w:sz w:val="24"/>
+          <w:szCs w:val="24"/>
+        </w:rPr>
+        <w:t>koji</w:t>
+      </w:r>
+      <w:proofErr w:type="spellEnd"/>
+      <w:r>
+        <w:rPr>
+          <w:spacing w:val="1"/>
+          <w:sz w:val="24"/>
+          <w:szCs w:val="24"/>
+        </w:rPr>
+        <w:t xml:space="preserve"> </w:t>
+      </w:r>
+      <w:proofErr w:type="spellStart"/>
+      <w:r>
+        <w:rPr>
+          <w:spacing w:val="1"/>
+          <w:sz w:val="24"/>
+          <w:szCs w:val="24"/>
+        </w:rPr>
+        <w:t>uklju</w:t>
+      </w:r>
+      <w:proofErr w:type="spellEnd"/>
       <w:r>
         <w:rPr>
           <w:spacing w:val="1"/>
@@ -6679,7 +7712,7 @@
           <w:szCs w:val="24"/>
           <w:lang w:val="sr-Latn-RS"/>
         </w:rPr>
-        <w:t>čuje opšte podatke, sliku i interesovanja koja.</w:t>
+        <w:t>čuje opšte podatke, sliku i interesovanja koja</w:t>
       </w:r>
       <w:r>
         <w:rPr>
@@ -6688,7 +7721,18 @@
           <w:szCs w:val="24"/>
           <w:lang w:val="sr-Latn-RS"/>
         </w:rPr>
-        <w:t xml:space="preserve"> Postoji opcija izmene podataka koja uključuje poništavanje izabrane osobe za darivanje.</w:t>
+        <w:t xml:space="preserve"> ima</w:t>
+      </w:r>
+      <w:bookmarkStart w:id="0" w:name="_GoBack"/>
+      <w:bookmarkEnd w:id="0"/>
+      <w:r>
+        <w:rPr>
+          <w:spacing w:val="1"/>
+          <w:sz w:val="24"/>
+          <w:szCs w:val="24"/>
+          <w:lang w:val="sr-Latn-RS"/>
+        </w:rPr>
+        <w:t>. Postoji opcija izmene podataka koja uključuje poništavanje izabrane osobe za darivanje.</w:t>
       </w:r>
     </w:p>
     <w:p>
@@ -6736,8 +7780,38 @@
           <w:szCs w:val="24"/>
         </w:rPr>
         <w:tab/>
-        <w:t>Tok dogadjaja</w:t>
-      </w:r>
+      </w:r>
+      <w:proofErr w:type="spellStart"/>
+      <w:r>
+        <w:rPr>
+          <w:rFonts w:eastAsia="Arial"/>
+          <w:b/>
+          <w:sz w:val="24"/>
+          <w:szCs w:val="24"/>
+        </w:rPr>
+        <w:t>Tok</w:t>
+      </w:r>
+      <w:proofErr w:type="spellEnd"/>
+      <w:r>
+        <w:rPr>
+          <w:rFonts w:eastAsia="Arial"/>
+          <w:b/>
+          <w:sz w:val="24"/>
+          <w:szCs w:val="24"/>
+        </w:rPr>
+        <w:t xml:space="preserve"> </w:t>
+      </w:r>
+      <w:proofErr w:type="spellStart"/>
+      <w:r>
+        <w:rPr>
+          <w:rFonts w:eastAsia="Arial"/>
+          <w:b/>
+          <w:sz w:val="24"/>
+          <w:szCs w:val="24"/>
+        </w:rPr>
+        <w:t>dogadjaja</w:t>
+      </w:r>
+      <w:proofErr w:type="spellEnd"/>
     </w:p>
     <w:p>
       <w:pPr>
@@ -6784,8 +7858,9 @@
           <w:szCs w:val="24"/>
           <w:u w:color="000000"/>
         </w:rPr>
-        <w:t xml:space="preserve">     </w:t>
-      </w:r>
+        <w:t xml:space="preserve">     1. </w:t>
+      </w:r>
+      <w:proofErr w:type="spellStart"/>
       <w:r>
         <w:rPr>
           <w:rFonts w:eastAsia="Arial"/>
@@ -6795,8 +7870,9 @@
           <w:szCs w:val="24"/>
           <w:u w:color="000000"/>
         </w:rPr>
-        <w:t xml:space="preserve">1. </w:t>
-      </w:r>
+        <w:t>Korisnik</w:t>
+      </w:r>
+      <w:proofErr w:type="spellEnd"/>
       <w:r>
         <w:rPr>
           <w:rFonts w:eastAsia="Arial"/>
@@ -6806,8 +7882,237 @@
           <w:szCs w:val="24"/>
           <w:u w:color="000000"/>
         </w:rPr>
-        <w:t>Korisnik odabere opciju opciju “Moj profil” sa osnovne horizontalne linije opcija</w:t>
-      </w:r>
+        <w:t xml:space="preserve"> </w:t>
+      </w:r>
+      <w:proofErr w:type="spellStart"/>
+      <w:r>
+        <w:rPr>
+          <w:rFonts w:eastAsia="Arial"/>
+          <w:spacing w:val="9"/>
+          <w:w w:val="99"/>
+          <w:sz w:val="24"/>
+          <w:szCs w:val="24"/>
+          <w:u w:color="000000"/>
+        </w:rPr>
+        <w:t>odabere</w:t>
+      </w:r>
+      <w:proofErr w:type="spellEnd"/>
+      <w:r>
+        <w:rPr>
+          <w:rFonts w:eastAsia="Arial"/>
+          <w:spacing w:val="9"/>
+          <w:w w:val="99"/>
+          <w:sz w:val="24"/>
+          <w:szCs w:val="24"/>
+          <w:u w:color="000000"/>
+        </w:rPr>
+        <w:t xml:space="preserve"> </w:t>
+      </w:r>
+      <w:proofErr w:type="spellStart"/>
+      <w:r>
+        <w:rPr>
+          <w:rFonts w:eastAsia="Arial"/>
+          <w:spacing w:val="9"/>
+          <w:w w:val="99"/>
+          <w:sz w:val="24"/>
+          <w:szCs w:val="24"/>
+          <w:u w:color="000000"/>
+        </w:rPr>
+        <w:t>opciju</w:t>
+      </w:r>
+      <w:proofErr w:type="spellEnd"/>
+      <w:r>
+        <w:rPr>
+          <w:rFonts w:eastAsia="Arial"/>
+          <w:spacing w:val="9"/>
+          <w:w w:val="99"/>
+          <w:sz w:val="24"/>
+          <w:szCs w:val="24"/>
+          <w:u w:color="000000"/>
+        </w:rPr>
+        <w:t xml:space="preserve"> </w:t>
+      </w:r>
+      <w:proofErr w:type="spellStart"/>
+      <w:r>
+        <w:rPr>
+          <w:rFonts w:eastAsia="Arial"/>
+          <w:spacing w:val="9"/>
+          <w:w w:val="99"/>
+          <w:sz w:val="24"/>
+          <w:szCs w:val="24"/>
+          <w:u w:color="000000"/>
+        </w:rPr>
+        <w:t>opciju</w:t>
+      </w:r>
+      <w:proofErr w:type="spellEnd"/>
+      <w:r>
+        <w:rPr>
+          <w:rFonts w:eastAsia="Arial"/>
+          <w:spacing w:val="9"/>
+          <w:w w:val="99"/>
+          <w:sz w:val="24"/>
+          <w:szCs w:val="24"/>
+          <w:u w:color="000000"/>
+        </w:rPr>
+        <w:t xml:space="preserve"> “</w:t>
+      </w:r>
+      <w:proofErr w:type="spellStart"/>
+      <w:r>
+        <w:rPr>
+          <w:rFonts w:eastAsia="Arial"/>
+          <w:spacing w:val="9"/>
+          <w:w w:val="99"/>
+          <w:sz w:val="24"/>
+          <w:szCs w:val="24"/>
+          <w:u w:color="000000"/>
+        </w:rPr>
+        <w:t>Moj</w:t>
+      </w:r>
+      <w:proofErr w:type="spellEnd"/>
+      <w:r>
+        <w:rPr>
+          <w:rFonts w:eastAsia="Arial"/>
+          <w:spacing w:val="9"/>
+          <w:w w:val="99"/>
+          <w:sz w:val="24"/>
+          <w:szCs w:val="24"/>
+          <w:u w:color="000000"/>
+        </w:rPr>
+        <w:t xml:space="preserve"> </w:t>
+      </w:r>
+      <w:proofErr w:type="spellStart"/>
+      <w:r>
+        <w:rPr>
+          <w:rFonts w:eastAsia="Arial"/>
+          <w:spacing w:val="9"/>
+          <w:w w:val="99"/>
+          <w:sz w:val="24"/>
+          <w:szCs w:val="24"/>
+          <w:u w:color="000000"/>
+        </w:rPr>
+        <w:t>profil</w:t>
+      </w:r>
+      <w:proofErr w:type="spellEnd"/>
+      <w:r>
+        <w:rPr>
+          <w:rFonts w:eastAsia="Arial"/>
+          <w:spacing w:val="9"/>
+          <w:w w:val="99"/>
+          <w:sz w:val="24"/>
+          <w:szCs w:val="24"/>
+          <w:u w:color="000000"/>
+        </w:rPr>
+        <w:t xml:space="preserve">” </w:t>
+      </w:r>
+      <w:proofErr w:type="spellStart"/>
+      <w:r>
+        <w:rPr>
+          <w:rFonts w:eastAsia="Arial"/>
+          <w:spacing w:val="9"/>
+          <w:w w:val="99"/>
+          <w:sz w:val="24"/>
+          <w:szCs w:val="24"/>
+          <w:u w:color="000000"/>
+        </w:rPr>
+        <w:t>sa</w:t>
+      </w:r>
+      <w:proofErr w:type="spellEnd"/>
+      <w:r>
+        <w:rPr>
+          <w:rFonts w:eastAsia="Arial"/>
+          <w:spacing w:val="9"/>
+          <w:w w:val="99"/>
+          <w:sz w:val="24"/>
+          <w:szCs w:val="24"/>
+          <w:u w:color="000000"/>
+        </w:rPr>
+        <w:t xml:space="preserve"> </w:t>
+      </w:r>
+      <w:proofErr w:type="spellStart"/>
+      <w:r>
+        <w:rPr>
+          <w:rFonts w:eastAsia="Arial"/>
+          <w:spacing w:val="9"/>
+          <w:w w:val="99"/>
+          <w:sz w:val="24"/>
+          <w:szCs w:val="24"/>
+          <w:u w:color="000000"/>
+        </w:rPr>
+        <w:t>osnovne</w:t>
+      </w:r>
+      <w:proofErr w:type="spellEnd"/>
+      <w:r>
+        <w:rPr>
+          <w:rFonts w:eastAsia="Arial"/>
+          <w:spacing w:val="9"/>
+          <w:w w:val="99"/>
+          <w:sz w:val="24"/>
+          <w:szCs w:val="24"/>
+          <w:u w:color="000000"/>
+        </w:rPr>
+        <w:t xml:space="preserve"> </w:t>
+      </w:r>
+      <w:proofErr w:type="spellStart"/>
+      <w:r>
+        <w:rPr>
+          <w:rFonts w:eastAsia="Arial"/>
+          <w:spacing w:val="9"/>
+          <w:w w:val="99"/>
+          <w:sz w:val="24"/>
+          <w:szCs w:val="24"/>
+          <w:u w:color="000000"/>
+        </w:rPr>
+        <w:t>horizontalne</w:t>
+      </w:r>
+      <w:proofErr w:type="spellEnd"/>
+      <w:r>
+        <w:rPr>
+          <w:rFonts w:eastAsia="Arial"/>
+          <w:spacing w:val="9"/>
+          <w:w w:val="99"/>
+          <w:sz w:val="24"/>
+          <w:szCs w:val="24"/>
+          <w:u w:color="000000"/>
+        </w:rPr>
+        <w:t xml:space="preserve"> </w:t>
+      </w:r>
+      <w:proofErr w:type="spellStart"/>
+      <w:r>
+        <w:rPr>
+          <w:rFonts w:eastAsia="Arial"/>
+          <w:spacing w:val="9"/>
+          <w:w w:val="99"/>
+          <w:sz w:val="24"/>
+          <w:szCs w:val="24"/>
+          <w:u w:color="000000"/>
+        </w:rPr>
+        <w:t>linije</w:t>
+      </w:r>
+      <w:proofErr w:type="spellEnd"/>
+      <w:r>
+        <w:rPr>
+          <w:rFonts w:eastAsia="Arial"/>
+          <w:spacing w:val="9"/>
+          <w:w w:val="99"/>
+          <w:sz w:val="24"/>
+          <w:szCs w:val="24"/>
+          <w:u w:color="000000"/>
+        </w:rPr>
+        <w:t xml:space="preserve"> </w:t>
+      </w:r>
+      <w:proofErr w:type="spellStart"/>
+      <w:r>
+        <w:rPr>
+          <w:rFonts w:eastAsia="Arial"/>
+          <w:spacing w:val="9"/>
+          <w:w w:val="99"/>
+          <w:sz w:val="24"/>
+          <w:szCs w:val="24"/>
+          <w:u w:color="000000"/>
+        </w:rPr>
+        <w:t>opcija</w:t>
+      </w:r>
+      <w:proofErr w:type="spellEnd"/>
     </w:p>
     <w:p>
       <w:pPr>
@@ -6827,13 +8132,113 @@
         </w:rPr>
         <w:t xml:space="preserve"> 2. </w:t>
       </w:r>
-      <w:r>
-        <w:rPr>
-          <w:rFonts w:eastAsia="Arial"/>
-          <w:sz w:val="24"/>
-          <w:szCs w:val="24"/>
-        </w:rPr>
-        <w:t>Korisnik bira opciju “Radi na profilu”</w:t>
+      <w:proofErr w:type="spellStart"/>
+      <w:r>
+        <w:rPr>
+          <w:rFonts w:eastAsia="Arial"/>
+          <w:sz w:val="24"/>
+          <w:szCs w:val="24"/>
+        </w:rPr>
+        <w:t>Korisnik</w:t>
+      </w:r>
+      <w:proofErr w:type="spellEnd"/>
+      <w:r>
+        <w:rPr>
+          <w:rFonts w:eastAsia="Arial"/>
+          <w:sz w:val="24"/>
+          <w:szCs w:val="24"/>
+        </w:rPr>
+        <w:t xml:space="preserve"> </w:t>
+      </w:r>
+      <w:proofErr w:type="spellStart"/>
+      <w:r>
+        <w:rPr>
+          <w:rFonts w:eastAsia="Arial"/>
+          <w:sz w:val="24"/>
+          <w:szCs w:val="24"/>
+        </w:rPr>
+        <w:t>bira</w:t>
+      </w:r>
+      <w:proofErr w:type="spellEnd"/>
+      <w:r>
+        <w:rPr>
+          <w:rFonts w:eastAsia="Arial"/>
+          <w:sz w:val="24"/>
+          <w:szCs w:val="24"/>
+        </w:rPr>
+        <w:t xml:space="preserve"> </w:t>
+      </w:r>
+      <w:proofErr w:type="spellStart"/>
+      <w:r>
+        <w:rPr>
+          <w:rFonts w:eastAsia="Arial"/>
+          <w:sz w:val="24"/>
+          <w:szCs w:val="24"/>
+        </w:rPr>
+        <w:t>opciju</w:t>
+      </w:r>
+      <w:proofErr w:type="spellEnd"/>
+      <w:r>
+        <w:rPr>
+          <w:rFonts w:eastAsia="Arial"/>
+          <w:sz w:val="24"/>
+          <w:szCs w:val="24"/>
+        </w:rPr>
+        <w:t xml:space="preserve"> “</w:t>
+      </w:r>
+      <w:proofErr w:type="spellStart"/>
+      <w:r>
+        <w:rPr>
+          <w:rFonts w:eastAsia="Arial"/>
+          <w:sz w:val="24"/>
+          <w:szCs w:val="24"/>
+        </w:rPr>
+        <w:t>Radi</w:t>
+      </w:r>
+      <w:proofErr w:type="spellEnd"/>
+      <w:r>
+        <w:rPr>
+          <w:rFonts w:eastAsia="Arial"/>
+          <w:sz w:val="24"/>
+          <w:szCs w:val="24"/>
+        </w:rPr>
+        <w:t xml:space="preserve"> </w:t>
+      </w:r>
+      <w:proofErr w:type="spellStart"/>
+      <w:r>
+        <w:rPr>
+          <w:rFonts w:eastAsia="Arial"/>
+          <w:sz w:val="24"/>
+          <w:szCs w:val="24"/>
+        </w:rPr>
+        <w:t>na</w:t>
+      </w:r>
+      <w:proofErr w:type="spellEnd"/>
+      <w:r>
+        <w:rPr>
+          <w:rFonts w:eastAsia="Arial"/>
+          <w:sz w:val="24"/>
+          <w:szCs w:val="24"/>
+        </w:rPr>
+        <w:t xml:space="preserve"> </w:t>
+      </w:r>
+      <w:proofErr w:type="spellStart"/>
+      <w:r>
+        <w:rPr>
+          <w:rFonts w:eastAsia="Arial"/>
+          <w:sz w:val="24"/>
+          <w:szCs w:val="24"/>
+        </w:rPr>
+        <w:t>profilu</w:t>
+      </w:r>
+      <w:proofErr w:type="spellEnd"/>
+      <w:r>
+        <w:rPr>
+          <w:rFonts w:eastAsia="Arial"/>
+          <w:sz w:val="24"/>
+          <w:szCs w:val="24"/>
+        </w:rPr>
+        <w:t>”</w:t>
       </w:r>
     </w:p>
     <w:p>
@@ -6852,7 +8257,205 @@
           <w:sz w:val="24"/>
           <w:szCs w:val="24"/>
         </w:rPr>
-        <w:t xml:space="preserve"> 3. Korisnik briše osobu koju mu je dodelio sistem I klikne na “Sačuvaj izmene”</w:t>
+        <w:t xml:space="preserve"> 3. </w:t>
+      </w:r>
+      <w:proofErr w:type="spellStart"/>
+      <w:r>
+        <w:rPr>
+          <w:rFonts w:eastAsia="Arial"/>
+          <w:sz w:val="24"/>
+          <w:szCs w:val="24"/>
+        </w:rPr>
+        <w:t>Korisnik</w:t>
+      </w:r>
+      <w:proofErr w:type="spellEnd"/>
+      <w:r>
+        <w:rPr>
+          <w:rFonts w:eastAsia="Arial"/>
+          <w:sz w:val="24"/>
+          <w:szCs w:val="24"/>
+        </w:rPr>
+        <w:t xml:space="preserve"> </w:t>
+      </w:r>
+      <w:proofErr w:type="spellStart"/>
+      <w:r>
+        <w:rPr>
+          <w:rFonts w:eastAsia="Arial"/>
+          <w:sz w:val="24"/>
+          <w:szCs w:val="24"/>
+        </w:rPr>
+        <w:t>briše</w:t>
+      </w:r>
+      <w:proofErr w:type="spellEnd"/>
+      <w:r>
+        <w:rPr>
+          <w:rFonts w:eastAsia="Arial"/>
+          <w:sz w:val="24"/>
+          <w:szCs w:val="24"/>
+        </w:rPr>
+        <w:t xml:space="preserve"> </w:t>
+      </w:r>
+      <w:proofErr w:type="spellStart"/>
+      <w:r>
+        <w:rPr>
+          <w:rFonts w:eastAsia="Arial"/>
+          <w:sz w:val="24"/>
+          <w:szCs w:val="24"/>
+        </w:rPr>
+        <w:t>osobu</w:t>
+      </w:r>
+      <w:proofErr w:type="spellEnd"/>
+      <w:r>
+        <w:rPr>
+          <w:rFonts w:eastAsia="Arial"/>
+          <w:sz w:val="24"/>
+          <w:szCs w:val="24"/>
+        </w:rPr>
+        <w:t xml:space="preserve"> </w:t>
+      </w:r>
+      <w:proofErr w:type="spellStart"/>
+      <w:r>
+        <w:rPr>
+          <w:rFonts w:eastAsia="Arial"/>
+          <w:sz w:val="24"/>
+          <w:szCs w:val="24"/>
+        </w:rPr>
+        <w:t>koju</w:t>
+      </w:r>
+      <w:proofErr w:type="spellEnd"/>
+      <w:r>
+        <w:rPr>
+          <w:rFonts w:eastAsia="Arial"/>
+          <w:sz w:val="24"/>
+          <w:szCs w:val="24"/>
+        </w:rPr>
+        <w:t xml:space="preserve"> mu </w:t>
+      </w:r>
+      <w:proofErr w:type="spellStart"/>
+      <w:r>
+        <w:rPr>
+          <w:rFonts w:eastAsia="Arial"/>
+          <w:sz w:val="24"/>
+          <w:szCs w:val="24"/>
+        </w:rPr>
+        <w:t>je</w:t>
+      </w:r>
+      <w:proofErr w:type="spellEnd"/>
+      <w:r>
+        <w:rPr>
+          <w:rFonts w:eastAsia="Arial"/>
+          <w:sz w:val="24"/>
+          <w:szCs w:val="24"/>
+        </w:rPr>
+        <w:t xml:space="preserve"> </w:t>
+      </w:r>
+      <w:proofErr w:type="spellStart"/>
+      <w:r>
+        <w:rPr>
+          <w:rFonts w:eastAsia="Arial"/>
+          <w:sz w:val="24"/>
+          <w:szCs w:val="24"/>
+        </w:rPr>
+        <w:t>dodelio</w:t>
+      </w:r>
+      <w:proofErr w:type="spellEnd"/>
+      <w:r>
+        <w:rPr>
+          <w:rFonts w:eastAsia="Arial"/>
+          <w:sz w:val="24"/>
+          <w:szCs w:val="24"/>
+        </w:rPr>
+        <w:t xml:space="preserve"> </w:t>
+      </w:r>
+      <w:proofErr w:type="spellStart"/>
+      <w:r>
+        <w:rPr>
+          <w:rFonts w:eastAsia="Arial"/>
+          <w:sz w:val="24"/>
+          <w:szCs w:val="24"/>
+        </w:rPr>
+        <w:t>sistem</w:t>
+      </w:r>
+      <w:proofErr w:type="spellEnd"/>
+      <w:r>
+        <w:rPr>
+          <w:rFonts w:eastAsia="Arial"/>
+          <w:sz w:val="24"/>
+          <w:szCs w:val="24"/>
+        </w:rPr>
+        <w:t xml:space="preserve"> I </w:t>
+      </w:r>
+      <w:proofErr w:type="spellStart"/>
+      <w:r>
+        <w:rPr>
+          <w:rFonts w:eastAsia="Arial"/>
+          <w:sz w:val="24"/>
+          <w:szCs w:val="24"/>
+        </w:rPr>
+        <w:t>klikne</w:t>
+      </w:r>
+      <w:proofErr w:type="spellEnd"/>
+      <w:r>
+        <w:rPr>
+          <w:rFonts w:eastAsia="Arial"/>
+          <w:sz w:val="24"/>
+          <w:szCs w:val="24"/>
+        </w:rPr>
+        <w:t xml:space="preserve"> </w:t>
+      </w:r>
+      <w:proofErr w:type="spellStart"/>
+      <w:r>
+        <w:rPr>
+          <w:rFonts w:eastAsia="Arial"/>
+          <w:sz w:val="24"/>
+          <w:szCs w:val="24"/>
+        </w:rPr>
+        <w:t>na</w:t>
+      </w:r>
+      <w:proofErr w:type="spellEnd"/>
+      <w:r>
+        <w:rPr>
+          <w:rFonts w:eastAsia="Arial"/>
+          <w:sz w:val="24"/>
+          <w:szCs w:val="24"/>
+        </w:rPr>
+        <w:t xml:space="preserve"> “</w:t>
+      </w:r>
+      <w:proofErr w:type="spellStart"/>
+      <w:r>
+        <w:rPr>
+          <w:rFonts w:eastAsia="Arial"/>
+          <w:sz w:val="24"/>
+          <w:szCs w:val="24"/>
+        </w:rPr>
+        <w:t>Sačuvaj</w:t>
+      </w:r>
+      <w:proofErr w:type="spellEnd"/>
+      <w:r>
+        <w:rPr>
+          <w:rFonts w:eastAsia="Arial"/>
+          <w:sz w:val="24"/>
+          <w:szCs w:val="24"/>
+        </w:rPr>
+        <w:t xml:space="preserve"> </w:t>
+      </w:r>
+      <w:proofErr w:type="spellStart"/>
+      <w:r>
+        <w:rPr>
+          <w:rFonts w:eastAsia="Arial"/>
+          <w:sz w:val="24"/>
+          <w:szCs w:val="24"/>
+        </w:rPr>
+        <w:t>izmene</w:t>
+      </w:r>
+      <w:proofErr w:type="spellEnd"/>
+      <w:r>
+        <w:rPr>
+          <w:rFonts w:eastAsia="Arial"/>
+          <w:sz w:val="24"/>
+          <w:szCs w:val="24"/>
+        </w:rPr>
+        <w:t>”</w:t>
       </w:r>
     </w:p>
     <w:p>
@@ -6905,6 +8508,7 @@
         </w:rPr>
         <w:t xml:space="preserve"> </w:t>
       </w:r>
+      <w:proofErr w:type="spellStart"/>
       <w:r>
         <w:rPr>
           <w:rFonts w:eastAsia="Arial"/>
@@ -6924,6 +8528,7 @@
         </w:rPr>
         <w:t>osebni</w:t>
       </w:r>
+      <w:proofErr w:type="spellEnd"/>
       <w:r>
         <w:rPr>
           <w:rFonts w:eastAsia="Arial"/>
@@ -6934,6 +8539,7 @@
         </w:rPr>
         <w:t xml:space="preserve"> </w:t>
       </w:r>
+      <w:proofErr w:type="spellStart"/>
       <w:r>
         <w:rPr>
           <w:rFonts w:eastAsia="Arial"/>
@@ -6991,6 +8597,7 @@
         </w:rPr>
         <w:t>i</w:t>
       </w:r>
+      <w:proofErr w:type="spellEnd"/>
     </w:p>
     <w:p>
       <w:pPr>
@@ -7011,6 +8618,7 @@
           <w:szCs w:val="24"/>
         </w:rPr>
       </w:pPr>
+      <w:proofErr w:type="spellStart"/>
       <w:r>
         <w:rPr>
           <w:rFonts w:eastAsia="Arial"/>
@@ -7028,6 +8636,7 @@
         </w:rPr>
         <w:t>a</w:t>
       </w:r>
+      <w:proofErr w:type="spellEnd"/>
       <w:r>
         <w:rPr>
           <w:rFonts w:eastAsia="Arial"/>
@@ -7083,6 +8692,7 @@
         </w:rPr>
         <w:t xml:space="preserve"> </w:t>
       </w:r>
+      <w:proofErr w:type="spellStart"/>
       <w:r>
         <w:rPr>
           <w:rFonts w:eastAsia="Arial"/>
@@ -7140,6 +8750,7 @@
         </w:rPr>
         <w:t>i</w:t>
       </w:r>
+      <w:proofErr w:type="spellEnd"/>
     </w:p>
     <w:p>
       <w:pPr>
@@ -7169,16 +8780,247 @@
           <w:szCs w:val="24"/>
         </w:rPr>
         <w:lastRenderedPageBreak/>
-        <w:t>Pre pregleda profila učesnik mora biti r</w:t>
-      </w:r>
-      <w:r>
-        <w:rPr>
-          <w:rFonts w:eastAsia="Arial"/>
-          <w:spacing w:val="-1"/>
-          <w:sz w:val="24"/>
-          <w:szCs w:val="24"/>
-        </w:rPr>
-        <w:t>egistrovan I ulogovan na sistem I pomenuti učesnik mora biti korisnik.</w:t>
+        <w:t xml:space="preserve">Pre </w:t>
+      </w:r>
+      <w:proofErr w:type="spellStart"/>
+      <w:r>
+        <w:rPr>
+          <w:rFonts w:eastAsia="Arial"/>
+          <w:spacing w:val="-1"/>
+          <w:sz w:val="24"/>
+          <w:szCs w:val="24"/>
+        </w:rPr>
+        <w:t>pregleda</w:t>
+      </w:r>
+      <w:proofErr w:type="spellEnd"/>
+      <w:r>
+        <w:rPr>
+          <w:rFonts w:eastAsia="Arial"/>
+          <w:spacing w:val="-1"/>
+          <w:sz w:val="24"/>
+          <w:szCs w:val="24"/>
+        </w:rPr>
+        <w:t xml:space="preserve"> </w:t>
+      </w:r>
+      <w:proofErr w:type="spellStart"/>
+      <w:r>
+        <w:rPr>
+          <w:rFonts w:eastAsia="Arial"/>
+          <w:spacing w:val="-1"/>
+          <w:sz w:val="24"/>
+          <w:szCs w:val="24"/>
+        </w:rPr>
+        <w:t>profila</w:t>
+      </w:r>
+      <w:proofErr w:type="spellEnd"/>
+      <w:r>
+        <w:rPr>
+          <w:rFonts w:eastAsia="Arial"/>
+          <w:spacing w:val="-1"/>
+          <w:sz w:val="24"/>
+          <w:szCs w:val="24"/>
+        </w:rPr>
+        <w:t xml:space="preserve"> </w:t>
+      </w:r>
+      <w:proofErr w:type="spellStart"/>
+      <w:r>
+        <w:rPr>
+          <w:rFonts w:eastAsia="Arial"/>
+          <w:spacing w:val="-1"/>
+          <w:sz w:val="24"/>
+          <w:szCs w:val="24"/>
+        </w:rPr>
+        <w:t>učesnik</w:t>
+      </w:r>
+      <w:proofErr w:type="spellEnd"/>
+      <w:r>
+        <w:rPr>
+          <w:rFonts w:eastAsia="Arial"/>
+          <w:spacing w:val="-1"/>
+          <w:sz w:val="24"/>
+          <w:szCs w:val="24"/>
+        </w:rPr>
+        <w:t xml:space="preserve"> mora </w:t>
+      </w:r>
+      <w:proofErr w:type="spellStart"/>
+      <w:r>
+        <w:rPr>
+          <w:rFonts w:eastAsia="Arial"/>
+          <w:spacing w:val="-1"/>
+          <w:sz w:val="24"/>
+          <w:szCs w:val="24"/>
+        </w:rPr>
+        <w:t>biti</w:t>
+      </w:r>
+      <w:proofErr w:type="spellEnd"/>
+      <w:r>
+        <w:rPr>
+          <w:rFonts w:eastAsia="Arial"/>
+          <w:spacing w:val="-1"/>
+          <w:sz w:val="24"/>
+          <w:szCs w:val="24"/>
+        </w:rPr>
+        <w:t xml:space="preserve"> </w:t>
+      </w:r>
+      <w:proofErr w:type="spellStart"/>
+      <w:r>
+        <w:rPr>
+          <w:rFonts w:eastAsia="Arial"/>
+          <w:spacing w:val="-1"/>
+          <w:sz w:val="24"/>
+          <w:szCs w:val="24"/>
+        </w:rPr>
+        <w:t>registrovan</w:t>
+      </w:r>
+      <w:proofErr w:type="spellEnd"/>
+      <w:r>
+        <w:rPr>
+          <w:rFonts w:eastAsia="Arial"/>
+          <w:spacing w:val="-1"/>
+          <w:sz w:val="24"/>
+          <w:szCs w:val="24"/>
+        </w:rPr>
+        <w:t xml:space="preserve"> I </w:t>
+      </w:r>
+      <w:proofErr w:type="spellStart"/>
+      <w:r>
+        <w:rPr>
+          <w:rFonts w:eastAsia="Arial"/>
+          <w:spacing w:val="-1"/>
+          <w:sz w:val="24"/>
+          <w:szCs w:val="24"/>
+        </w:rPr>
+        <w:t>ulogovan</w:t>
+      </w:r>
+      <w:proofErr w:type="spellEnd"/>
+      <w:r>
+        <w:rPr>
+          <w:rFonts w:eastAsia="Arial"/>
+          <w:spacing w:val="-1"/>
+          <w:sz w:val="24"/>
+          <w:szCs w:val="24"/>
+        </w:rPr>
+        <w:t xml:space="preserve"> </w:t>
+      </w:r>
+      <w:proofErr w:type="spellStart"/>
+      <w:r>
+        <w:rPr>
+          <w:rFonts w:eastAsia="Arial"/>
+          <w:spacing w:val="-1"/>
+          <w:sz w:val="24"/>
+          <w:szCs w:val="24"/>
+        </w:rPr>
+        <w:t>na</w:t>
+      </w:r>
+      <w:proofErr w:type="spellEnd"/>
+      <w:r>
+        <w:rPr>
+          <w:rFonts w:eastAsia="Arial"/>
+          <w:spacing w:val="-1"/>
+          <w:sz w:val="24"/>
+          <w:szCs w:val="24"/>
+        </w:rPr>
+        <w:t xml:space="preserve"> </w:t>
+      </w:r>
+      <w:proofErr w:type="spellStart"/>
+      <w:r>
+        <w:rPr>
+          <w:rFonts w:eastAsia="Arial"/>
+          <w:spacing w:val="-1"/>
+          <w:sz w:val="24"/>
+          <w:szCs w:val="24"/>
+        </w:rPr>
+        <w:t>sistem</w:t>
+      </w:r>
+      <w:proofErr w:type="spellEnd"/>
+      <w:r>
+        <w:rPr>
+          <w:rFonts w:eastAsia="Arial"/>
+          <w:spacing w:val="-1"/>
+          <w:sz w:val="24"/>
+          <w:szCs w:val="24"/>
+        </w:rPr>
+        <w:t xml:space="preserve"> I </w:t>
+      </w:r>
+      <w:proofErr w:type="spellStart"/>
+      <w:r>
+        <w:rPr>
+          <w:rFonts w:eastAsia="Arial"/>
+          <w:spacing w:val="-1"/>
+          <w:sz w:val="24"/>
+          <w:szCs w:val="24"/>
+        </w:rPr>
+        <w:t>pomenuti</w:t>
+      </w:r>
+      <w:proofErr w:type="spellEnd"/>
+      <w:r>
+        <w:rPr>
+          <w:rFonts w:eastAsia="Arial"/>
+          <w:spacing w:val="-1"/>
+          <w:sz w:val="24"/>
+          <w:szCs w:val="24"/>
+        </w:rPr>
+        <w:t xml:space="preserve"> </w:t>
+      </w:r>
+      <w:proofErr w:type="spellStart"/>
+      <w:r>
+        <w:rPr>
+          <w:rFonts w:eastAsia="Arial"/>
+          <w:spacing w:val="-1"/>
+          <w:sz w:val="24"/>
+          <w:szCs w:val="24"/>
+        </w:rPr>
+        <w:t>učesnik</w:t>
+      </w:r>
+      <w:proofErr w:type="spellEnd"/>
+      <w:r>
+        <w:rPr>
+          <w:rFonts w:eastAsia="Arial"/>
+          <w:spacing w:val="-1"/>
+          <w:sz w:val="24"/>
+          <w:szCs w:val="24"/>
+        </w:rPr>
+        <w:t xml:space="preserve"> mora </w:t>
+      </w:r>
+      <w:proofErr w:type="spellStart"/>
+      <w:r>
+        <w:rPr>
+          <w:rFonts w:eastAsia="Arial"/>
+          <w:spacing w:val="-1"/>
+          <w:sz w:val="24"/>
+          <w:szCs w:val="24"/>
+        </w:rPr>
+        <w:t>biti</w:t>
+      </w:r>
+      <w:proofErr w:type="spellEnd"/>
+      <w:r>
+        <w:rPr>
+          <w:rFonts w:eastAsia="Arial"/>
+          <w:spacing w:val="-1"/>
+          <w:sz w:val="24"/>
+          <w:szCs w:val="24"/>
+        </w:rPr>
+        <w:t xml:space="preserve"> </w:t>
+      </w:r>
+      <w:proofErr w:type="spellStart"/>
+      <w:r>
+        <w:rPr>
+          <w:rFonts w:eastAsia="Arial"/>
+          <w:spacing w:val="-1"/>
+          <w:sz w:val="24"/>
+          <w:szCs w:val="24"/>
+        </w:rPr>
+        <w:t>korisnik</w:t>
+      </w:r>
+      <w:proofErr w:type="spellEnd"/>
+      <w:r>
+        <w:rPr>
+          <w:rFonts w:eastAsia="Arial"/>
+          <w:spacing w:val="-1"/>
+          <w:sz w:val="24"/>
+          <w:szCs w:val="24"/>
+        </w:rPr>
+        <w:t>.</w:t>
       </w:r>
     </w:p>
     <w:p>
@@ -7222,6 +9064,7 @@
         </w:rPr>
         <w:t xml:space="preserve"> </w:t>
       </w:r>
+      <w:proofErr w:type="spellStart"/>
       <w:r>
         <w:rPr>
           <w:rFonts w:eastAsia="Arial"/>
@@ -7280,6 +9123,7 @@
         </w:rPr>
         <w:t>ce</w:t>
       </w:r>
+      <w:proofErr w:type="spellEnd"/>
     </w:p>
     <w:p>
       <w:pPr>
@@ -7303,7 +9147,7 @@
           <w:szCs w:val="24"/>
         </w:rPr>
         <w:sectPr>
-          <w:footerReference w:type="default" r:id="rId7"/>
+          <w:footerReference w:type="default" r:id="rId9"/>
           <w:pgSz w:w="12240" w:h="15840"/>
           <w:pgMar w:top="940" w:right="420" w:bottom="280" w:left="1580" w:header="752" w:footer="726" w:gutter="0"/>
           <w:cols w:space="720"/>
@@ -7318,19 +9162,137 @@
         <w:tab/>
         <w:t xml:space="preserve">  </w:t>
       </w:r>
-      <w:r>
-        <w:rPr>
-          <w:rFonts w:eastAsia="Arial"/>
-          <w:sz w:val="24"/>
-          <w:szCs w:val="24"/>
-        </w:rPr>
-        <w:t>Unos izmenjenih podataka u odgovarajuću tabelu baze podataka.</w:t>
+      <w:proofErr w:type="spellStart"/>
+      <w:r>
+        <w:rPr>
+          <w:rFonts w:eastAsia="Arial"/>
+          <w:sz w:val="24"/>
+          <w:szCs w:val="24"/>
+        </w:rPr>
+        <w:t>Unos</w:t>
+      </w:r>
+      <w:proofErr w:type="spellEnd"/>
+      <w:r>
+        <w:rPr>
+          <w:rFonts w:eastAsia="Arial"/>
+          <w:sz w:val="24"/>
+          <w:szCs w:val="24"/>
+        </w:rPr>
+        <w:t xml:space="preserve"> </w:t>
+      </w:r>
+      <w:proofErr w:type="spellStart"/>
+      <w:r>
+        <w:rPr>
+          <w:rFonts w:eastAsia="Arial"/>
+          <w:sz w:val="24"/>
+          <w:szCs w:val="24"/>
+        </w:rPr>
+        <w:t>izmenjenih</w:t>
+      </w:r>
+      <w:proofErr w:type="spellEnd"/>
+      <w:r>
+        <w:rPr>
+          <w:rFonts w:eastAsia="Arial"/>
+          <w:sz w:val="24"/>
+          <w:szCs w:val="24"/>
+        </w:rPr>
+        <w:t xml:space="preserve"> </w:t>
+      </w:r>
+      <w:proofErr w:type="spellStart"/>
+      <w:r>
+        <w:rPr>
+          <w:rFonts w:eastAsia="Arial"/>
+          <w:sz w:val="24"/>
+          <w:szCs w:val="24"/>
+        </w:rPr>
+        <w:t>podataka</w:t>
+      </w:r>
+      <w:proofErr w:type="spellEnd"/>
+      <w:r>
+        <w:rPr>
+          <w:rFonts w:eastAsia="Arial"/>
+          <w:sz w:val="24"/>
+          <w:szCs w:val="24"/>
+        </w:rPr>
+        <w:t xml:space="preserve"> u </w:t>
+      </w:r>
+      <w:proofErr w:type="spellStart"/>
+      <w:r>
+        <w:rPr>
+          <w:rFonts w:eastAsia="Arial"/>
+          <w:sz w:val="24"/>
+          <w:szCs w:val="24"/>
+        </w:rPr>
+        <w:t>odgovarajuću</w:t>
+      </w:r>
+      <w:proofErr w:type="spellEnd"/>
+      <w:r>
+        <w:rPr>
+          <w:rFonts w:eastAsia="Arial"/>
+          <w:sz w:val="24"/>
+          <w:szCs w:val="24"/>
+        </w:rPr>
+        <w:t xml:space="preserve"> </w:t>
+      </w:r>
+      <w:proofErr w:type="spellStart"/>
+      <w:r>
+        <w:rPr>
+          <w:rFonts w:eastAsia="Arial"/>
+          <w:sz w:val="24"/>
+          <w:szCs w:val="24"/>
+        </w:rPr>
+        <w:t>tabelu</w:t>
+      </w:r>
+      <w:proofErr w:type="spellEnd"/>
+      <w:r>
+        <w:rPr>
+          <w:rFonts w:eastAsia="Arial"/>
+          <w:sz w:val="24"/>
+          <w:szCs w:val="24"/>
+        </w:rPr>
+        <w:t xml:space="preserve"> </w:t>
+      </w:r>
+      <w:proofErr w:type="spellStart"/>
+      <w:r>
+        <w:rPr>
+          <w:rFonts w:eastAsia="Arial"/>
+          <w:sz w:val="24"/>
+          <w:szCs w:val="24"/>
+        </w:rPr>
+        <w:t>baze</w:t>
+      </w:r>
+      <w:proofErr w:type="spellEnd"/>
+      <w:r>
+        <w:rPr>
+          <w:rFonts w:eastAsia="Arial"/>
+          <w:sz w:val="24"/>
+          <w:szCs w:val="24"/>
+        </w:rPr>
+        <w:t xml:space="preserve"> </w:t>
+      </w:r>
+      <w:proofErr w:type="spellStart"/>
+      <w:r>
+        <w:rPr>
+          <w:rFonts w:eastAsia="Arial"/>
+          <w:sz w:val="24"/>
+          <w:szCs w:val="24"/>
+        </w:rPr>
+        <w:t>podataka</w:t>
+      </w:r>
+      <w:proofErr w:type="spellEnd"/>
+      <w:r>
+        <w:rPr>
+          <w:rFonts w:eastAsia="Arial"/>
+          <w:sz w:val="24"/>
+          <w:szCs w:val="24"/>
+        </w:rPr>
+        <w:t>.</w:t>
       </w:r>
     </w:p>
     <w:p/>
     <w:p/>
     <w:sectPr>
-      <w:footerReference w:type="default" r:id="rId8"/>
+      <w:footerReference w:type="default" r:id="rId10"/>
       <w:pgSz w:w="12240" w:h="15840"/>
       <w:pgMar w:top="940" w:right="420" w:bottom="280" w:left="1680" w:header="752" w:footer="726" w:gutter="0"/>
       <w:cols w:space="720"/>
@@ -7339,8 +9301,27 @@
 </w:document>
 </file>
 
+<file path=word/endnotes.xml><?xml version="1.0" encoding="utf-8"?>
+<w:endnotes xmlns:wpc="http://schemas.microsoft.com/office/word/2010/wordprocessingCanvas" xmlns:cx="http://schemas.microsoft.com/office/drawing/2014/chartex" xmlns:cx1="http://schemas.microsoft.com/office/drawing/2015/9/8/chartex" xmlns:cx2="http://schemas.microsoft.com/office/drawing/2015/10/21/chartex" xmlns:cx3="http://schemas.microsoft.com/office/drawing/2016/5/9/chartex" xmlns:cx4="http://schemas.microsoft.com/office/drawing/2016/5/10/chartex" xmlns:cx5="http://schemas.microsoft.com/office/drawing/2016/5/11/chartex" xmlns:cx6="http://schemas.microsoft.com/office/drawing/2016/5/12/chartex" xmlns:cx7="http://schemas.microsoft.com/office/drawing/2016/5/13/chartex" xmlns:cx8="http://schemas.microsoft.com/office/drawing/2016/5/14/chartex" xmlns:mc="http://schemas.openxmlformats.org/markup-compatibility/2006" xmlns:aink="http://schemas.microsoft.com/office/drawing/2016/ink" xmlns:o="urn:schemas-microsoft-com:office:office" xmlns:r="http://schemas.openxmlformats.org/officeDocument/2006/relationships" xmlns:m="http://schemas.openxmlformats.org/officeDocument/2006/math" xmlns:v="urn:schemas-microsoft-com:vml" xmlns:wp14="http://schemas.microsoft.com/office/word/2010/wordprocessingDrawing" xmlns:wp="http://schemas.openxmlformats.org/drawingml/2006/wordprocessingDrawing" xmlns:w10="urn:schemas-microsoft-com:office:word" xmlns:w="http://schemas.openxmlformats.org/wordprocessingml/2006/main" xmlns:w14="http://schemas.microsoft.com/office/word/2010/wordml" xmlns:w15="http://schemas.microsoft.com/office/word/2012/wordml" xmlns:w16se="http://schemas.microsoft.com/office/word/2015/wordml/symex" xmlns:wpg="http://schemas.microsoft.com/office/word/2010/wordprocessingGroup" xmlns:wpi="http://schemas.microsoft.com/office/word/2010/wordprocessingInk" xmlns:wne="http://schemas.microsoft.com/office/word/2006/wordml" xmlns:wps="http://schemas.microsoft.com/office/word/2010/wordprocessingShape" mc:Ignorable="w14 w15 w16se wp14">
+  <w:endnote w:type="separator" w:id="-1">
+    <w:p>
+      <w:r>
+        <w:separator/>
+      </w:r>
+    </w:p>
+  </w:endnote>
+  <w:endnote w:type="continuationSeparator" w:id="0">
+    <w:p>
+      <w:r>
+        <w:continuationSeparator/>
+      </w:r>
+    </w:p>
+  </w:endnote>
+</w:endnotes>
+</file>
+
 <file path=word/footer1.xml><?xml version="1.0" encoding="utf-8"?>
-<w:ftr xmlns:wpc="http://schemas.microsoft.com/office/word/2010/wordprocessingCanvas" xmlns:cx="http://schemas.microsoft.com/office/drawing/2014/chartex" xmlns:cx1="http://schemas.microsoft.com/office/drawing/2015/9/8/chartex" xmlns:cx2="http://schemas.microsoft.com/office/drawing/2015/10/21/chartex" xmlns:cx3="http://schemas.microsoft.com/office/drawing/2016/5/9/chartex" xmlns:cx4="http://schemas.microsoft.com/office/drawing/2016/5/10/chartex" xmlns:cx5="http://schemas.microsoft.com/office/drawing/2016/5/11/chartex" xmlns:mc="http://schemas.openxmlformats.org/markup-compatibility/2006" xmlns:o="urn:schemas-microsoft-com:office:office" xmlns:r="http://schemas.openxmlformats.org/officeDocument/2006/relationships" xmlns:m="http://schemas.openxmlformats.org/officeDocument/2006/math" xmlns:v="urn:schemas-microsoft-com:vml" xmlns:wp14="http://schemas.microsoft.com/office/word/2010/wordprocessingDrawing" xmlns:wp="http://schemas.openxmlformats.org/drawingml/2006/wordprocessingDrawing" xmlns:w10="urn:schemas-microsoft-com:office:word" xmlns:w="http://schemas.openxmlformats.org/wordprocessingml/2006/main" xmlns:w14="http://schemas.microsoft.com/office/word/2010/wordml" xmlns:w15="http://schemas.microsoft.com/office/word/2012/wordml" xmlns:w16se="http://schemas.microsoft.com/office/word/2015/wordml/symex" xmlns:wpg="http://schemas.microsoft.com/office/word/2010/wordprocessingGroup" xmlns:wpi="http://schemas.microsoft.com/office/word/2010/wordprocessingInk" xmlns:wne="http://schemas.microsoft.com/office/word/2006/wordml" xmlns:wps="http://schemas.microsoft.com/office/word/2010/wordprocessingShape" mc:Ignorable="w14 w15 w16se wp14">
+<w:ftr xmlns:wpc="http://schemas.microsoft.com/office/word/2010/wordprocessingCanvas" xmlns:cx="http://schemas.microsoft.com/office/drawing/2014/chartex" xmlns:cx1="http://schemas.microsoft.com/office/drawing/2015/9/8/chartex" xmlns:cx2="http://schemas.microsoft.com/office/drawing/2015/10/21/chartex" xmlns:cx3="http://schemas.microsoft.com/office/drawing/2016/5/9/chartex" xmlns:cx4="http://schemas.microsoft.com/office/drawing/2016/5/10/chartex" xmlns:cx5="http://schemas.microsoft.com/office/drawing/2016/5/11/chartex" xmlns:cx6="http://schemas.microsoft.com/office/drawing/2016/5/12/chartex" xmlns:cx7="http://schemas.microsoft.com/office/drawing/2016/5/13/chartex" xmlns:cx8="http://schemas.microsoft.com/office/drawing/2016/5/14/chartex" xmlns:mc="http://schemas.openxmlformats.org/markup-compatibility/2006" xmlns:aink="http://schemas.microsoft.com/office/drawing/2016/ink" xmlns:o="urn:schemas-microsoft-com:office:office" xmlns:r="http://schemas.openxmlformats.org/officeDocument/2006/relationships" xmlns:m="http://schemas.openxmlformats.org/officeDocument/2006/math" xmlns:v="urn:schemas-microsoft-com:vml" xmlns:wp14="http://schemas.microsoft.com/office/word/2010/wordprocessingDrawing" xmlns:wp="http://schemas.openxmlformats.org/drawingml/2006/wordprocessingDrawing" xmlns:w10="urn:schemas-microsoft-com:office:word" xmlns:w="http://schemas.openxmlformats.org/wordprocessingml/2006/main" xmlns:w14="http://schemas.microsoft.com/office/word/2010/wordml" xmlns:w15="http://schemas.microsoft.com/office/word/2012/wordml" xmlns:w16se="http://schemas.microsoft.com/office/word/2015/wordml/symex" xmlns:wpg="http://schemas.microsoft.com/office/word/2010/wordprocessingGroup" xmlns:wpi="http://schemas.microsoft.com/office/word/2010/wordprocessingInk" xmlns:wne="http://schemas.microsoft.com/office/word/2006/wordml" xmlns:wps="http://schemas.microsoft.com/office/word/2010/wordprocessingShape" mc:Ignorable="w14 w15 w16se wp14">
   <w:p>
     <w:pPr>
       <w:spacing w:line="200" w:lineRule="exact"/>
@@ -7350,7 +9331,7 @@
 </file>
 
 <file path=word/footer2.xml><?xml version="1.0" encoding="utf-8"?>
-<w:ftr xmlns:wpc="http://schemas.microsoft.com/office/word/2010/wordprocessingCanvas" xmlns:cx="http://schemas.microsoft.com/office/drawing/2014/chartex" xmlns:cx1="http://schemas.microsoft.com/office/drawing/2015/9/8/chartex" xmlns:cx2="http://schemas.microsoft.com/office/drawing/2015/10/21/chartex" xmlns:cx3="http://schemas.microsoft.com/office/drawing/2016/5/9/chartex" xmlns:cx4="http://schemas.microsoft.com/office/drawing/2016/5/10/chartex" xmlns:cx5="http://schemas.microsoft.com/office/drawing/2016/5/11/chartex" xmlns:mc="http://schemas.openxmlformats.org/markup-compatibility/2006" xmlns:o="urn:schemas-microsoft-com:office:office" xmlns:r="http://schemas.openxmlformats.org/officeDocument/2006/relationships" xmlns:m="http://schemas.openxmlformats.org/officeDocument/2006/math" xmlns:v="urn:schemas-microsoft-com:vml" xmlns:wp14="http://schemas.microsoft.com/office/word/2010/wordprocessingDrawing" xmlns:wp="http://schemas.openxmlformats.org/drawingml/2006/wordprocessingDrawing" xmlns:w10="urn:schemas-microsoft-com:office:word" xmlns:w="http://schemas.openxmlformats.org/wordprocessingml/2006/main" xmlns:w14="http://schemas.microsoft.com/office/word/2010/wordml" xmlns:w15="http://schemas.microsoft.com/office/word/2012/wordml" xmlns:w16se="http://schemas.microsoft.com/office/word/2015/wordml/symex" xmlns:wpg="http://schemas.microsoft.com/office/word/2010/wordprocessingGroup" xmlns:wpi="http://schemas.microsoft.com/office/word/2010/wordprocessingInk" xmlns:wne="http://schemas.microsoft.com/office/word/2006/wordml" xmlns:wps="http://schemas.microsoft.com/office/word/2010/wordprocessingShape" mc:Ignorable="w14 w15 w16se wp14">
+<w:ftr xmlns:wpc="http://schemas.microsoft.com/office/word/2010/wordprocessingCanvas" xmlns:cx="http://schemas.microsoft.com/office/drawing/2014/chartex" xmlns:cx1="http://schemas.microsoft.com/office/drawing/2015/9/8/chartex" xmlns:cx2="http://schemas.microsoft.com/office/drawing/2015/10/21/chartex" xmlns:cx3="http://schemas.microsoft.com/office/drawing/2016/5/9/chartex" xmlns:cx4="http://schemas.microsoft.com/office/drawing/2016/5/10/chartex" xmlns:cx5="http://schemas.microsoft.com/office/drawing/2016/5/11/chartex" xmlns:cx6="http://schemas.microsoft.com/office/drawing/2016/5/12/chartex" xmlns:cx7="http://schemas.microsoft.com/office/drawing/2016/5/13/chartex" xmlns:cx8="http://schemas.microsoft.com/office/drawing/2016/5/14/chartex" xmlns:mc="http://schemas.openxmlformats.org/markup-compatibility/2006" xmlns:aink="http://schemas.microsoft.com/office/drawing/2016/ink" xmlns:o="urn:schemas-microsoft-com:office:office" xmlns:r="http://schemas.openxmlformats.org/officeDocument/2006/relationships" xmlns:m="http://schemas.openxmlformats.org/officeDocument/2006/math" xmlns:v="urn:schemas-microsoft-com:vml" xmlns:wp14="http://schemas.microsoft.com/office/word/2010/wordprocessingDrawing" xmlns:wp="http://schemas.openxmlformats.org/drawingml/2006/wordprocessingDrawing" xmlns:w10="urn:schemas-microsoft-com:office:word" xmlns:w="http://schemas.openxmlformats.org/wordprocessingml/2006/main" xmlns:w14="http://schemas.microsoft.com/office/word/2010/wordml" xmlns:w15="http://schemas.microsoft.com/office/word/2012/wordml" xmlns:w16se="http://schemas.microsoft.com/office/word/2015/wordml/symex" xmlns:wpg="http://schemas.microsoft.com/office/word/2010/wordprocessingGroup" xmlns:wpi="http://schemas.microsoft.com/office/word/2010/wordprocessingInk" xmlns:wne="http://schemas.microsoft.com/office/word/2006/wordml" xmlns:wps="http://schemas.microsoft.com/office/word/2010/wordprocessingShape" mc:Ignorable="w14 w15 w16se wp14">
   <w:p>
     <w:pPr>
       <w:pStyle w:val="Footer"/>
@@ -7385,7 +9366,7 @@
         <w:noProof/>
         <w:color w:val="4472C4" w:themeColor="accent1"/>
       </w:rPr>
-      <w:t>4</w:t>
+      <w:t>5</w:t>
     </w:r>
     <w:r>
       <w:rPr>
@@ -7403,7 +9384,7 @@
 </file>
 
 <file path=word/footer3.xml><?xml version="1.0" encoding="utf-8"?>
-<w:ftr xmlns:wpc="http://schemas.microsoft.com/office/word/2010/wordprocessingCanvas" xmlns:cx="http://schemas.microsoft.com/office/drawing/2014/chartex" xmlns:cx1="http://schemas.microsoft.com/office/drawing/2015/9/8/chartex" xmlns:cx2="http://schemas.microsoft.com/office/drawing/2015/10/21/chartex" xmlns:cx3="http://schemas.microsoft.com/office/drawing/2016/5/9/chartex" xmlns:cx4="http://schemas.microsoft.com/office/drawing/2016/5/10/chartex" xmlns:cx5="http://schemas.microsoft.com/office/drawing/2016/5/11/chartex" xmlns:mc="http://schemas.openxmlformats.org/markup-compatibility/2006" xmlns:o="urn:schemas-microsoft-com:office:office" xmlns:r="http://schemas.openxmlformats.org/officeDocument/2006/relationships" xmlns:m="http://schemas.openxmlformats.org/officeDocument/2006/math" xmlns:v="urn:schemas-microsoft-com:vml" xmlns:wp14="http://schemas.microsoft.com/office/word/2010/wordprocessingDrawing" xmlns:wp="http://schemas.openxmlformats.org/drawingml/2006/wordprocessingDrawing" xmlns:w10="urn:schemas-microsoft-com:office:word" xmlns:w="http://schemas.openxmlformats.org/wordprocessingml/2006/main" xmlns:w14="http://schemas.microsoft.com/office/word/2010/wordml" xmlns:w15="http://schemas.microsoft.com/office/word/2012/wordml" xmlns:w16se="http://schemas.microsoft.com/office/word/2015/wordml/symex" xmlns:wpg="http://schemas.microsoft.com/office/word/2010/wordprocessingGroup" xmlns:wpi="http://schemas.microsoft.com/office/word/2010/wordprocessingInk" xmlns:wne="http://schemas.microsoft.com/office/word/2006/wordml" xmlns:wps="http://schemas.microsoft.com/office/word/2010/wordprocessingShape" mc:Ignorable="w14 w15 w16se wp14">
+<w:ftr xmlns:wpc="http://schemas.microsoft.com/office/word/2010/wordprocessingCanvas" xmlns:cx="http://schemas.microsoft.com/office/drawing/2014/chartex" xmlns:cx1="http://schemas.microsoft.com/office/drawing/2015/9/8/chartex" xmlns:cx2="http://schemas.microsoft.com/office/drawing/2015/10/21/chartex" xmlns:cx3="http://schemas.microsoft.com/office/drawing/2016/5/9/chartex" xmlns:cx4="http://schemas.microsoft.com/office/drawing/2016/5/10/chartex" xmlns:cx5="http://schemas.microsoft.com/office/drawing/2016/5/11/chartex" xmlns:cx6="http://schemas.microsoft.com/office/drawing/2016/5/12/chartex" xmlns:cx7="http://schemas.microsoft.com/office/drawing/2016/5/13/chartex" xmlns:cx8="http://schemas.microsoft.com/office/drawing/2016/5/14/chartex" xmlns:mc="http://schemas.openxmlformats.org/markup-compatibility/2006" xmlns:aink="http://schemas.microsoft.com/office/drawing/2016/ink" xmlns:o="urn:schemas-microsoft-com:office:office" xmlns:r="http://schemas.openxmlformats.org/officeDocument/2006/relationships" xmlns:m="http://schemas.openxmlformats.org/officeDocument/2006/math" xmlns:v="urn:schemas-microsoft-com:vml" xmlns:wp14="http://schemas.microsoft.com/office/word/2010/wordprocessingDrawing" xmlns:wp="http://schemas.openxmlformats.org/drawingml/2006/wordprocessingDrawing" xmlns:w10="urn:schemas-microsoft-com:office:word" xmlns:w="http://schemas.openxmlformats.org/wordprocessingml/2006/main" xmlns:w14="http://schemas.microsoft.com/office/word/2010/wordml" xmlns:w15="http://schemas.microsoft.com/office/word/2012/wordml" xmlns:w16se="http://schemas.microsoft.com/office/word/2015/wordml/symex" xmlns:wpg="http://schemas.microsoft.com/office/word/2010/wordprocessingGroup" xmlns:wpi="http://schemas.microsoft.com/office/word/2010/wordprocessingInk" xmlns:wne="http://schemas.microsoft.com/office/word/2006/wordml" xmlns:wps="http://schemas.microsoft.com/office/word/2010/wordprocessingShape" mc:Ignorable="w14 w15 w16se wp14">
   <w:p>
     <w:pPr>
       <w:spacing w:line="200" w:lineRule="exact"/>
@@ -7412,8 +9393,27 @@
 </w:ftr>
 </file>
 
+<file path=word/footnotes.xml><?xml version="1.0" encoding="utf-8"?>
+<w:footnotes xmlns:wpc="http://schemas.microsoft.com/office/word/2010/wordprocessingCanvas" xmlns:cx="http://schemas.microsoft.com/office/drawing/2014/chartex" xmlns:cx1="http://schemas.microsoft.com/office/drawing/2015/9/8/chartex" xmlns:cx2="http://schemas.microsoft.com/office/drawing/2015/10/21/chartex" xmlns:cx3="http://schemas.microsoft.com/office/drawing/2016/5/9/chartex" xmlns:cx4="http://schemas.microsoft.com/office/drawing/2016/5/10/chartex" xmlns:cx5="http://schemas.microsoft.com/office/drawing/2016/5/11/chartex" xmlns:cx6="http://schemas.microsoft.com/office/drawing/2016/5/12/chartex" xmlns:cx7="http://schemas.microsoft.com/office/drawing/2016/5/13/chartex" xmlns:cx8="http://schemas.microsoft.com/office/drawing/2016/5/14/chartex" xmlns:mc="http://schemas.openxmlformats.org/markup-compatibility/2006" xmlns:aink="http://schemas.microsoft.com/office/drawing/2016/ink" xmlns:o="urn:schemas-microsoft-com:office:office" xmlns:r="http://schemas.openxmlformats.org/officeDocument/2006/relationships" xmlns:m="http://schemas.openxmlformats.org/officeDocument/2006/math" xmlns:v="urn:schemas-microsoft-com:vml" xmlns:wp14="http://schemas.microsoft.com/office/word/2010/wordprocessingDrawing" xmlns:wp="http://schemas.openxmlformats.org/drawingml/2006/wordprocessingDrawing" xmlns:w10="urn:schemas-microsoft-com:office:word" xmlns:w="http://schemas.openxmlformats.org/wordprocessingml/2006/main" xmlns:w14="http://schemas.microsoft.com/office/word/2010/wordml" xmlns:w15="http://schemas.microsoft.com/office/word/2012/wordml" xmlns:w16se="http://schemas.microsoft.com/office/word/2015/wordml/symex" xmlns:wpg="http://schemas.microsoft.com/office/word/2010/wordprocessingGroup" xmlns:wpi="http://schemas.microsoft.com/office/word/2010/wordprocessingInk" xmlns:wne="http://schemas.microsoft.com/office/word/2006/wordml" xmlns:wps="http://schemas.microsoft.com/office/word/2010/wordprocessingShape" mc:Ignorable="w14 w15 w16se wp14">
+  <w:footnote w:type="separator" w:id="-1">
+    <w:p>
+      <w:r>
+        <w:separator/>
+      </w:r>
+    </w:p>
+  </w:footnote>
+  <w:footnote w:type="continuationSeparator" w:id="0">
+    <w:p>
+      <w:r>
+        <w:continuationSeparator/>
+      </w:r>
+    </w:p>
+  </w:footnote>
+</w:footnotes>
+</file>
+
 <file path=word/header1.xml><?xml version="1.0" encoding="utf-8"?>
-<w:hdr xmlns:wpc="http://schemas.microsoft.com/office/word/2010/wordprocessingCanvas" xmlns:cx="http://schemas.microsoft.com/office/drawing/2014/chartex" xmlns:cx1="http://schemas.microsoft.com/office/drawing/2015/9/8/chartex" xmlns:cx2="http://schemas.microsoft.com/office/drawing/2015/10/21/chartex" xmlns:cx3="http://schemas.microsoft.com/office/drawing/2016/5/9/chartex" xmlns:cx4="http://schemas.microsoft.com/office/drawing/2016/5/10/chartex" xmlns:cx5="http://schemas.microsoft.com/office/drawing/2016/5/11/chartex" xmlns:mc="http://schemas.openxmlformats.org/markup-compatibility/2006" xmlns:o="urn:schemas-microsoft-com:office:office" xmlns:r="http://schemas.openxmlformats.org/officeDocument/2006/relationships" xmlns:m="http://schemas.openxmlformats.org/officeDocument/2006/math" xmlns:v="urn:schemas-microsoft-com:vml" xmlns:wp14="http://schemas.microsoft.com/office/word/2010/wordprocessingDrawing" xmlns:wp="http://schemas.openxmlformats.org/drawingml/2006/wordprocessingDrawing" xmlns:w10="urn:schemas-microsoft-com:office:word" xmlns:w="http://schemas.openxmlformats.org/wordprocessingml/2006/main" xmlns:w14="http://schemas.microsoft.com/office/word/2010/wordml" xmlns:w15="http://schemas.microsoft.com/office/word/2012/wordml" xmlns:w16se="http://schemas.microsoft.com/office/word/2015/wordml/symex" xmlns:wpg="http://schemas.microsoft.com/office/word/2010/wordprocessingGroup" xmlns:wpi="http://schemas.microsoft.com/office/word/2010/wordprocessingInk" xmlns:wne="http://schemas.microsoft.com/office/word/2006/wordml" xmlns:wps="http://schemas.microsoft.com/office/word/2010/wordprocessingShape" mc:Ignorable="w14 w15 w16se wp14">
+<w:hdr xmlns:wpc="http://schemas.microsoft.com/office/word/2010/wordprocessingCanvas" xmlns:cx="http://schemas.microsoft.com/office/drawing/2014/chartex" xmlns:cx1="http://schemas.microsoft.com/office/drawing/2015/9/8/chartex" xmlns:cx2="http://schemas.microsoft.com/office/drawing/2015/10/21/chartex" xmlns:cx3="http://schemas.microsoft.com/office/drawing/2016/5/9/chartex" xmlns:cx4="http://schemas.microsoft.com/office/drawing/2016/5/10/chartex" xmlns:cx5="http://schemas.microsoft.com/office/drawing/2016/5/11/chartex" xmlns:cx6="http://schemas.microsoft.com/office/drawing/2016/5/12/chartex" xmlns:cx7="http://schemas.microsoft.com/office/drawing/2016/5/13/chartex" xmlns:cx8="http://schemas.microsoft.com/office/drawing/2016/5/14/chartex" xmlns:mc="http://schemas.openxmlformats.org/markup-compatibility/2006" xmlns:aink="http://schemas.microsoft.com/office/drawing/2016/ink" xmlns:o="urn:schemas-microsoft-com:office:office" xmlns:r="http://schemas.openxmlformats.org/officeDocument/2006/relationships" xmlns:m="http://schemas.openxmlformats.org/officeDocument/2006/math" xmlns:v="urn:schemas-microsoft-com:vml" xmlns:wp14="http://schemas.microsoft.com/office/word/2010/wordprocessingDrawing" xmlns:wp="http://schemas.openxmlformats.org/drawingml/2006/wordprocessingDrawing" xmlns:w10="urn:schemas-microsoft-com:office:word" xmlns:w="http://schemas.openxmlformats.org/wordprocessingml/2006/main" xmlns:w14="http://schemas.microsoft.com/office/word/2010/wordml" xmlns:w15="http://schemas.microsoft.com/office/word/2012/wordml" xmlns:w16se="http://schemas.microsoft.com/office/word/2015/wordml/symex" xmlns:wpg="http://schemas.microsoft.com/office/word/2010/wordprocessingGroup" xmlns:wpi="http://schemas.microsoft.com/office/word/2010/wordprocessingInk" xmlns:wne="http://schemas.microsoft.com/office/word/2006/wordml" xmlns:wps="http://schemas.microsoft.com/office/word/2010/wordprocessingShape" mc:Ignorable="w14 w15 w16se wp14">
   <w:p>
     <w:pPr>
       <w:spacing w:line="200" w:lineRule="exact"/>
@@ -7529,7 +9529,7 @@
 </file>
 
 <file path=word/numbering.xml><?xml version="1.0" encoding="utf-8"?>
-<w:numbering xmlns:wpc="http://schemas.microsoft.com/office/word/2010/wordprocessingCanvas" xmlns:cx="http://schemas.microsoft.com/office/drawing/2014/chartex" xmlns:cx1="http://schemas.microsoft.com/office/drawing/2015/9/8/chartex" xmlns:cx2="http://schemas.microsoft.com/office/drawing/2015/10/21/chartex" xmlns:cx3="http://schemas.microsoft.com/office/drawing/2016/5/9/chartex" xmlns:cx4="http://schemas.microsoft.com/office/drawing/2016/5/10/chartex" xmlns:cx5="http://schemas.microsoft.com/office/drawing/2016/5/11/chartex" xmlns:mc="http://schemas.openxmlformats.org/markup-compatibility/2006" xmlns:o="urn:schemas-microsoft-com:office:office" xmlns:r="http://schemas.openxmlformats.org/officeDocument/2006/relationships" xmlns:m="http://schemas.openxmlformats.org/officeDocument/2006/math" xmlns:v="urn:schemas-microsoft-com:vml" xmlns:wp14="http://schemas.microsoft.com/office/word/2010/wordprocessingDrawing" xmlns:wp="http://schemas.openxmlformats.org/drawingml/2006/wordprocessingDrawing" xmlns:w10="urn:schemas-microsoft-com:office:word" xmlns:w="http://schemas.openxmlformats.org/wordprocessingml/2006/main" xmlns:w14="http://schemas.microsoft.com/office/word/2010/wordml" xmlns:w15="http://schemas.microsoft.com/office/word/2012/wordml" xmlns:w16se="http://schemas.microsoft.com/office/word/2015/wordml/symex" xmlns:wpg="http://schemas.microsoft.com/office/word/2010/wordprocessingGroup" xmlns:wpi="http://schemas.microsoft.com/office/word/2010/wordprocessingInk" xmlns:wne="http://schemas.microsoft.com/office/word/2006/wordml" xmlns:wps="http://schemas.microsoft.com/office/word/2010/wordprocessingShape" mc:Ignorable="w14 w15 w16se wp14">
+<w:numbering xmlns:wpc="http://schemas.microsoft.com/office/word/2010/wordprocessingCanvas" xmlns:cx="http://schemas.microsoft.com/office/drawing/2014/chartex" xmlns:cx1="http://schemas.microsoft.com/office/drawing/2015/9/8/chartex" xmlns:cx2="http://schemas.microsoft.com/office/drawing/2015/10/21/chartex" xmlns:cx3="http://schemas.microsoft.com/office/drawing/2016/5/9/chartex" xmlns:cx4="http://schemas.microsoft.com/office/drawing/2016/5/10/chartex" xmlns:cx5="http://schemas.microsoft.com/office/drawing/2016/5/11/chartex" xmlns:cx6="http://schemas.microsoft.com/office/drawing/2016/5/12/chartex" xmlns:cx7="http://schemas.microsoft.com/office/drawing/2016/5/13/chartex" xmlns:cx8="http://schemas.microsoft.com/office/drawing/2016/5/14/chartex" xmlns:mc="http://schemas.openxmlformats.org/markup-compatibility/2006" xmlns:aink="http://schemas.microsoft.com/office/drawing/2016/ink" xmlns:o="urn:schemas-microsoft-com:office:office" xmlns:r="http://schemas.openxmlformats.org/officeDocument/2006/relationships" xmlns:m="http://schemas.openxmlformats.org/officeDocument/2006/math" xmlns:v="urn:schemas-microsoft-com:vml" xmlns:wp14="http://schemas.microsoft.com/office/word/2010/wordprocessingDrawing" xmlns:wp="http://schemas.openxmlformats.org/drawingml/2006/wordprocessingDrawing" xmlns:w10="urn:schemas-microsoft-com:office:word" xmlns:w="http://schemas.openxmlformats.org/wordprocessingml/2006/main" xmlns:w14="http://schemas.microsoft.com/office/word/2010/wordml" xmlns:w15="http://schemas.microsoft.com/office/word/2012/wordml" xmlns:w16se="http://schemas.microsoft.com/office/word/2015/wordml/symex" xmlns:wpg="http://schemas.microsoft.com/office/word/2010/wordprocessingGroup" xmlns:wpi="http://schemas.microsoft.com/office/word/2010/wordprocessingInk" xmlns:wne="http://schemas.microsoft.com/office/word/2006/wordml" xmlns:wps="http://schemas.microsoft.com/office/word/2010/wordprocessingShape" mc:Ignorable="w14 w15 w16se wp14">
   <w:abstractNum w:abstractNumId="0" w15:restartNumberingAfterBreak="0">
     <w:nsid w:val="32EE03AB"/>
     <w:multiLevelType w:val="hybridMultilevel"/>

</xml_diff>